<commit_message>
Additional Siemens connector symbol cleaning. Updated property conventions
</commit_message>
<xml_diff>
--- a/documentation.docx
+++ b/documentation.docx
@@ -377,11 +377,7 @@
       </w:pPr>
       <w:r>
         <w:rPr/>
-        <w:t>Device Property</w:t>
-      </w:r>
-      <w:r>
-        <w:rPr/>
-        <w:t xml:space="preserve"> Conventions</w:t>
+        <w:t>Device Property Conventions</w:t>
       </w:r>
     </w:p>
     <w:p>
@@ -437,7 +433,61 @@
       </w:pPr>
       <w:r>
         <w:rPr/>
-        <w:t>Convention: DEVICE = “Symbol Name”_PN. DEVICE must be unique since the tool uses this property for layout-schematic linkage</w:t>
+        <w:t xml:space="preserve">Convention </w:t>
+      </w:r>
+      <w:r>
+        <w:rPr/>
+        <w:t>for DEVICE = “Symbol Name”</w:t>
+      </w:r>
+    </w:p>
+    <w:p>
+      <w:pPr>
+        <w:pStyle w:val="TextBody"/>
+        <w:numPr>
+          <w:ilvl w:val="2"/>
+          <w:numId w:val="11"/>
+        </w:numPr>
+        <w:rPr/>
+      </w:pPr>
+      <w:r>
+        <w:rPr/>
+        <w:t>Formerly, DEVICE = “Symbol Name”</w:t>
+      </w:r>
+      <w:r>
+        <w:rPr/>
+        <w:t xml:space="preserve">_PN. </w:t>
+      </w:r>
+      <w:r>
+        <w:rPr/>
+        <w:t>As of 2023-03-08, the PART_NUMBER property was added to enable the use of different symbols for the same part within the same design. This property name is also more explicit and clear and CAD tool independent</w:t>
+      </w:r>
+    </w:p>
+    <w:p>
+      <w:pPr>
+        <w:pStyle w:val="TextBody"/>
+        <w:numPr>
+          <w:ilvl w:val="2"/>
+          <w:numId w:val="11"/>
+        </w:numPr>
+        <w:rPr/>
+      </w:pPr>
+      <w:r>
+        <w:rPr/>
+        <w:t>DEVICE must be unique since the tool uses this property for layout-schematic linkage</w:t>
+      </w:r>
+    </w:p>
+    <w:p>
+      <w:pPr>
+        <w:pStyle w:val="TextBody"/>
+        <w:numPr>
+          <w:ilvl w:val="1"/>
+          <w:numId w:val="11"/>
+        </w:numPr>
+        <w:rPr/>
+      </w:pPr>
+      <w:r>
+        <w:rPr/>
+        <w:t>PART_NUMBER= “PART_NUMBER” before completion</w:t>
       </w:r>
     </w:p>
     <w:p>
@@ -510,21 +560,15 @@
       </w:pPr>
       <w:r>
         <w:rPr/>
-        <w:t>PKG_TYPE=XX (unlinked – determined at PCB layout start)</w:t>
-      </w:r>
-    </w:p>
-    <w:p>
-      <w:pPr>
-        <w:pStyle w:val="TextBody"/>
-        <w:numPr>
-          <w:ilvl w:val="1"/>
-          <w:numId w:val="11"/>
-        </w:numPr>
-        <w:rPr/>
-      </w:pPr>
-      <w:r>
-        <w:rPr/>
-        <w:t>Only properties necessary for display in the symbol are added to the symbol</w:t>
+        <w:t>PKG_TYPE=”</w:t>
+      </w:r>
+      <w:r>
+        <w:rPr/>
+        <w:t>PKG_TYPE</w:t>
+      </w:r>
+      <w:r>
+        <w:rPr/>
+        <w:t>” (unlinked – determined at PCB layout start)</w:t>
       </w:r>
     </w:p>
     <w:p>
@@ -538,11 +582,75 @@
       </w:pPr>
       <w:r>
         <w:rPr/>
+        <w:t>PCB only parts do not have this property</w:t>
+      </w:r>
+    </w:p>
+    <w:p>
+      <w:pPr>
+        <w:pStyle w:val="TextBody"/>
+        <w:numPr>
+          <w:ilvl w:val="1"/>
+          <w:numId w:val="11"/>
+        </w:numPr>
+        <w:rPr/>
+      </w:pPr>
+      <w:r>
+        <w:rPr/>
+        <w:t xml:space="preserve">Only properties necessary for display in the symbol </w:t>
+      </w:r>
+      <w:r>
+        <w:rPr/>
+        <w:t xml:space="preserve">and basic packaging </w:t>
+      </w:r>
+      <w:r>
+        <w:rPr/>
+        <w:t>are added to the symbol</w:t>
+      </w:r>
+    </w:p>
+    <w:p>
+      <w:pPr>
+        <w:pStyle w:val="TextBody"/>
+        <w:numPr>
+          <w:ilvl w:val="2"/>
+          <w:numId w:val="11"/>
+        </w:numPr>
+        <w:rPr/>
+      </w:pPr>
+      <w:r>
+        <w:rPr/>
         <w:t>This is faster to enter and allows direct addition of other parameters at the schematic level as preferred by designers, assuming that mapping to database fields are managed correctly</w:t>
       </w:r>
     </w:p>
     <w:p>
       <w:pPr>
+        <w:pStyle w:val="TextBody"/>
+        <w:numPr>
+          <w:ilvl w:val="2"/>
+          <w:numId w:val="11"/>
+        </w:numPr>
+        <w:rPr/>
+      </w:pPr>
+      <w:r>
+        <w:rPr/>
+        <w:t>This is typically, DEVICE, PKG_TYPE, PART_NUMBER, REFDES</w:t>
+      </w:r>
+    </w:p>
+    <w:p>
+      <w:pPr>
+        <w:pStyle w:val="TextBody"/>
+        <w:numPr>
+          <w:ilvl w:val="2"/>
+          <w:numId w:val="11"/>
+        </w:numPr>
+        <w:rPr/>
+      </w:pPr>
+      <w:r>
+        <w:rPr/>
+        <w:t>Note: For some reason, properties can only be moved if they don’t contain the default value</w:t>
+      </w:r>
+    </w:p>
+    <w:p>
+      <w:pPr>
         <w:pStyle w:val="Heading1"/>
         <w:numPr>
           <w:ilvl w:val="0"/>
@@ -553,11 +661,7 @@
       </w:pPr>
       <w:r>
         <w:rPr/>
-        <w:t xml:space="preserve">Verification </w:t>
-      </w:r>
-      <w:r>
-        <w:rPr/>
-        <w:t>Flows</w:t>
+        <w:t>Verification Flows</w:t>
       </w:r>
     </w:p>
     <w:p>
@@ -712,16 +816,16 @@
       </w:pPr>
       <w:r>
         <w:rPr/>
-        <w:t xml:space="preserve">Debugging </w:t>
-      </w:r>
-      <w:r>
-        <w:rPr/>
-        <w:t>Tips</w:t>
+        <w:t>Debugging Tips</w:t>
       </w:r>
     </w:p>
     <w:p>
       <w:pPr>
         <w:pStyle w:val="Heading2"/>
+        <w:numPr>
+          <w:ilvl w:val="1"/>
+          <w:numId w:val="1"/>
+        </w:numPr>
         <w:rPr/>
       </w:pPr>
       <w:r>
@@ -796,23 +900,7 @@
       </w:pPr>
       <w:r>
         <w:rPr/>
-        <w:t xml:space="preserve">All symbols </w:t>
-      </w:r>
-      <w:r>
-        <w:rPr/>
-        <w:t xml:space="preserve">and symbol instances </w:t>
-      </w:r>
-      <w:r>
-        <w:rPr/>
-        <w:t xml:space="preserve">in a HETERO part must have </w:t>
-      </w:r>
-      <w:r>
-        <w:rPr/>
-        <w:t xml:space="preserve">exactly </w:t>
-      </w:r>
-      <w:r>
-        <w:rPr/>
-        <w:t>the same properties, otherwise packaging fails</w:t>
+        <w:t>All symbols and symbol instances in a HETERO part must have exactly the same properties, otherwise packaging fails</w:t>
       </w:r>
     </w:p>
     <w:p>
@@ -1351,10 +1439,10 @@
         </w:tabs>
         <w:ind w:left="0" w:hanging="0"/>
       </w:pPr>
+      <w:rPr/>
     </w:lvl>
     <w:lvl w:ilvl="1">
       <w:start w:val="1"/>
-      <w:pStyle w:val="Heading2"/>
       <w:numFmt w:val="none"/>
       <w:suff w:val="nothing"/>
       <w:lvlText w:val=""/>
@@ -1365,6 +1453,7 @@
         </w:tabs>
         <w:ind w:left="0" w:hanging="0"/>
       </w:pPr>
+      <w:rPr/>
     </w:lvl>
     <w:lvl w:ilvl="2">
       <w:start w:val="1"/>
@@ -1378,6 +1467,7 @@
         </w:tabs>
         <w:ind w:left="0" w:hanging="0"/>
       </w:pPr>
+      <w:rPr/>
     </w:lvl>
     <w:lvl w:ilvl="3">
       <w:start w:val="1"/>
@@ -1391,6 +1481,7 @@
         </w:tabs>
         <w:ind w:left="0" w:hanging="0"/>
       </w:pPr>
+      <w:rPr/>
     </w:lvl>
     <w:lvl w:ilvl="4">
       <w:start w:val="1"/>
@@ -1404,6 +1495,7 @@
         </w:tabs>
         <w:ind w:left="0" w:hanging="0"/>
       </w:pPr>
+      <w:rPr/>
     </w:lvl>
     <w:lvl w:ilvl="5">
       <w:start w:val="1"/>
@@ -1417,6 +1509,7 @@
         </w:tabs>
         <w:ind w:left="0" w:hanging="0"/>
       </w:pPr>
+      <w:rPr/>
     </w:lvl>
     <w:lvl w:ilvl="6">
       <w:start w:val="1"/>
@@ -1430,6 +1523,7 @@
         </w:tabs>
         <w:ind w:left="0" w:hanging="0"/>
       </w:pPr>
+      <w:rPr/>
     </w:lvl>
     <w:lvl w:ilvl="7">
       <w:start w:val="1"/>
@@ -1443,6 +1537,7 @@
         </w:tabs>
         <w:ind w:left="0" w:hanging="0"/>
       </w:pPr>
+      <w:rPr/>
     </w:lvl>
     <w:lvl w:ilvl="8">
       <w:start w:val="1"/>
@@ -1456,6 +1551,7 @@
         </w:tabs>
         <w:ind w:left="0" w:hanging="0"/>
       </w:pPr>
+      <w:rPr/>
     </w:lvl>
   </w:abstractNum>
   <w:abstractNum w:abstractNumId="2">
@@ -2954,6 +3050,125 @@
       <w:rPr>
         <w:rFonts w:ascii="OpenSymbol" w:hAnsi="OpenSymbol" w:cs="OpenSymbol" w:hint="default"/>
       </w:rPr>
+    </w:lvl>
+  </w:abstractNum>
+  <w:abstractNum w:abstractNumId="13">
+    <w:lvl w:ilvl="0">
+      <w:start w:val="1"/>
+      <w:numFmt w:val="none"/>
+      <w:suff w:val="nothing"/>
+      <w:lvlText w:val=""/>
+      <w:lvlJc w:val="left"/>
+      <w:pPr>
+        <w:tabs>
+          <w:tab w:val="num" w:pos="0"/>
+        </w:tabs>
+        <w:ind w:left="0" w:hanging="0"/>
+      </w:pPr>
+    </w:lvl>
+    <w:lvl w:ilvl="1">
+      <w:start w:val="1"/>
+      <w:numFmt w:val="none"/>
+      <w:suff w:val="nothing"/>
+      <w:lvlText w:val=""/>
+      <w:lvlJc w:val="left"/>
+      <w:pPr>
+        <w:tabs>
+          <w:tab w:val="num" w:pos="0"/>
+        </w:tabs>
+        <w:ind w:left="0" w:hanging="0"/>
+      </w:pPr>
+    </w:lvl>
+    <w:lvl w:ilvl="2">
+      <w:start w:val="1"/>
+      <w:numFmt w:val="none"/>
+      <w:suff w:val="nothing"/>
+      <w:lvlText w:val=""/>
+      <w:lvlJc w:val="left"/>
+      <w:pPr>
+        <w:tabs>
+          <w:tab w:val="num" w:pos="0"/>
+        </w:tabs>
+        <w:ind w:left="0" w:hanging="0"/>
+      </w:pPr>
+    </w:lvl>
+    <w:lvl w:ilvl="3">
+      <w:start w:val="1"/>
+      <w:numFmt w:val="none"/>
+      <w:suff w:val="nothing"/>
+      <w:lvlText w:val=""/>
+      <w:lvlJc w:val="left"/>
+      <w:pPr>
+        <w:tabs>
+          <w:tab w:val="num" w:pos="0"/>
+        </w:tabs>
+        <w:ind w:left="0" w:hanging="0"/>
+      </w:pPr>
+    </w:lvl>
+    <w:lvl w:ilvl="4">
+      <w:start w:val="1"/>
+      <w:numFmt w:val="none"/>
+      <w:suff w:val="nothing"/>
+      <w:lvlText w:val=""/>
+      <w:lvlJc w:val="left"/>
+      <w:pPr>
+        <w:tabs>
+          <w:tab w:val="num" w:pos="0"/>
+        </w:tabs>
+        <w:ind w:left="0" w:hanging="0"/>
+      </w:pPr>
+    </w:lvl>
+    <w:lvl w:ilvl="5">
+      <w:start w:val="1"/>
+      <w:numFmt w:val="none"/>
+      <w:suff w:val="nothing"/>
+      <w:lvlText w:val=""/>
+      <w:lvlJc w:val="left"/>
+      <w:pPr>
+        <w:tabs>
+          <w:tab w:val="num" w:pos="0"/>
+        </w:tabs>
+        <w:ind w:left="0" w:hanging="0"/>
+      </w:pPr>
+    </w:lvl>
+    <w:lvl w:ilvl="6">
+      <w:start w:val="1"/>
+      <w:numFmt w:val="none"/>
+      <w:suff w:val="nothing"/>
+      <w:lvlText w:val=""/>
+      <w:lvlJc w:val="left"/>
+      <w:pPr>
+        <w:tabs>
+          <w:tab w:val="num" w:pos="0"/>
+        </w:tabs>
+        <w:ind w:left="0" w:hanging="0"/>
+      </w:pPr>
+    </w:lvl>
+    <w:lvl w:ilvl="7">
+      <w:start w:val="1"/>
+      <w:numFmt w:val="none"/>
+      <w:suff w:val="nothing"/>
+      <w:lvlText w:val=""/>
+      <w:lvlJc w:val="left"/>
+      <w:pPr>
+        <w:tabs>
+          <w:tab w:val="num" w:pos="0"/>
+        </w:tabs>
+        <w:ind w:left="0" w:hanging="0"/>
+      </w:pPr>
+    </w:lvl>
+    <w:lvl w:ilvl="8">
+      <w:start w:val="1"/>
+      <w:numFmt w:val="none"/>
+      <w:suff w:val="nothing"/>
+      <w:lvlText w:val=""/>
+      <w:lvlJc w:val="left"/>
+      <w:pPr>
+        <w:tabs>
+          <w:tab w:val="num" w:pos="0"/>
+        </w:tabs>
+        <w:ind w:left="0" w:hanging="0"/>
+      </w:pPr>
     </w:lvl>
   </w:abstractNum>
   <w:num w:numId="1">
@@ -2992,6 +3207,9 @@
   <w:num w:numId="12">
     <w:abstractNumId w:val="12"/>
   </w:num>
+  <w:num w:numId="13">
+    <w:abstractNumId w:val="13"/>
+  </w:num>
 </w:numbering>
 </file>
 
@@ -3019,7 +3237,7 @@
     <w:pPr>
       <w:widowControl/>
       <w:suppressAutoHyphens w:val="true"/>
-      <w:overflowPunct w:val="true"/>
+      <w:overflowPunct w:val="false"/>
       <w:bidi w:val="0"/>
       <w:spacing w:before="0" w:after="0"/>
       <w:jc w:val="left"/>

</xml_diff>

<commit_message>
New PADS library. Transitioned database from Excel to SQLITE. Completed db_manager script.
</commit_message>
<xml_diff>
--- a/documentation.docx
+++ b/documentation.docx
@@ -57,7 +57,7 @@
       </w:pPr>
       <w:r>
         <w:rPr/>
-        <w:t>Symbol library</w:t>
+        <w:t>Supported CAD tools</w:t>
       </w:r>
     </w:p>
     <w:p>
@@ -71,7 +71,49 @@
       </w:pPr>
       <w:r>
         <w:rPr/>
-        <w:t>None</w:t>
+        <w:t>Siemens PADS VX2.3 or higher</w:t>
+      </w:r>
+    </w:p>
+    <w:p>
+      <w:pPr>
+        <w:pStyle w:val="TextBody"/>
+        <w:numPr>
+          <w:ilvl w:val="1"/>
+          <w:numId w:val="10"/>
+        </w:numPr>
+        <w:rPr/>
+      </w:pPr>
+      <w:r>
+        <w:rPr/>
+        <w:t>Siemens DxDesigner (assumed import ability from PADS)</w:t>
+      </w:r>
+    </w:p>
+    <w:p>
+      <w:pPr>
+        <w:pStyle w:val="TextBody"/>
+        <w:numPr>
+          <w:ilvl w:val="1"/>
+          <w:numId w:val="10"/>
+        </w:numPr>
+        <w:rPr/>
+      </w:pPr>
+      <w:r>
+        <w:rPr/>
+        <w:t>Altium Designer 23 or newer (tested)</w:t>
+      </w:r>
+    </w:p>
+    <w:p>
+      <w:pPr>
+        <w:pStyle w:val="TextBody"/>
+        <w:numPr>
+          <w:ilvl w:val="1"/>
+          <w:numId w:val="10"/>
+        </w:numPr>
+        <w:rPr/>
+      </w:pPr>
+      <w:r>
+        <w:rPr/>
+        <w:t>KiCAD</w:t>
       </w:r>
     </w:p>
     <w:p>
@@ -85,6 +127,34 @@
       </w:pPr>
       <w:r>
         <w:rPr/>
+        <w:t>Symbol library</w:t>
+      </w:r>
+    </w:p>
+    <w:p>
+      <w:pPr>
+        <w:pStyle w:val="TextBody"/>
+        <w:numPr>
+          <w:ilvl w:val="1"/>
+          <w:numId w:val="10"/>
+        </w:numPr>
+        <w:rPr/>
+      </w:pPr>
+      <w:r>
+        <w:rPr/>
+        <w:t>None</w:t>
+      </w:r>
+    </w:p>
+    <w:p>
+      <w:pPr>
+        <w:pStyle w:val="TextBody"/>
+        <w:numPr>
+          <w:ilvl w:val="0"/>
+          <w:numId w:val="10"/>
+        </w:numPr>
+        <w:rPr/>
+      </w:pPr>
+      <w:r>
+        <w:rPr/>
         <w:t>Management tools</w:t>
       </w:r>
     </w:p>
@@ -99,21 +169,7 @@
       </w:pPr>
       <w:r>
         <w:rPr/>
-        <w:t>SOCI library</w:t>
-      </w:r>
-    </w:p>
-    <w:p>
-      <w:pPr>
-        <w:pStyle w:val="TextBody"/>
-        <w:numPr>
-          <w:ilvl w:val="1"/>
-          <w:numId w:val="10"/>
-        </w:numPr>
-        <w:rPr/>
-      </w:pPr>
-      <w:r>
-        <w:rPr/>
-        <w:t>daniele77/cli</w:t>
+        <w:t>None yet</w:t>
       </w:r>
     </w:p>
     <w:p>
@@ -292,7 +348,22 @@
       </w:pPr>
       <w:r>
         <w:rPr/>
-        <w:t>Graphical Conventions</w:t>
+        <w:t>Conventions</w:t>
+      </w:r>
+    </w:p>
+    <w:p>
+      <w:pPr>
+        <w:pStyle w:val="Heading2"/>
+        <w:numPr>
+          <w:ilvl w:val="1"/>
+          <w:numId w:val="1"/>
+        </w:numPr>
+        <w:spacing w:before="200" w:after="120"/>
+        <w:rPr/>
+      </w:pPr>
+      <w:r>
+        <w:rPr/>
+        <w:t>Schematic Symbols</w:t>
       </w:r>
     </w:p>
     <w:p>
@@ -367,6 +438,1470 @@
     </w:p>
     <w:p>
       <w:pPr>
+        <w:pStyle w:val="Heading2"/>
+        <w:numPr>
+          <w:ilvl w:val="1"/>
+          <w:numId w:val="1"/>
+        </w:numPr>
+        <w:rPr/>
+      </w:pPr>
+      <w:r>
+        <w:rPr/>
+        <w:t>Layout Footprints</w:t>
+      </w:r>
+    </w:p>
+    <w:p>
+      <w:pPr>
+        <w:pStyle w:val="TextBody"/>
+        <w:numPr>
+          <w:ilvl w:val="0"/>
+          <w:numId w:val="13"/>
+        </w:numPr>
+        <w:rPr/>
+      </w:pPr>
+      <w:r>
+        <w:rPr/>
+        <w:t>Dimensions metric</w:t>
+      </w:r>
+    </w:p>
+    <w:p>
+      <w:pPr>
+        <w:pStyle w:val="TextBody"/>
+        <w:numPr>
+          <w:ilvl w:val="1"/>
+          <w:numId w:val="13"/>
+        </w:numPr>
+        <w:rPr/>
+      </w:pPr>
+      <w:r>
+        <w:rPr/>
+        <w:t>Imperial is often what is given by the manufacturers or required by a standard. Use the following rules to convert:</w:t>
+      </w:r>
+    </w:p>
+    <w:tbl>
+      <w:tblPr>
+        <w:tblW w:w="5000" w:type="pct"/>
+        <w:jc w:val="left"/>
+        <w:tblInd w:w="-5" w:type="dxa"/>
+        <w:tblLayout w:type="fixed"/>
+        <w:tblCellMar>
+          <w:top w:w="55" w:type="dxa"/>
+          <w:left w:w="55" w:type="dxa"/>
+          <w:bottom w:w="55" w:type="dxa"/>
+          <w:right w:w="55" w:type="dxa"/>
+        </w:tblCellMar>
+      </w:tblPr>
+      <w:tblGrid>
+        <w:gridCol w:w="2492"/>
+        <w:gridCol w:w="2493"/>
+        <w:gridCol w:w="2493"/>
+        <w:gridCol w:w="2493"/>
+      </w:tblGrid>
+      <w:tr>
+        <w:trPr/>
+        <w:tc>
+          <w:tcPr>
+            <w:tcW w:w="2492" w:type="dxa"/>
+            <w:tcBorders>
+              <w:top w:val="single" w:sz="4" w:space="0" w:color="000000"/>
+              <w:left w:val="single" w:sz="4" w:space="0" w:color="000000"/>
+              <w:bottom w:val="single" w:sz="4" w:space="0" w:color="000000"/>
+            </w:tcBorders>
+          </w:tcPr>
+          <w:p>
+            <w:pPr>
+              <w:pStyle w:val="TableContents"/>
+              <w:widowControl w:val="false"/>
+              <w:rPr/>
+            </w:pPr>
+            <w:r>
+              <w:rPr/>
+              <w:t>Conversion(s)</w:t>
+            </w:r>
+          </w:p>
+        </w:tc>
+        <w:tc>
+          <w:tcPr>
+            <w:tcW w:w="2493" w:type="dxa"/>
+            <w:tcBorders>
+              <w:top w:val="single" w:sz="4" w:space="0" w:color="000000"/>
+              <w:left w:val="single" w:sz="4" w:space="0" w:color="000000"/>
+              <w:bottom w:val="single" w:sz="4" w:space="0" w:color="000000"/>
+            </w:tcBorders>
+          </w:tcPr>
+          <w:p>
+            <w:pPr>
+              <w:pStyle w:val="TableContents"/>
+              <w:widowControl w:val="false"/>
+              <w:rPr/>
+            </w:pPr>
+            <w:r>
+              <w:rPr/>
+              <w:t>Typical Applications</w:t>
+            </w:r>
+          </w:p>
+        </w:tc>
+        <w:tc>
+          <w:tcPr>
+            <w:tcW w:w="2493" w:type="dxa"/>
+            <w:tcBorders>
+              <w:top w:val="single" w:sz="4" w:space="0" w:color="000000"/>
+              <w:left w:val="single" w:sz="4" w:space="0" w:color="000000"/>
+              <w:bottom w:val="single" w:sz="4" w:space="0" w:color="000000"/>
+            </w:tcBorders>
+          </w:tcPr>
+          <w:p>
+            <w:pPr>
+              <w:pStyle w:val="TableContents"/>
+              <w:widowControl w:val="false"/>
+              <w:rPr/>
+            </w:pPr>
+            <w:r>
+              <w:rPr/>
+              <w:t>Metric grid (rounding)</w:t>
+            </w:r>
+          </w:p>
+        </w:tc>
+        <w:tc>
+          <w:tcPr>
+            <w:tcW w:w="2493" w:type="dxa"/>
+            <w:tcBorders>
+              <w:top w:val="single" w:sz="4" w:space="0" w:color="000000"/>
+              <w:left w:val="single" w:sz="4" w:space="0" w:color="000000"/>
+              <w:bottom w:val="single" w:sz="4" w:space="0" w:color="000000"/>
+              <w:right w:val="single" w:sz="4" w:space="0" w:color="000000"/>
+            </w:tcBorders>
+          </w:tcPr>
+          <w:p>
+            <w:pPr>
+              <w:pStyle w:val="TableContents"/>
+              <w:widowControl w:val="false"/>
+              <w:rPr/>
+            </w:pPr>
+            <w:r>
+              <w:rPr/>
+              <w:t>Imperial equivalent</w:t>
+            </w:r>
+          </w:p>
+        </w:tc>
+      </w:tr>
+      <w:tr>
+        <w:trPr/>
+        <w:tc>
+          <w:tcPr>
+            <w:tcW w:w="2492" w:type="dxa"/>
+            <w:tcBorders>
+              <w:left w:val="single" w:sz="4" w:space="0" w:color="000000"/>
+              <w:bottom w:val="single" w:sz="4" w:space="0" w:color="000000"/>
+            </w:tcBorders>
+          </w:tcPr>
+          <w:p>
+            <w:pPr>
+              <w:pStyle w:val="TableContents"/>
+              <w:widowControl w:val="false"/>
+              <w:rPr/>
+            </w:pPr>
+            <w:r>
+              <w:rPr/>
+              <w:t>Strict tolerance</w:t>
+            </w:r>
+          </w:p>
+        </w:tc>
+        <w:tc>
+          <w:tcPr>
+            <w:tcW w:w="2493" w:type="dxa"/>
+            <w:tcBorders>
+              <w:left w:val="single" w:sz="4" w:space="0" w:color="000000"/>
+              <w:bottom w:val="single" w:sz="4" w:space="0" w:color="000000"/>
+            </w:tcBorders>
+          </w:tcPr>
+          <w:p>
+            <w:pPr>
+              <w:pStyle w:val="TableContents"/>
+              <w:widowControl w:val="false"/>
+              <w:rPr/>
+            </w:pPr>
+            <w:r>
+              <w:rPr/>
+              <w:t>Drill sizes</w:t>
+            </w:r>
+          </w:p>
+          <w:p>
+            <w:pPr>
+              <w:pStyle w:val="TableContents"/>
+              <w:widowControl w:val="false"/>
+              <w:rPr/>
+            </w:pPr>
+            <w:r>
+              <w:rPr/>
+              <w:t>RF</w:t>
+            </w:r>
+          </w:p>
+          <w:p>
+            <w:pPr>
+              <w:pStyle w:val="TableContents"/>
+              <w:widowControl w:val="false"/>
+              <w:rPr/>
+            </w:pPr>
+            <w:r>
+              <w:rPr/>
+              <w:t>Wafer scale dimensions</w:t>
+            </w:r>
+          </w:p>
+        </w:tc>
+        <w:tc>
+          <w:tcPr>
+            <w:tcW w:w="2493" w:type="dxa"/>
+            <w:tcBorders>
+              <w:left w:val="single" w:sz="4" w:space="0" w:color="000000"/>
+              <w:bottom w:val="single" w:sz="4" w:space="0" w:color="000000"/>
+            </w:tcBorders>
+          </w:tcPr>
+          <w:p>
+            <w:pPr>
+              <w:pStyle w:val="TableContents"/>
+              <w:widowControl w:val="false"/>
+              <w:rPr/>
+            </w:pPr>
+            <w:r>
+              <w:rPr/>
+              <w:t>1um</w:t>
+            </w:r>
+          </w:p>
+        </w:tc>
+        <w:tc>
+          <w:tcPr>
+            <w:tcW w:w="2493" w:type="dxa"/>
+            <w:tcBorders>
+              <w:left w:val="single" w:sz="4" w:space="0" w:color="000000"/>
+              <w:bottom w:val="single" w:sz="4" w:space="0" w:color="000000"/>
+              <w:right w:val="single" w:sz="4" w:space="0" w:color="000000"/>
+            </w:tcBorders>
+          </w:tcPr>
+          <w:p>
+            <w:pPr>
+              <w:pStyle w:val="TableContents"/>
+              <w:widowControl w:val="false"/>
+              <w:rPr/>
+            </w:pPr>
+            <w:r>
+              <w:rPr/>
+              <w:t>39.37e-6 inches</w:t>
+            </w:r>
+          </w:p>
+        </w:tc>
+      </w:tr>
+      <w:tr>
+        <w:trPr/>
+        <w:tc>
+          <w:tcPr>
+            <w:tcW w:w="2492" w:type="dxa"/>
+            <w:tcBorders>
+              <w:left w:val="single" w:sz="4" w:space="0" w:color="000000"/>
+              <w:bottom w:val="single" w:sz="4" w:space="0" w:color="000000"/>
+            </w:tcBorders>
+          </w:tcPr>
+          <w:p>
+            <w:pPr>
+              <w:pStyle w:val="TableContents"/>
+              <w:widowControl w:val="false"/>
+              <w:rPr/>
+            </w:pPr>
+            <w:r>
+              <w:rPr/>
+              <w:t>Standard imperial to metric</w:t>
+            </w:r>
+          </w:p>
+        </w:tc>
+        <w:tc>
+          <w:tcPr>
+            <w:tcW w:w="2493" w:type="dxa"/>
+            <w:tcBorders>
+              <w:left w:val="single" w:sz="4" w:space="0" w:color="000000"/>
+              <w:bottom w:val="single" w:sz="4" w:space="0" w:color="000000"/>
+            </w:tcBorders>
+          </w:tcPr>
+          <w:p>
+            <w:pPr>
+              <w:pStyle w:val="TableContents"/>
+              <w:widowControl w:val="false"/>
+              <w:rPr/>
+            </w:pPr>
+            <w:r>
+              <w:rPr/>
+              <w:t>Connectors</w:t>
+            </w:r>
+          </w:p>
+        </w:tc>
+        <w:tc>
+          <w:tcPr>
+            <w:tcW w:w="2493" w:type="dxa"/>
+            <w:tcBorders>
+              <w:left w:val="single" w:sz="4" w:space="0" w:color="000000"/>
+              <w:bottom w:val="single" w:sz="4" w:space="0" w:color="000000"/>
+            </w:tcBorders>
+          </w:tcPr>
+          <w:p>
+            <w:pPr>
+              <w:pStyle w:val="TableContents"/>
+              <w:widowControl w:val="false"/>
+              <w:rPr/>
+            </w:pPr>
+            <w:r>
+              <w:rPr/>
+              <w:t>25um</w:t>
+            </w:r>
+          </w:p>
+        </w:tc>
+        <w:tc>
+          <w:tcPr>
+            <w:tcW w:w="2493" w:type="dxa"/>
+            <w:tcBorders>
+              <w:left w:val="single" w:sz="4" w:space="0" w:color="000000"/>
+              <w:bottom w:val="single" w:sz="4" w:space="0" w:color="000000"/>
+              <w:right w:val="single" w:sz="4" w:space="0" w:color="000000"/>
+            </w:tcBorders>
+          </w:tcPr>
+          <w:p>
+            <w:pPr>
+              <w:pStyle w:val="TableContents"/>
+              <w:widowControl w:val="false"/>
+              <w:rPr/>
+            </w:pPr>
+            <w:r>
+              <w:rPr/>
+              <w:t>~1mil=0.001 inches</w:t>
+            </w:r>
+          </w:p>
+        </w:tc>
+      </w:tr>
+      <w:tr>
+        <w:trPr/>
+        <w:tc>
+          <w:tcPr>
+            <w:tcW w:w="2492" w:type="dxa"/>
+            <w:tcBorders>
+              <w:left w:val="single" w:sz="4" w:space="0" w:color="000000"/>
+              <w:bottom w:val="single" w:sz="4" w:space="0" w:color="000000"/>
+            </w:tcBorders>
+          </w:tcPr>
+          <w:p>
+            <w:pPr>
+              <w:pStyle w:val="TableContents"/>
+              <w:widowControl w:val="false"/>
+              <w:rPr/>
+            </w:pPr>
+            <w:r>
+              <w:rPr/>
+              <w:t>Rounded imperial to metric</w:t>
+            </w:r>
+          </w:p>
+        </w:tc>
+        <w:tc>
+          <w:tcPr>
+            <w:tcW w:w="2493" w:type="dxa"/>
+            <w:tcBorders>
+              <w:left w:val="single" w:sz="4" w:space="0" w:color="000000"/>
+              <w:bottom w:val="single" w:sz="4" w:space="0" w:color="000000"/>
+            </w:tcBorders>
+          </w:tcPr>
+          <w:p>
+            <w:pPr>
+              <w:pStyle w:val="TableContents"/>
+              <w:widowControl w:val="false"/>
+              <w:rPr/>
+            </w:pPr>
+            <w:r>
+              <w:rPr/>
+              <w:t>General Purpose</w:t>
+            </w:r>
+          </w:p>
+        </w:tc>
+        <w:tc>
+          <w:tcPr>
+            <w:tcW w:w="2493" w:type="dxa"/>
+            <w:tcBorders>
+              <w:left w:val="single" w:sz="4" w:space="0" w:color="000000"/>
+              <w:bottom w:val="single" w:sz="4" w:space="0" w:color="000000"/>
+            </w:tcBorders>
+          </w:tcPr>
+          <w:p>
+            <w:pPr>
+              <w:pStyle w:val="TableContents"/>
+              <w:widowControl w:val="false"/>
+              <w:rPr/>
+            </w:pPr>
+            <w:r>
+              <w:rPr/>
+              <w:t>100um</w:t>
+            </w:r>
+          </w:p>
+        </w:tc>
+        <w:tc>
+          <w:tcPr>
+            <w:tcW w:w="2493" w:type="dxa"/>
+            <w:tcBorders>
+              <w:left w:val="single" w:sz="4" w:space="0" w:color="000000"/>
+              <w:bottom w:val="single" w:sz="4" w:space="0" w:color="000000"/>
+              <w:right w:val="single" w:sz="4" w:space="0" w:color="000000"/>
+            </w:tcBorders>
+          </w:tcPr>
+          <w:p>
+            <w:pPr>
+              <w:pStyle w:val="TableContents"/>
+              <w:widowControl w:val="false"/>
+              <w:rPr/>
+            </w:pPr>
+            <w:r>
+              <w:rPr/>
+              <w:t>3.937 mil</w:t>
+            </w:r>
+          </w:p>
+        </w:tc>
+      </w:tr>
+      <w:tr>
+        <w:trPr/>
+        <w:tc>
+          <w:tcPr>
+            <w:tcW w:w="2492" w:type="dxa"/>
+            <w:tcBorders>
+              <w:left w:val="single" w:sz="4" w:space="0" w:color="000000"/>
+              <w:bottom w:val="single" w:sz="4" w:space="0" w:color="000000"/>
+            </w:tcBorders>
+          </w:tcPr>
+          <w:p>
+            <w:pPr>
+              <w:pStyle w:val="TableContents"/>
+              <w:widowControl w:val="false"/>
+              <w:rPr/>
+            </w:pPr>
+            <w:r>
+              <w:rPr/>
+              <w:t>Large rounded imperial to metric</w:t>
+            </w:r>
+          </w:p>
+        </w:tc>
+        <w:tc>
+          <w:tcPr>
+            <w:tcW w:w="2493" w:type="dxa"/>
+            <w:tcBorders>
+              <w:left w:val="single" w:sz="4" w:space="0" w:color="000000"/>
+              <w:bottom w:val="single" w:sz="4" w:space="0" w:color="000000"/>
+            </w:tcBorders>
+          </w:tcPr>
+          <w:p>
+            <w:pPr>
+              <w:pStyle w:val="TableContents"/>
+              <w:widowControl w:val="false"/>
+              <w:rPr/>
+            </w:pPr>
+            <w:r>
+              <w:rPr/>
+              <w:t>Copper Fills</w:t>
+            </w:r>
+          </w:p>
+          <w:p>
+            <w:pPr>
+              <w:pStyle w:val="TableContents"/>
+              <w:widowControl w:val="false"/>
+              <w:rPr/>
+            </w:pPr>
+            <w:r>
+              <w:rPr/>
+              <w:t>Mechanical Outlines</w:t>
+            </w:r>
+          </w:p>
+        </w:tc>
+        <w:tc>
+          <w:tcPr>
+            <w:tcW w:w="2493" w:type="dxa"/>
+            <w:tcBorders>
+              <w:left w:val="single" w:sz="4" w:space="0" w:color="000000"/>
+              <w:bottom w:val="single" w:sz="4" w:space="0" w:color="000000"/>
+            </w:tcBorders>
+          </w:tcPr>
+          <w:p>
+            <w:pPr>
+              <w:pStyle w:val="TableContents"/>
+              <w:widowControl w:val="false"/>
+              <w:rPr/>
+            </w:pPr>
+            <w:r>
+              <w:rPr/>
+              <w:t>1mm</w:t>
+            </w:r>
+          </w:p>
+        </w:tc>
+        <w:tc>
+          <w:tcPr>
+            <w:tcW w:w="2493" w:type="dxa"/>
+            <w:tcBorders>
+              <w:left w:val="single" w:sz="4" w:space="0" w:color="000000"/>
+              <w:bottom w:val="single" w:sz="4" w:space="0" w:color="000000"/>
+              <w:right w:val="single" w:sz="4" w:space="0" w:color="000000"/>
+            </w:tcBorders>
+          </w:tcPr>
+          <w:p>
+            <w:pPr>
+              <w:pStyle w:val="TableContents"/>
+              <w:widowControl w:val="false"/>
+              <w:rPr/>
+            </w:pPr>
+            <w:r>
+              <w:rPr/>
+              <w:t>39.37mil</w:t>
+            </w:r>
+          </w:p>
+        </w:tc>
+      </w:tr>
+    </w:tbl>
+    <w:p>
+      <w:pPr>
+        <w:pStyle w:val="TextBody"/>
+        <w:numPr>
+          <w:ilvl w:val="1"/>
+          <w:numId w:val="13"/>
+        </w:numPr>
+        <w:rPr/>
+      </w:pPr>
+      <w:r>
+        <w:rPr/>
+        <w:t>The conversion strategy appropriate for the application should be used. Tight tolerances require smaller rounding errors. Note that the courser rounding is usually an integer multiple of the finer options.</w:t>
+      </w:r>
+    </w:p>
+    <w:p>
+      <w:pPr>
+        <w:pStyle w:val="TextBody"/>
+        <w:numPr>
+          <w:ilvl w:val="1"/>
+          <w:numId w:val="13"/>
+        </w:numPr>
+        <w:rPr/>
+      </w:pPr>
+      <w:r>
+        <w:rPr/>
+        <w:t>For drill size matching between imperial and metric sizes, drills should always use strict (1um) conversion</w:t>
+      </w:r>
+    </w:p>
+    <w:p>
+      <w:pPr>
+        <w:pStyle w:val="TextBody"/>
+        <w:numPr>
+          <w:ilvl w:val="1"/>
+          <w:numId w:val="13"/>
+        </w:numPr>
+        <w:rPr/>
+      </w:pPr>
+      <w:r>
+        <w:rPr/>
+        <w:t>Standard passive components footprint names should include whether they are imperial or metric to avoid confusion in duplicate names</w:t>
+      </w:r>
+    </w:p>
+    <w:p>
+      <w:pPr>
+        <w:pStyle w:val="TextBody"/>
+        <w:numPr>
+          <w:ilvl w:val="0"/>
+          <w:numId w:val="13"/>
+        </w:numPr>
+        <w:rPr/>
+      </w:pPr>
+      <w:r>
+        <w:rPr/>
+        <w:t>Separate footprints based on assembly method (wave, reflow, bonding, etc.)</w:t>
+      </w:r>
+    </w:p>
+    <w:p>
+      <w:pPr>
+        <w:pStyle w:val="TextBody"/>
+        <w:numPr>
+          <w:ilvl w:val="0"/>
+          <w:numId w:val="13"/>
+        </w:numPr>
+        <w:rPr/>
+      </w:pPr>
+      <w:r>
+        <w:rPr/>
+        <w:t>Separate footprints for different design densities only for parts that are very frequently used (passives)</w:t>
+      </w:r>
+    </w:p>
+    <w:p>
+      <w:pPr>
+        <w:pStyle w:val="TextBody"/>
+        <w:numPr>
+          <w:ilvl w:val="1"/>
+          <w:numId w:val="13"/>
+        </w:numPr>
+        <w:rPr/>
+      </w:pPr>
+      <w:r>
+        <w:rPr/>
+        <w:t>Low volume footprints can be manually modified as needed. E.g. Silk screen can be removed</w:t>
+      </w:r>
+    </w:p>
+    <w:p>
+      <w:pPr>
+        <w:pStyle w:val="TextBody"/>
+        <w:numPr>
+          <w:ilvl w:val="0"/>
+          <w:numId w:val="13"/>
+        </w:numPr>
+        <w:rPr/>
+      </w:pPr>
+      <w:r>
+        <w:rPr/>
+        <w:t>Silkscreen</w:t>
+      </w:r>
+    </w:p>
+    <w:p>
+      <w:pPr>
+        <w:pStyle w:val="TextBody"/>
+        <w:numPr>
+          <w:ilvl w:val="1"/>
+          <w:numId w:val="13"/>
+        </w:numPr>
+        <w:rPr/>
+      </w:pPr>
+      <w:r>
+        <w:rPr/>
+        <w:t>Polarity indicators included but may be covered after assembly</w:t>
+      </w:r>
+    </w:p>
+    <w:p>
+      <w:pPr>
+        <w:pStyle w:val="TextBody"/>
+        <w:numPr>
+          <w:ilvl w:val="1"/>
+          <w:numId w:val="13"/>
+        </w:numPr>
+        <w:rPr/>
+      </w:pPr>
+      <w:r>
+        <w:rPr/>
+        <w:t>All footprints should include a bounding box. The primary reason for this is to show which pads are grouped when a part is not installed. This also serves as a type of layout keepout.</w:t>
+      </w:r>
+    </w:p>
+    <w:p>
+      <w:pPr>
+        <w:pStyle w:val="TextBody"/>
+        <w:numPr>
+          <w:ilvl w:val="0"/>
+          <w:numId w:val="13"/>
+        </w:numPr>
+        <w:rPr/>
+      </w:pPr>
+      <w:r>
+        <w:rPr/>
+        <w:t>Soldermask</w:t>
+      </w:r>
+    </w:p>
+    <w:p>
+      <w:pPr>
+        <w:pStyle w:val="TextBody"/>
+        <w:numPr>
+          <w:ilvl w:val="1"/>
+          <w:numId w:val="13"/>
+        </w:numPr>
+        <w:rPr/>
+      </w:pPr>
+      <w:r>
+        <w:rPr/>
+        <w:t>Dedicated shapes</w:t>
+      </w:r>
+    </w:p>
+    <w:p>
+      <w:pPr>
+        <w:pStyle w:val="TextBody"/>
+        <w:numPr>
+          <w:ilvl w:val="0"/>
+          <w:numId w:val="13"/>
+        </w:numPr>
+        <w:rPr/>
+      </w:pPr>
+      <w:r>
+        <w:rPr/>
+        <w:t>Solder paste</w:t>
+      </w:r>
+    </w:p>
+    <w:p>
+      <w:pPr>
+        <w:pStyle w:val="TextBody"/>
+        <w:numPr>
+          <w:ilvl w:val="1"/>
+          <w:numId w:val="13"/>
+        </w:numPr>
+        <w:rPr/>
+      </w:pPr>
+      <w:r>
+        <w:rPr/>
+        <w:t>Dedicated shapes</w:t>
+      </w:r>
+    </w:p>
+    <w:p>
+      <w:pPr>
+        <w:pStyle w:val="TextBody"/>
+        <w:numPr>
+          <w:ilvl w:val="0"/>
+          <w:numId w:val="13"/>
+        </w:numPr>
+        <w:rPr/>
+      </w:pPr>
+      <w:r>
+        <w:rPr/>
+        <w:t>Assembly layers</w:t>
+      </w:r>
+    </w:p>
+    <w:p>
+      <w:pPr>
+        <w:pStyle w:val="TextBody"/>
+        <w:numPr>
+          <w:ilvl w:val="1"/>
+          <w:numId w:val="13"/>
+        </w:numPr>
+        <w:rPr/>
+      </w:pPr>
+      <w:r>
+        <w:rPr/>
+        <w:t>Dedicated shapes</w:t>
+      </w:r>
+    </w:p>
+    <w:p>
+      <w:pPr>
+        <w:pStyle w:val="TextBody"/>
+        <w:numPr>
+          <w:ilvl w:val="0"/>
+          <w:numId w:val="13"/>
+        </w:numPr>
+        <w:rPr/>
+      </w:pPr>
+      <w:r>
+        <w:rPr/>
+        <w:t>Drill layer</w:t>
+      </w:r>
+    </w:p>
+    <w:p>
+      <w:pPr>
+        <w:pStyle w:val="TextBody"/>
+        <w:numPr>
+          <w:ilvl w:val="1"/>
+          <w:numId w:val="13"/>
+        </w:numPr>
+        <w:rPr/>
+      </w:pPr>
+      <w:r>
+        <w:rPr/>
+        <w:t>Preferred drill size: 1mm</w:t>
+      </w:r>
+    </w:p>
+    <w:p>
+      <w:pPr>
+        <w:pStyle w:val="TextBody"/>
+        <w:numPr>
+          <w:ilvl w:val="1"/>
+          <w:numId w:val="13"/>
+        </w:numPr>
+        <w:rPr/>
+      </w:pPr>
+      <w:r>
+        <w:rPr/>
+        <w:t>Other acceptable drill sizes</w:t>
+      </w:r>
+    </w:p>
+    <w:p>
+      <w:pPr>
+        <w:pStyle w:val="TextBody"/>
+        <w:numPr>
+          <w:ilvl w:val="2"/>
+          <w:numId w:val="13"/>
+        </w:numPr>
+        <w:rPr/>
+      </w:pPr>
+      <w:r>
+        <w:rPr/>
+        <w:t>40mil</w:t>
+      </w:r>
+    </w:p>
+    <w:p>
+      <w:pPr>
+        <w:pStyle w:val="TextBody"/>
+        <w:numPr>
+          <w:ilvl w:val="2"/>
+          <w:numId w:val="13"/>
+        </w:numPr>
+        <w:rPr/>
+      </w:pPr>
+      <w:r>
+        <w:rPr/>
+        <w:t>60mil</w:t>
+      </w:r>
+    </w:p>
+    <w:p>
+      <w:pPr>
+        <w:pStyle w:val="TextBody"/>
+        <w:rPr/>
+      </w:pPr>
+      <w:r>
+        <w:rPr/>
+        <w:t>General design rules that footprints should meet:</w:t>
+      </w:r>
+    </w:p>
+    <w:tbl>
+      <w:tblPr>
+        <w:tblW w:w="5000" w:type="pct"/>
+        <w:jc w:val="left"/>
+        <w:tblInd w:w="-5" w:type="dxa"/>
+        <w:tblLayout w:type="fixed"/>
+        <w:tblCellMar>
+          <w:top w:w="55" w:type="dxa"/>
+          <w:left w:w="55" w:type="dxa"/>
+          <w:bottom w:w="55" w:type="dxa"/>
+          <w:right w:w="55" w:type="dxa"/>
+        </w:tblCellMar>
+      </w:tblPr>
+      <w:tblGrid>
+        <w:gridCol w:w="2990"/>
+        <w:gridCol w:w="2993"/>
+        <w:gridCol w:w="1993"/>
+        <w:gridCol w:w="1995"/>
+      </w:tblGrid>
+      <w:tr>
+        <w:trPr/>
+        <w:tc>
+          <w:tcPr>
+            <w:tcW w:w="2990" w:type="dxa"/>
+            <w:tcBorders>
+              <w:top w:val="single" w:sz="4" w:space="0" w:color="000000"/>
+              <w:left w:val="single" w:sz="4" w:space="0" w:color="000000"/>
+              <w:bottom w:val="single" w:sz="4" w:space="0" w:color="000000"/>
+            </w:tcBorders>
+          </w:tcPr>
+          <w:p>
+            <w:pPr>
+              <w:pStyle w:val="TableContents"/>
+              <w:widowControl w:val="false"/>
+              <w:rPr/>
+            </w:pPr>
+            <w:r>
+              <w:rPr/>
+              <w:t>Rule</w:t>
+            </w:r>
+          </w:p>
+        </w:tc>
+        <w:tc>
+          <w:tcPr>
+            <w:tcW w:w="2993" w:type="dxa"/>
+            <w:tcBorders>
+              <w:top w:val="single" w:sz="4" w:space="0" w:color="000000"/>
+              <w:left w:val="single" w:sz="4" w:space="0" w:color="000000"/>
+              <w:bottom w:val="single" w:sz="4" w:space="0" w:color="000000"/>
+            </w:tcBorders>
+          </w:tcPr>
+          <w:p>
+            <w:pPr>
+              <w:pStyle w:val="TableContents"/>
+              <w:widowControl w:val="false"/>
+              <w:rPr/>
+            </w:pPr>
+            <w:r>
+              <w:rPr/>
+              <w:t>Min.</w:t>
+            </w:r>
+          </w:p>
+        </w:tc>
+        <w:tc>
+          <w:tcPr>
+            <w:tcW w:w="1993" w:type="dxa"/>
+            <w:tcBorders>
+              <w:top w:val="single" w:sz="4" w:space="0" w:color="000000"/>
+              <w:left w:val="single" w:sz="4" w:space="0" w:color="000000"/>
+              <w:bottom w:val="single" w:sz="4" w:space="0" w:color="000000"/>
+            </w:tcBorders>
+          </w:tcPr>
+          <w:p>
+            <w:pPr>
+              <w:pStyle w:val="TableContents"/>
+              <w:widowControl w:val="false"/>
+              <w:rPr/>
+            </w:pPr>
+            <w:r>
+              <w:rPr/>
+              <w:t>Typ.</w:t>
+            </w:r>
+          </w:p>
+        </w:tc>
+        <w:tc>
+          <w:tcPr>
+            <w:tcW w:w="1995" w:type="dxa"/>
+            <w:tcBorders>
+              <w:top w:val="single" w:sz="4" w:space="0" w:color="000000"/>
+              <w:left w:val="single" w:sz="4" w:space="0" w:color="000000"/>
+              <w:bottom w:val="single" w:sz="4" w:space="0" w:color="000000"/>
+              <w:right w:val="single" w:sz="4" w:space="0" w:color="000000"/>
+            </w:tcBorders>
+          </w:tcPr>
+          <w:p>
+            <w:pPr>
+              <w:pStyle w:val="TableContents"/>
+              <w:widowControl w:val="false"/>
+              <w:rPr/>
+            </w:pPr>
+            <w:r>
+              <w:rPr/>
+              <w:t>Max.</w:t>
+            </w:r>
+          </w:p>
+        </w:tc>
+      </w:tr>
+      <w:tr>
+        <w:trPr/>
+        <w:tc>
+          <w:tcPr>
+            <w:tcW w:w="2990" w:type="dxa"/>
+            <w:tcBorders>
+              <w:left w:val="single" w:sz="4" w:space="0" w:color="000000"/>
+              <w:bottom w:val="single" w:sz="4" w:space="0" w:color="000000"/>
+            </w:tcBorders>
+          </w:tcPr>
+          <w:p>
+            <w:pPr>
+              <w:pStyle w:val="TableContents"/>
+              <w:widowControl w:val="false"/>
+              <w:rPr/>
+            </w:pPr>
+            <w:r>
+              <w:rPr/>
+              <w:t>Copper 1 (top)</w:t>
+            </w:r>
+          </w:p>
+          <w:p>
+            <w:pPr>
+              <w:pStyle w:val="TableContents"/>
+              <w:widowControl w:val="false"/>
+              <w:rPr/>
+            </w:pPr>
+            <w:r>
+              <w:rPr/>
+              <w:t xml:space="preserve">to </w:t>
+            </w:r>
+          </w:p>
+          <w:p>
+            <w:pPr>
+              <w:pStyle w:val="TableContents"/>
+              <w:widowControl w:val="false"/>
+              <w:rPr/>
+            </w:pPr>
+            <w:r>
+              <w:rPr/>
+              <w:t>Top silk screen</w:t>
+            </w:r>
+          </w:p>
+        </w:tc>
+        <w:tc>
+          <w:tcPr>
+            <w:tcW w:w="2993" w:type="dxa"/>
+            <w:tcBorders>
+              <w:left w:val="single" w:sz="4" w:space="0" w:color="000000"/>
+              <w:bottom w:val="single" w:sz="4" w:space="0" w:color="000000"/>
+            </w:tcBorders>
+          </w:tcPr>
+          <w:p>
+            <w:pPr>
+              <w:pStyle w:val="TableContents"/>
+              <w:widowControl w:val="false"/>
+              <w:rPr/>
+            </w:pPr>
+            <w:r>
+              <w:rPr/>
+              <w:t>0.4mm</w:t>
+            </w:r>
+          </w:p>
+        </w:tc>
+        <w:tc>
+          <w:tcPr>
+            <w:tcW w:w="1993" w:type="dxa"/>
+            <w:tcBorders>
+              <w:left w:val="single" w:sz="4" w:space="0" w:color="000000"/>
+              <w:bottom w:val="single" w:sz="4" w:space="0" w:color="000000"/>
+            </w:tcBorders>
+          </w:tcPr>
+          <w:p>
+            <w:pPr>
+              <w:pStyle w:val="TableContents"/>
+              <w:widowControl w:val="false"/>
+              <w:rPr/>
+            </w:pPr>
+            <w:r>
+              <w:rPr/>
+            </w:r>
+          </w:p>
+        </w:tc>
+        <w:tc>
+          <w:tcPr>
+            <w:tcW w:w="1995" w:type="dxa"/>
+            <w:tcBorders>
+              <w:left w:val="single" w:sz="4" w:space="0" w:color="000000"/>
+              <w:bottom w:val="single" w:sz="4" w:space="0" w:color="000000"/>
+              <w:right w:val="single" w:sz="4" w:space="0" w:color="000000"/>
+            </w:tcBorders>
+          </w:tcPr>
+          <w:p>
+            <w:pPr>
+              <w:pStyle w:val="TableContents"/>
+              <w:widowControl w:val="false"/>
+              <w:rPr/>
+            </w:pPr>
+            <w:r>
+              <w:rPr/>
+            </w:r>
+          </w:p>
+        </w:tc>
+      </w:tr>
+      <w:tr>
+        <w:trPr/>
+        <w:tc>
+          <w:tcPr>
+            <w:tcW w:w="2990" w:type="dxa"/>
+            <w:tcBorders>
+              <w:left w:val="single" w:sz="4" w:space="0" w:color="000000"/>
+              <w:bottom w:val="single" w:sz="4" w:space="0" w:color="000000"/>
+            </w:tcBorders>
+          </w:tcPr>
+          <w:p>
+            <w:pPr>
+              <w:pStyle w:val="TableContents"/>
+              <w:widowControl w:val="false"/>
+              <w:rPr/>
+            </w:pPr>
+            <w:r>
+              <w:rPr/>
+              <w:t>Copper 1 (top)</w:t>
+            </w:r>
+          </w:p>
+          <w:p>
+            <w:pPr>
+              <w:pStyle w:val="TableContents"/>
+              <w:widowControl w:val="false"/>
+              <w:rPr/>
+            </w:pPr>
+            <w:r>
+              <w:rPr/>
+              <w:t>to</w:t>
+            </w:r>
+          </w:p>
+          <w:p>
+            <w:pPr>
+              <w:pStyle w:val="TableContents"/>
+              <w:widowControl w:val="false"/>
+              <w:rPr/>
+            </w:pPr>
+            <w:r>
+              <w:rPr/>
+              <w:t>Copper 1 (top)</w:t>
+            </w:r>
+          </w:p>
+        </w:tc>
+        <w:tc>
+          <w:tcPr>
+            <w:tcW w:w="2993" w:type="dxa"/>
+            <w:tcBorders>
+              <w:left w:val="single" w:sz="4" w:space="0" w:color="000000"/>
+              <w:bottom w:val="single" w:sz="4" w:space="0" w:color="000000"/>
+            </w:tcBorders>
+          </w:tcPr>
+          <w:p>
+            <w:pPr>
+              <w:pStyle w:val="TableContents"/>
+              <w:widowControl w:val="false"/>
+              <w:rPr/>
+            </w:pPr>
+            <w:r>
+              <w:rPr/>
+              <w:t>?</w:t>
+            </w:r>
+          </w:p>
+        </w:tc>
+        <w:tc>
+          <w:tcPr>
+            <w:tcW w:w="1993" w:type="dxa"/>
+            <w:tcBorders>
+              <w:left w:val="single" w:sz="4" w:space="0" w:color="000000"/>
+              <w:bottom w:val="single" w:sz="4" w:space="0" w:color="000000"/>
+            </w:tcBorders>
+          </w:tcPr>
+          <w:p>
+            <w:pPr>
+              <w:pStyle w:val="TableContents"/>
+              <w:widowControl w:val="false"/>
+              <w:rPr/>
+            </w:pPr>
+            <w:r>
+              <w:rPr/>
+            </w:r>
+          </w:p>
+        </w:tc>
+        <w:tc>
+          <w:tcPr>
+            <w:tcW w:w="1995" w:type="dxa"/>
+            <w:tcBorders>
+              <w:left w:val="single" w:sz="4" w:space="0" w:color="000000"/>
+              <w:bottom w:val="single" w:sz="4" w:space="0" w:color="000000"/>
+              <w:right w:val="single" w:sz="4" w:space="0" w:color="000000"/>
+            </w:tcBorders>
+          </w:tcPr>
+          <w:p>
+            <w:pPr>
+              <w:pStyle w:val="TableContents"/>
+              <w:widowControl w:val="false"/>
+              <w:rPr/>
+            </w:pPr>
+            <w:r>
+              <w:rPr/>
+            </w:r>
+          </w:p>
+        </w:tc>
+      </w:tr>
+      <w:tr>
+        <w:trPr/>
+        <w:tc>
+          <w:tcPr>
+            <w:tcW w:w="2990" w:type="dxa"/>
+            <w:tcBorders>
+              <w:left w:val="single" w:sz="4" w:space="0" w:color="000000"/>
+              <w:bottom w:val="single" w:sz="4" w:space="0" w:color="000000"/>
+            </w:tcBorders>
+          </w:tcPr>
+          <w:p>
+            <w:pPr>
+              <w:pStyle w:val="TableContents"/>
+              <w:widowControl w:val="false"/>
+              <w:rPr/>
+            </w:pPr>
+            <w:r>
+              <w:rPr/>
+              <w:t>Silk screen text height</w:t>
+            </w:r>
+          </w:p>
+        </w:tc>
+        <w:tc>
+          <w:tcPr>
+            <w:tcW w:w="2993" w:type="dxa"/>
+            <w:tcBorders>
+              <w:left w:val="single" w:sz="4" w:space="0" w:color="000000"/>
+              <w:bottom w:val="single" w:sz="4" w:space="0" w:color="000000"/>
+            </w:tcBorders>
+          </w:tcPr>
+          <w:p>
+            <w:pPr>
+              <w:pStyle w:val="TableContents"/>
+              <w:widowControl w:val="false"/>
+              <w:rPr/>
+            </w:pPr>
+            <w:r>
+              <w:rPr/>
+            </w:r>
+          </w:p>
+        </w:tc>
+        <w:tc>
+          <w:tcPr>
+            <w:tcW w:w="1993" w:type="dxa"/>
+            <w:tcBorders>
+              <w:left w:val="single" w:sz="4" w:space="0" w:color="000000"/>
+              <w:bottom w:val="single" w:sz="4" w:space="0" w:color="000000"/>
+            </w:tcBorders>
+          </w:tcPr>
+          <w:p>
+            <w:pPr>
+              <w:pStyle w:val="TableContents"/>
+              <w:widowControl w:val="false"/>
+              <w:rPr/>
+            </w:pPr>
+            <w:r>
+              <w:rPr/>
+              <w:t>2mm</w:t>
+            </w:r>
+          </w:p>
+        </w:tc>
+        <w:tc>
+          <w:tcPr>
+            <w:tcW w:w="1995" w:type="dxa"/>
+            <w:tcBorders>
+              <w:left w:val="single" w:sz="4" w:space="0" w:color="000000"/>
+              <w:bottom w:val="single" w:sz="4" w:space="0" w:color="000000"/>
+              <w:right w:val="single" w:sz="4" w:space="0" w:color="000000"/>
+            </w:tcBorders>
+          </w:tcPr>
+          <w:p>
+            <w:pPr>
+              <w:pStyle w:val="TableContents"/>
+              <w:widowControl w:val="false"/>
+              <w:rPr/>
+            </w:pPr>
+            <w:r>
+              <w:rPr/>
+            </w:r>
+          </w:p>
+        </w:tc>
+      </w:tr>
+      <w:tr>
+        <w:trPr/>
+        <w:tc>
+          <w:tcPr>
+            <w:tcW w:w="2990" w:type="dxa"/>
+            <w:tcBorders>
+              <w:left w:val="single" w:sz="4" w:space="0" w:color="000000"/>
+              <w:bottom w:val="single" w:sz="4" w:space="0" w:color="000000"/>
+            </w:tcBorders>
+          </w:tcPr>
+          <w:p>
+            <w:pPr>
+              <w:pStyle w:val="TableContents"/>
+              <w:widowControl w:val="false"/>
+              <w:rPr/>
+            </w:pPr>
+            <w:r>
+              <w:rPr/>
+              <w:t>Via ring width</w:t>
+            </w:r>
+          </w:p>
+        </w:tc>
+        <w:tc>
+          <w:tcPr>
+            <w:tcW w:w="2993" w:type="dxa"/>
+            <w:tcBorders>
+              <w:left w:val="single" w:sz="4" w:space="0" w:color="000000"/>
+              <w:bottom w:val="single" w:sz="4" w:space="0" w:color="000000"/>
+            </w:tcBorders>
+          </w:tcPr>
+          <w:p>
+            <w:pPr>
+              <w:pStyle w:val="TableContents"/>
+              <w:widowControl w:val="false"/>
+              <w:rPr/>
+            </w:pPr>
+            <w:r>
+              <w:rPr/>
+            </w:r>
+          </w:p>
+        </w:tc>
+        <w:tc>
+          <w:tcPr>
+            <w:tcW w:w="1993" w:type="dxa"/>
+            <w:tcBorders>
+              <w:left w:val="single" w:sz="4" w:space="0" w:color="000000"/>
+              <w:bottom w:val="single" w:sz="4" w:space="0" w:color="000000"/>
+            </w:tcBorders>
+          </w:tcPr>
+          <w:p>
+            <w:pPr>
+              <w:pStyle w:val="TableContents"/>
+              <w:widowControl w:val="false"/>
+              <w:rPr/>
+            </w:pPr>
+            <w:r>
+              <w:rPr/>
+              <w:t>500um</w:t>
+            </w:r>
+          </w:p>
+        </w:tc>
+        <w:tc>
+          <w:tcPr>
+            <w:tcW w:w="1995" w:type="dxa"/>
+            <w:tcBorders>
+              <w:left w:val="single" w:sz="4" w:space="0" w:color="000000"/>
+              <w:bottom w:val="single" w:sz="4" w:space="0" w:color="000000"/>
+              <w:right w:val="single" w:sz="4" w:space="0" w:color="000000"/>
+            </w:tcBorders>
+          </w:tcPr>
+          <w:p>
+            <w:pPr>
+              <w:pStyle w:val="TableContents"/>
+              <w:widowControl w:val="false"/>
+              <w:rPr/>
+            </w:pPr>
+            <w:r>
+              <w:rPr/>
+            </w:r>
+          </w:p>
+        </w:tc>
+      </w:tr>
+      <w:tr>
+        <w:trPr/>
+        <w:tc>
+          <w:tcPr>
+            <w:tcW w:w="2990" w:type="dxa"/>
+            <w:tcBorders>
+              <w:left w:val="single" w:sz="4" w:space="0" w:color="000000"/>
+              <w:bottom w:val="single" w:sz="4" w:space="0" w:color="000000"/>
+            </w:tcBorders>
+          </w:tcPr>
+          <w:p>
+            <w:pPr>
+              <w:pStyle w:val="TableContents"/>
+              <w:widowControl w:val="false"/>
+              <w:rPr/>
+            </w:pPr>
+            <w:r>
+              <w:rPr/>
+              <w:t>NPTH copper ring to hole clearance</w:t>
+            </w:r>
+          </w:p>
+        </w:tc>
+        <w:tc>
+          <w:tcPr>
+            <w:tcW w:w="2993" w:type="dxa"/>
+            <w:tcBorders>
+              <w:left w:val="single" w:sz="4" w:space="0" w:color="000000"/>
+              <w:bottom w:val="single" w:sz="4" w:space="0" w:color="000000"/>
+            </w:tcBorders>
+          </w:tcPr>
+          <w:p>
+            <w:pPr>
+              <w:pStyle w:val="TableContents"/>
+              <w:widowControl w:val="false"/>
+              <w:rPr/>
+            </w:pPr>
+            <w:r>
+              <w:rPr/>
+              <w:t>0</w:t>
+            </w:r>
+          </w:p>
+        </w:tc>
+        <w:tc>
+          <w:tcPr>
+            <w:tcW w:w="1993" w:type="dxa"/>
+            <w:tcBorders>
+              <w:left w:val="single" w:sz="4" w:space="0" w:color="000000"/>
+              <w:bottom w:val="single" w:sz="4" w:space="0" w:color="000000"/>
+            </w:tcBorders>
+          </w:tcPr>
+          <w:p>
+            <w:pPr>
+              <w:pStyle w:val="TableContents"/>
+              <w:widowControl w:val="false"/>
+              <w:rPr/>
+            </w:pPr>
+            <w:r>
+              <w:rPr/>
+              <w:t>10um</w:t>
+            </w:r>
+          </w:p>
+        </w:tc>
+        <w:tc>
+          <w:tcPr>
+            <w:tcW w:w="1995" w:type="dxa"/>
+            <w:tcBorders>
+              <w:left w:val="single" w:sz="4" w:space="0" w:color="000000"/>
+              <w:bottom w:val="single" w:sz="4" w:space="0" w:color="000000"/>
+              <w:right w:val="single" w:sz="4" w:space="0" w:color="000000"/>
+            </w:tcBorders>
+          </w:tcPr>
+          <w:p>
+            <w:pPr>
+              <w:pStyle w:val="TableContents"/>
+              <w:widowControl w:val="false"/>
+              <w:rPr/>
+            </w:pPr>
+            <w:r>
+              <w:rPr/>
+            </w:r>
+          </w:p>
+        </w:tc>
+      </w:tr>
+      <w:tr>
+        <w:trPr/>
+        <w:tc>
+          <w:tcPr>
+            <w:tcW w:w="2990" w:type="dxa"/>
+            <w:tcBorders>
+              <w:left w:val="single" w:sz="4" w:space="0" w:color="000000"/>
+              <w:bottom w:val="single" w:sz="4" w:space="0" w:color="000000"/>
+            </w:tcBorders>
+          </w:tcPr>
+          <w:p>
+            <w:pPr>
+              <w:pStyle w:val="TableContents"/>
+              <w:widowControl w:val="false"/>
+              <w:rPr/>
+            </w:pPr>
+            <w:r>
+              <w:rPr/>
+              <w:t>PTH copper ring hole coverage</w:t>
+            </w:r>
+          </w:p>
+        </w:tc>
+        <w:tc>
+          <w:tcPr>
+            <w:tcW w:w="2993" w:type="dxa"/>
+            <w:tcBorders>
+              <w:left w:val="single" w:sz="4" w:space="0" w:color="000000"/>
+              <w:bottom w:val="single" w:sz="4" w:space="0" w:color="000000"/>
+            </w:tcBorders>
+          </w:tcPr>
+          <w:p>
+            <w:pPr>
+              <w:pStyle w:val="TableContents"/>
+              <w:widowControl w:val="false"/>
+              <w:rPr/>
+            </w:pPr>
+            <w:r>
+              <w:rPr/>
+            </w:r>
+          </w:p>
+        </w:tc>
+        <w:tc>
+          <w:tcPr>
+            <w:tcW w:w="1993" w:type="dxa"/>
+            <w:tcBorders>
+              <w:left w:val="single" w:sz="4" w:space="0" w:color="000000"/>
+              <w:bottom w:val="single" w:sz="4" w:space="0" w:color="000000"/>
+            </w:tcBorders>
+          </w:tcPr>
+          <w:p>
+            <w:pPr>
+              <w:pStyle w:val="TableContents"/>
+              <w:widowControl w:val="false"/>
+              <w:rPr/>
+            </w:pPr>
+            <w:r>
+              <w:rPr/>
+              <w:t>10um</w:t>
+            </w:r>
+          </w:p>
+        </w:tc>
+        <w:tc>
+          <w:tcPr>
+            <w:tcW w:w="1995" w:type="dxa"/>
+            <w:tcBorders>
+              <w:left w:val="single" w:sz="4" w:space="0" w:color="000000"/>
+              <w:bottom w:val="single" w:sz="4" w:space="0" w:color="000000"/>
+              <w:right w:val="single" w:sz="4" w:space="0" w:color="000000"/>
+            </w:tcBorders>
+          </w:tcPr>
+          <w:p>
+            <w:pPr>
+              <w:pStyle w:val="TableContents"/>
+              <w:widowControl w:val="false"/>
+              <w:rPr/>
+            </w:pPr>
+            <w:r>
+              <w:rPr/>
+              <w:t>Full hole</w:t>
+            </w:r>
+          </w:p>
+        </w:tc>
+      </w:tr>
+    </w:tbl>
+    <w:p>
+      <w:pPr>
+        <w:pStyle w:val="TextBody"/>
+        <w:rPr/>
+      </w:pPr>
+      <w:r>
+        <w:rPr/>
+      </w:r>
+    </w:p>
+    <w:p>
+      <w:pPr>
         <w:pStyle w:val="Heading1"/>
         <w:numPr>
           <w:ilvl w:val="0"/>
@@ -391,7 +1926,7 @@
       </w:pPr>
       <w:r>
         <w:rPr/>
-        <w:t>Unique Resistance, Capacitance, Inductance, … properties</w:t>
+        <w:t>Generic CAD data and Variants</w:t>
       </w:r>
     </w:p>
     <w:p>
@@ -405,7 +1940,209 @@
       </w:pPr>
       <w:r>
         <w:rPr/>
-        <w:t>Siemens tools typically prefer a single VALUE property that is displayed. This is also more convenient for BOM export. However, this lacks clarity since the exact property being referred to may need to be assumed (e.g. diode forward vs. reverse voltages)</w:t>
+        <w:t xml:space="preserve">There are multiple ways to handle generic symbols and footprints: </w:t>
+      </w:r>
+    </w:p>
+    <w:p>
+      <w:pPr>
+        <w:pStyle w:val="TextBody"/>
+        <w:numPr>
+          <w:ilvl w:val="2"/>
+          <w:numId w:val="11"/>
+        </w:numPr>
+        <w:rPr/>
+      </w:pPr>
+      <w:r>
+        <w:rPr/>
+        <w:t>part + generic symbol + pin remapped footprints</w:t>
+      </w:r>
+    </w:p>
+    <w:p>
+      <w:pPr>
+        <w:pStyle w:val="TextBody"/>
+        <w:numPr>
+          <w:ilvl w:val="3"/>
+          <w:numId w:val="11"/>
+        </w:numPr>
+        <w:rPr/>
+      </w:pPr>
+      <w:r>
+        <w:rPr/>
+        <w:t>E.g. PART_NUM, BJT, SOT23_123</w:t>
+      </w:r>
+    </w:p>
+    <w:p>
+      <w:pPr>
+        <w:pStyle w:val="TextBody"/>
+        <w:numPr>
+          <w:ilvl w:val="3"/>
+          <w:numId w:val="11"/>
+        </w:numPr>
+        <w:rPr/>
+      </w:pPr>
+      <w:r>
+        <w:rPr/>
+        <w:t>In practice this is very challenging to manage</w:t>
+      </w:r>
+    </w:p>
+    <w:p>
+      <w:pPr>
+        <w:pStyle w:val="TextBody"/>
+        <w:numPr>
+          <w:ilvl w:val="2"/>
+          <w:numId w:val="11"/>
+        </w:numPr>
+        <w:rPr/>
+      </w:pPr>
+      <w:r>
+        <w:rPr/>
+        <w:t>part + pin remapped symbol + footprint</w:t>
+      </w:r>
+    </w:p>
+    <w:p>
+      <w:pPr>
+        <w:pStyle w:val="TextBody"/>
+        <w:numPr>
+          <w:ilvl w:val="3"/>
+          <w:numId w:val="11"/>
+        </w:numPr>
+        <w:rPr/>
+      </w:pPr>
+      <w:r>
+        <w:rPr/>
+        <w:t>E.g. PART_NUM, BJT_123, SOT23</w:t>
+      </w:r>
+    </w:p>
+    <w:p>
+      <w:pPr>
+        <w:pStyle w:val="TextBody"/>
+        <w:numPr>
+          <w:ilvl w:val="2"/>
+          <w:numId w:val="11"/>
+        </w:numPr>
+        <w:rPr/>
+      </w:pPr>
+      <w:r>
+        <w:rPr/>
+        <w:t>part + pin map file to associate pin numbers, pin names, and pin IDs. Different CAD tools use different values to link schematic and layout.</w:t>
+      </w:r>
+    </w:p>
+    <w:p>
+      <w:pPr>
+        <w:pStyle w:val="TextBody"/>
+        <w:numPr>
+          <w:ilvl w:val="2"/>
+          <w:numId w:val="11"/>
+        </w:numPr>
+        <w:rPr/>
+      </w:pPr>
+      <w:r>
+        <w:rPr/>
+        <w:t>part+one symbol+one footprint, 1 to 1 map</w:t>
+      </w:r>
+    </w:p>
+    <w:p>
+      <w:pPr>
+        <w:pStyle w:val="TextBody"/>
+        <w:numPr>
+          <w:ilvl w:val="3"/>
+          <w:numId w:val="11"/>
+        </w:numPr>
+        <w:rPr/>
+      </w:pPr>
+      <w:r>
+        <w:rPr/>
+        <w:t>PART_NUM, BJT_123, SOT23_123</w:t>
+      </w:r>
+    </w:p>
+    <w:p>
+      <w:pPr>
+        <w:pStyle w:val="TextBody"/>
+        <w:numPr>
+          <w:ilvl w:val="1"/>
+          <w:numId w:val="11"/>
+        </w:numPr>
+        <w:rPr/>
+      </w:pPr>
+      <w:r>
+        <w:rPr/>
+        <w:t>Selected strategy: for parts with 3pins or less (transistors, potentiometers, etc.), p</w:t>
+      </w:r>
+      <w:r>
+        <w:rPr/>
+        <w:t xml:space="preserve">in remapping is done at the symbol level mostly for convenience of data entry. This gives 6 unique symbols. For parts with more than 3 pins, </w:t>
+      </w:r>
+      <w:r>
+        <w:rPr/>
+        <w:t xml:space="preserve">one symbol+one footprint strategy is used. </w:t>
+      </w:r>
+    </w:p>
+    <w:p>
+      <w:pPr>
+        <w:pStyle w:val="TextBody"/>
+        <w:numPr>
+          <w:ilvl w:val="2"/>
+          <w:numId w:val="11"/>
+        </w:numPr>
+        <w:rPr/>
+      </w:pPr>
+      <w:r>
+        <w:rPr/>
+        <w:t>I</w:t>
+      </w:r>
+      <w:r>
+        <w:rPr/>
+        <w:t xml:space="preserve">t is considered a coincidence that the pinout is identical between two parts </w:t>
+      </w:r>
+      <w:r>
+        <w:rPr/>
+        <w:t>with more than 3 pins</w:t>
+      </w:r>
+      <w:r>
+        <w:rPr/>
+        <w:t>. This even applies to fairly standard parts such as quad opamps, comparators, etc. since the pinouts usually still vary.</w:t>
+      </w:r>
+    </w:p>
+    <w:p>
+      <w:pPr>
+        <w:pStyle w:val="TextBody"/>
+        <w:numPr>
+          <w:ilvl w:val="2"/>
+          <w:numId w:val="11"/>
+        </w:numPr>
+        <w:rPr/>
+      </w:pPr>
+      <w:r>
+        <w:rPr/>
+        <w:t>If a high (&gt;3) pin count part is found to have an identical pinout to an existing symbol and/or footprint, this CAD data can be directly reused without renaming any files and only changing properties as needed. This linkage should be indicated in the database.</w:t>
+      </w:r>
+    </w:p>
+    <w:p>
+      <w:pPr>
+        <w:pStyle w:val="TextBody"/>
+        <w:numPr>
+          <w:ilvl w:val="2"/>
+          <w:numId w:val="11"/>
+        </w:numPr>
+        <w:rPr/>
+      </w:pPr>
+      <w:r>
+        <w:rPr/>
+        <w:t>A “drop in” replacement occurs when both the symbol and footprint of an existing library part can be reused (assuming same part performance).</w:t>
+      </w:r>
+    </w:p>
+    <w:p>
+      <w:pPr>
+        <w:pStyle w:val="TextBody"/>
+        <w:numPr>
+          <w:ilvl w:val="3"/>
+          <w:numId w:val="11"/>
+        </w:numPr>
+        <w:rPr/>
+      </w:pPr>
+      <w:r>
+        <w:rPr/>
+        <w:t>A “near drop in” replacement could be considered to be a part that has the same symbol (connectivity and performance) but slightly different footprint e.g. same part in a different package.</w:t>
       </w:r>
     </w:p>
     <w:p>
@@ -419,6 +2156,98 @@
       </w:pPr>
       <w:r>
         <w:rPr/>
+        <w:t>Multiplier Format</w:t>
+      </w:r>
+    </w:p>
+    <w:p>
+      <w:pPr>
+        <w:pStyle w:val="TextBody"/>
+        <w:numPr>
+          <w:ilvl w:val="1"/>
+          <w:numId w:val="11"/>
+        </w:numPr>
+        <w:rPr/>
+      </w:pPr>
+      <w:r>
+        <w:rPr/>
+        <w:t>“</w:t>
+      </w:r>
+      <w:r>
+        <w:rPr/>
+        <w:t>DNI” = “DNP” = “NP” = 0</w:t>
+      </w:r>
+    </w:p>
+    <w:p>
+      <w:pPr>
+        <w:pStyle w:val="TextBody"/>
+        <w:numPr>
+          <w:ilvl w:val="1"/>
+          <w:numId w:val="11"/>
+        </w:numPr>
+        <w:rPr/>
+      </w:pPr>
+      <w:r>
+        <w:rPr/>
+        <w:t>multiplier (integer) = 1xmultiplier</w:t>
+      </w:r>
+    </w:p>
+    <w:p>
+      <w:pPr>
+        <w:pStyle w:val="TextBody"/>
+        <w:numPr>
+          <w:ilvl w:val="1"/>
+          <w:numId w:val="11"/>
+        </w:numPr>
+        <w:rPr/>
+      </w:pPr>
+      <w:r>
+        <w:rPr/>
+        <w:t xml:space="preserve">“” </w:t>
+      </w:r>
+      <w:r>
+        <w:rPr/>
+        <w:t>(empty) = 1</w:t>
+      </w:r>
+    </w:p>
+    <w:p>
+      <w:pPr>
+        <w:pStyle w:val="TextBody"/>
+        <w:numPr>
+          <w:ilvl w:val="0"/>
+          <w:numId w:val="11"/>
+        </w:numPr>
+        <w:rPr/>
+      </w:pPr>
+      <w:r>
+        <w:rPr/>
+        <w:t>Unique Resistance, Capacitance, Inductance, … properties</w:t>
+      </w:r>
+    </w:p>
+    <w:p>
+      <w:pPr>
+        <w:pStyle w:val="TextBody"/>
+        <w:numPr>
+          <w:ilvl w:val="1"/>
+          <w:numId w:val="11"/>
+        </w:numPr>
+        <w:rPr/>
+      </w:pPr>
+      <w:r>
+        <w:rPr/>
+        <w:t>Siemens tools typically prefer a single VALUE property that is displayed. This is also more convenient for BOM export. However, this lacks clarity since the exact property being referred to may need to be assumed (e.g. diode forward vs. reverse voltages)</w:t>
+      </w:r>
+    </w:p>
+    <w:p>
+      <w:pPr>
+        <w:pStyle w:val="TextBody"/>
+        <w:numPr>
+          <w:ilvl w:val="0"/>
+          <w:numId w:val="11"/>
+        </w:numPr>
+        <w:rPr/>
+      </w:pPr>
+      <w:r>
+        <w:rPr/>
         <w:t>Siemens</w:t>
       </w:r>
     </w:p>
@@ -433,11 +2262,11 @@
       </w:pPr>
       <w:r>
         <w:rPr/>
-        <w:t xml:space="preserve">Convention </w:t>
-      </w:r>
-      <w:r>
-        <w:rPr/>
-        <w:t>for DEVICE = “Symbol Name”</w:t>
+        <w:t xml:space="preserve">Convention for DEVICE = “Symbol Name” </w:t>
+      </w:r>
+      <w:r>
+        <w:rPr/>
+        <w:t>without any suffixed that are used to identify a part of a heterogenous symbol</w:t>
       </w:r>
     </w:p>
     <w:p>
@@ -451,15 +2280,15 @@
       </w:pPr>
       <w:r>
         <w:rPr/>
-        <w:t>Formerly, DEVICE = “Symbol Name”</w:t>
-      </w:r>
-      <w:r>
-        <w:rPr/>
-        <w:t xml:space="preserve">_PN. </w:t>
-      </w:r>
-      <w:r>
-        <w:rPr/>
-        <w:t>As of 2023-03-08, the PART_NUMBER property was added to enable the use of different symbols for the same part within the same design. This property name is also more explicit and clear and CAD tool independent</w:t>
+        <w:t xml:space="preserve">Formerly, DEVICE = “Symbol Name”_PN. As of 2023-03-08, the </w:t>
+      </w:r>
+      <w:r>
+        <w:rPr/>
+        <w:t>MANUFACTURER_</w:t>
+      </w:r>
+      <w:r>
+        <w:rPr/>
+        <w:t>PART_NUMBER property was added to enable the use of different symbols for the same part within the same design. This property name is also more explicit, clearer, and CAD tool independent</w:t>
       </w:r>
     </w:p>
     <w:p>
@@ -485,6 +2314,10 @@
         </w:numPr>
         <w:rPr/>
       </w:pPr>
+      <w:r>
+        <w:rPr/>
+        <w:t>MANUFACTURER_</w:t>
+      </w:r>
       <w:r>
         <w:rPr/>
         <w:t>PART_NUMBER= “PART_NUMBER” before completion</w:t>
@@ -546,7 +2379,11 @@
       </w:pPr>
       <w:r>
         <w:rPr/>
-        <w:t>HETERO property is fully completed if applicable</w:t>
+        <w:t xml:space="preserve">HETERO property is fully completed if applicable. </w:t>
+      </w:r>
+      <w:r>
+        <w:rPr/>
+        <w:t>Symbol grouping is not explicitly stored in the database</w:t>
       </w:r>
     </w:p>
     <w:p>
@@ -560,15 +2397,7 @@
       </w:pPr>
       <w:r>
         <w:rPr/>
-        <w:t>PKG_TYPE=”</w:t>
-      </w:r>
-      <w:r>
-        <w:rPr/>
-        <w:t>PKG_TYPE</w:t>
-      </w:r>
-      <w:r>
-        <w:rPr/>
-        <w:t>” (unlinked – determined at PCB layout start)</w:t>
+        <w:t>PKG_TYPE=”PKG_TYPE” (unlinked – determined at PCB layout start)</w:t>
       </w:r>
     </w:p>
     <w:p>
@@ -596,15 +2425,7 @@
       </w:pPr>
       <w:r>
         <w:rPr/>
-        <w:t xml:space="preserve">Only properties necessary for display in the symbol </w:t>
-      </w:r>
-      <w:r>
-        <w:rPr/>
-        <w:t xml:space="preserve">and basic packaging </w:t>
-      </w:r>
-      <w:r>
-        <w:rPr/>
-        <w:t>are added to the symbol</w:t>
+        <w:t>Only properties necessary for display in the symbol and basic packaging are added to the symbol</w:t>
       </w:r>
     </w:p>
     <w:p>
@@ -929,6 +2750,31 @@
       <w:r>
         <w:rPr/>
         <w:t>After Tools→ Update Libraries, pins may become corrupted and fail to package. To resolve this, the part must be full replaced: right click→ Replace Symbol→ Search for same symbol name→ Replace</w:t>
+      </w:r>
+    </w:p>
+    <w:p>
+      <w:pPr>
+        <w:pStyle w:val="TextBody"/>
+        <w:numPr>
+          <w:ilvl w:val="0"/>
+          <w:numId w:val="12"/>
+        </w:numPr>
+        <w:rPr/>
+      </w:pPr>
+      <w:r>
+        <w:rPr/>
+        <w:t xml:space="preserve">PADS layout libraries are </w:t>
+      </w:r>
+      <w:r>
+        <w:rPr>
+          <w:b/>
+          <w:bCs/>
+        </w:rPr>
+        <w:t xml:space="preserve">not </w:t>
+      </w:r>
+      <w:r>
+        <w:rPr/>
+        <w:t>compatible with DxDesigner</w:t>
       </w:r>
     </w:p>
     <w:p>
@@ -3053,6 +4899,143 @@
     </w:lvl>
   </w:abstractNum>
   <w:abstractNum w:abstractNumId="13">
+    <w:lvl w:ilvl="0">
+      <w:start w:val="1"/>
+      <w:numFmt w:val="bullet"/>
+      <w:lvlText w:val=""/>
+      <w:lvlJc w:val="left"/>
+      <w:pPr>
+        <w:tabs>
+          <w:tab w:val="num" w:pos="720"/>
+        </w:tabs>
+        <w:ind w:left="720" w:hanging="360"/>
+      </w:pPr>
+      <w:rPr>
+        <w:rFonts w:ascii="Symbol" w:hAnsi="Symbol" w:cs="Symbol" w:hint="default"/>
+      </w:rPr>
+    </w:lvl>
+    <w:lvl w:ilvl="1">
+      <w:start w:val="1"/>
+      <w:numFmt w:val="bullet"/>
+      <w:lvlText w:val="◦"/>
+      <w:lvlJc w:val="left"/>
+      <w:pPr>
+        <w:tabs>
+          <w:tab w:val="num" w:pos="1080"/>
+        </w:tabs>
+        <w:ind w:left="1080" w:hanging="360"/>
+      </w:pPr>
+      <w:rPr>
+        <w:rFonts w:ascii="OpenSymbol" w:hAnsi="OpenSymbol" w:cs="OpenSymbol" w:hint="default"/>
+      </w:rPr>
+    </w:lvl>
+    <w:lvl w:ilvl="2">
+      <w:start w:val="1"/>
+      <w:numFmt w:val="bullet"/>
+      <w:lvlText w:val="▪"/>
+      <w:lvlJc w:val="left"/>
+      <w:pPr>
+        <w:tabs>
+          <w:tab w:val="num" w:pos="1440"/>
+        </w:tabs>
+        <w:ind w:left="1440" w:hanging="360"/>
+      </w:pPr>
+      <w:rPr>
+        <w:rFonts w:ascii="OpenSymbol" w:hAnsi="OpenSymbol" w:cs="OpenSymbol" w:hint="default"/>
+      </w:rPr>
+    </w:lvl>
+    <w:lvl w:ilvl="3">
+      <w:start w:val="1"/>
+      <w:numFmt w:val="bullet"/>
+      <w:lvlText w:val=""/>
+      <w:lvlJc w:val="left"/>
+      <w:pPr>
+        <w:tabs>
+          <w:tab w:val="num" w:pos="1800"/>
+        </w:tabs>
+        <w:ind w:left="1800" w:hanging="360"/>
+      </w:pPr>
+      <w:rPr>
+        <w:rFonts w:ascii="Symbol" w:hAnsi="Symbol" w:cs="Symbol" w:hint="default"/>
+      </w:rPr>
+    </w:lvl>
+    <w:lvl w:ilvl="4">
+      <w:start w:val="1"/>
+      <w:numFmt w:val="bullet"/>
+      <w:lvlText w:val="◦"/>
+      <w:lvlJc w:val="left"/>
+      <w:pPr>
+        <w:tabs>
+          <w:tab w:val="num" w:pos="2160"/>
+        </w:tabs>
+        <w:ind w:left="2160" w:hanging="360"/>
+      </w:pPr>
+      <w:rPr>
+        <w:rFonts w:ascii="OpenSymbol" w:hAnsi="OpenSymbol" w:cs="OpenSymbol" w:hint="default"/>
+      </w:rPr>
+    </w:lvl>
+    <w:lvl w:ilvl="5">
+      <w:start w:val="1"/>
+      <w:numFmt w:val="bullet"/>
+      <w:lvlText w:val="▪"/>
+      <w:lvlJc w:val="left"/>
+      <w:pPr>
+        <w:tabs>
+          <w:tab w:val="num" w:pos="2520"/>
+        </w:tabs>
+        <w:ind w:left="2520" w:hanging="360"/>
+      </w:pPr>
+      <w:rPr>
+        <w:rFonts w:ascii="OpenSymbol" w:hAnsi="OpenSymbol" w:cs="OpenSymbol" w:hint="default"/>
+      </w:rPr>
+    </w:lvl>
+    <w:lvl w:ilvl="6">
+      <w:start w:val="1"/>
+      <w:numFmt w:val="bullet"/>
+      <w:lvlText w:val=""/>
+      <w:lvlJc w:val="left"/>
+      <w:pPr>
+        <w:tabs>
+          <w:tab w:val="num" w:pos="2880"/>
+        </w:tabs>
+        <w:ind w:left="2880" w:hanging="360"/>
+      </w:pPr>
+      <w:rPr>
+        <w:rFonts w:ascii="Symbol" w:hAnsi="Symbol" w:cs="Symbol" w:hint="default"/>
+      </w:rPr>
+    </w:lvl>
+    <w:lvl w:ilvl="7">
+      <w:start w:val="1"/>
+      <w:numFmt w:val="bullet"/>
+      <w:lvlText w:val="◦"/>
+      <w:lvlJc w:val="left"/>
+      <w:pPr>
+        <w:tabs>
+          <w:tab w:val="num" w:pos="3240"/>
+        </w:tabs>
+        <w:ind w:left="3240" w:hanging="360"/>
+      </w:pPr>
+      <w:rPr>
+        <w:rFonts w:ascii="OpenSymbol" w:hAnsi="OpenSymbol" w:cs="OpenSymbol" w:hint="default"/>
+      </w:rPr>
+    </w:lvl>
+    <w:lvl w:ilvl="8">
+      <w:start w:val="1"/>
+      <w:numFmt w:val="bullet"/>
+      <w:lvlText w:val="▪"/>
+      <w:lvlJc w:val="left"/>
+      <w:pPr>
+        <w:tabs>
+          <w:tab w:val="num" w:pos="3600"/>
+        </w:tabs>
+        <w:ind w:left="3600" w:hanging="360"/>
+      </w:pPr>
+      <w:rPr>
+        <w:rFonts w:ascii="OpenSymbol" w:hAnsi="OpenSymbol" w:cs="OpenSymbol" w:hint="default"/>
+      </w:rPr>
+    </w:lvl>
+  </w:abstractNum>
+  <w:abstractNum w:abstractNumId="14">
     <w:lvl w:ilvl="0">
       <w:start w:val="1"/>
       <w:numFmt w:val="none"/>
@@ -3210,6 +5193,9 @@
   <w:num w:numId="13">
     <w:abstractNumId w:val="13"/>
   </w:num>
+  <w:num w:numId="14">
+    <w:abstractNumId w:val="14"/>
+  </w:num>
 </w:numbering>
 </file>
 
@@ -3237,7 +5223,7 @@
     <w:pPr>
       <w:widowControl/>
       <w:suppressAutoHyphens w:val="true"/>
-      <w:overflowPunct w:val="false"/>
+      <w:overflowPunct w:val="true"/>
       <w:bidi w:val="0"/>
       <w:spacing w:before="0" w:after="0"/>
       <w:jc w:val="left"/>
@@ -3365,5 +5351,15 @@
       <w:lang w:val="zxx" w:eastAsia="zxx" w:bidi="zxx"/>
     </w:rPr>
   </w:style>
+  <w:style w:type="paragraph" w:styleId="TableContents">
+    <w:name w:val="Table Contents"/>
+    <w:basedOn w:val="Normal"/>
+    <w:qFormat/>
+    <w:pPr>
+      <w:widowControl w:val="false"/>
+      <w:suppressLineNumbers/>
+    </w:pPr>
+    <w:rPr/>
+  </w:style>
 </w:styles>
 </file>
</xml_diff>

<commit_message>
Added new Siemens symbols. Updated Siemens symbols. Removed redundant Siemens symbols.
</commit_message>
<xml_diff>
--- a/documentation.docx
+++ b/documentation.docx
@@ -169,7 +169,7 @@
       </w:pPr>
       <w:r>
         <w:rPr/>
-        <w:t>None yet</w:t>
+        <w:t>Python 3</w:t>
       </w:r>
     </w:p>
     <w:p>
@@ -363,6 +363,784 @@
       </w:pPr>
       <w:r>
         <w:rPr/>
+        <w:t>Pin Mapping for CAD Data Reuse</w:t>
+      </w:r>
+    </w:p>
+    <w:p>
+      <w:pPr>
+        <w:pStyle w:val="TextBody"/>
+        <w:rPr/>
+      </w:pPr>
+      <w:r>
+        <w:rPr/>
+        <w:t xml:space="preserve">There are multiple ways to handle generic symbols and footprints: </w:t>
+      </w:r>
+    </w:p>
+    <w:p>
+      <w:pPr>
+        <w:pStyle w:val="TextBody"/>
+        <w:numPr>
+          <w:ilvl w:val="0"/>
+          <w:numId w:val="14"/>
+        </w:numPr>
+        <w:rPr/>
+      </w:pPr>
+      <w:r>
+        <w:rPr/>
+        <w:t>part + generic symbol + pin remapped footprints</w:t>
+      </w:r>
+    </w:p>
+    <w:p>
+      <w:pPr>
+        <w:pStyle w:val="TextBody"/>
+        <w:numPr>
+          <w:ilvl w:val="1"/>
+          <w:numId w:val="14"/>
+        </w:numPr>
+        <w:rPr/>
+      </w:pPr>
+      <w:r>
+        <w:rPr/>
+        <w:t>E.g. PART_NUM, BJT, SOT23_123</w:t>
+      </w:r>
+    </w:p>
+    <w:p>
+      <w:pPr>
+        <w:pStyle w:val="TextBody"/>
+        <w:numPr>
+          <w:ilvl w:val="1"/>
+          <w:numId w:val="14"/>
+        </w:numPr>
+        <w:rPr/>
+      </w:pPr>
+      <w:r>
+        <w:rPr/>
+        <w:t>In practice this is very challenging to manage</w:t>
+      </w:r>
+    </w:p>
+    <w:p>
+      <w:pPr>
+        <w:pStyle w:val="TextBody"/>
+        <w:numPr>
+          <w:ilvl w:val="0"/>
+          <w:numId w:val="14"/>
+        </w:numPr>
+        <w:rPr/>
+      </w:pPr>
+      <w:r>
+        <w:rPr/>
+        <w:t>part + pin remapped symbol + footprint</w:t>
+      </w:r>
+    </w:p>
+    <w:p>
+      <w:pPr>
+        <w:pStyle w:val="TextBody"/>
+        <w:numPr>
+          <w:ilvl w:val="1"/>
+          <w:numId w:val="14"/>
+        </w:numPr>
+        <w:rPr/>
+      </w:pPr>
+      <w:r>
+        <w:rPr/>
+        <w:t>E.g. PART_NUM, BJT_123, SOT23</w:t>
+      </w:r>
+    </w:p>
+    <w:p>
+      <w:pPr>
+        <w:pStyle w:val="TextBody"/>
+        <w:numPr>
+          <w:ilvl w:val="0"/>
+          <w:numId w:val="14"/>
+        </w:numPr>
+        <w:rPr/>
+      </w:pPr>
+      <w:r>
+        <w:rPr/>
+        <w:t xml:space="preserve">part + </w:t>
+      </w:r>
+      <w:r>
+        <w:rPr/>
+        <w:t>generic symbol + generic footprint +</w:t>
+      </w:r>
+      <w:r>
+        <w:rPr/>
+        <w:t xml:space="preserve"> pin map file to associate pin numbers, pin names, </w:t>
+      </w:r>
+      <w:r>
+        <w:rPr/>
+        <w:t xml:space="preserve">or </w:t>
+      </w:r>
+      <w:r>
+        <w:rPr/>
+        <w:t xml:space="preserve">pin IDs </w:t>
+      </w:r>
+      <w:r>
+        <w:rPr/>
+        <w:t>between the symbol and footprint</w:t>
+      </w:r>
+    </w:p>
+    <w:p>
+      <w:pPr>
+        <w:pStyle w:val="TextBody"/>
+        <w:numPr>
+          <w:ilvl w:val="1"/>
+          <w:numId w:val="14"/>
+        </w:numPr>
+        <w:rPr/>
+      </w:pPr>
+      <w:r>
+        <w:rPr/>
+        <w:t>Different CAD tools use different values to link schematic and layout.</w:t>
+      </w:r>
+    </w:p>
+    <w:p>
+      <w:pPr>
+        <w:pStyle w:val="TextBody"/>
+        <w:numPr>
+          <w:ilvl w:val="0"/>
+          <w:numId w:val="14"/>
+        </w:numPr>
+        <w:rPr/>
+      </w:pPr>
+      <w:r>
+        <w:rPr/>
+        <w:t>Part + one symbol + one footprint, 1 to 1 map</w:t>
+      </w:r>
+    </w:p>
+    <w:p>
+      <w:pPr>
+        <w:pStyle w:val="TextBody"/>
+        <w:numPr>
+          <w:ilvl w:val="1"/>
+          <w:numId w:val="14"/>
+        </w:numPr>
+        <w:rPr/>
+      </w:pPr>
+      <w:r>
+        <w:rPr/>
+        <w:t xml:space="preserve">PART_NUM, BJT_123, </w:t>
+      </w:r>
+      <w:r>
+        <w:rPr/>
+        <w:t>SOT23_123</w:t>
+      </w:r>
+    </w:p>
+    <w:p>
+      <w:pPr>
+        <w:pStyle w:val="TextBody"/>
+        <w:rPr/>
+      </w:pPr>
+      <w:r>
+        <w:rPr/>
+        <w:t xml:space="preserve">Symbols and footprint pin mapping is dictated by the CAD tool (pin names or pin IDs are sometime used) and symbols and footprints must comply with this. </w:t>
+      </w:r>
+    </w:p>
+    <w:p>
+      <w:pPr>
+        <w:pStyle w:val="TextBody"/>
+        <w:rPr/>
+      </w:pPr>
+      <w:r>
+        <w:rPr/>
+        <w:t>However, within this library, linkage by a positive integer is generally preferred. The reasons for this are</w:t>
+      </w:r>
+    </w:p>
+    <w:p>
+      <w:pPr>
+        <w:pStyle w:val="TextBody"/>
+        <w:numPr>
+          <w:ilvl w:val="0"/>
+          <w:numId w:val="19"/>
+        </w:numPr>
+        <w:rPr/>
+      </w:pPr>
+      <w:r>
+        <w:rPr/>
+        <w:t>This transcends 2D design limits (column+row format)</w:t>
+      </w:r>
+    </w:p>
+    <w:p>
+      <w:pPr>
+        <w:pStyle w:val="TextBody"/>
+        <w:numPr>
+          <w:ilvl w:val="0"/>
+          <w:numId w:val="19"/>
+        </w:numPr>
+        <w:rPr/>
+      </w:pPr>
+      <w:r>
+        <w:rPr/>
+        <w:t xml:space="preserve">This also applies to virtual / logical pins </w:t>
+      </w:r>
+    </w:p>
+    <w:p>
+      <w:pPr>
+        <w:pStyle w:val="TextBody"/>
+        <w:numPr>
+          <w:ilvl w:val="0"/>
+          <w:numId w:val="19"/>
+        </w:numPr>
+        <w:rPr/>
+      </w:pPr>
+      <w:r>
+        <w:rPr/>
+        <w:t>This is compact to store</w:t>
+      </w:r>
+    </w:p>
+    <w:p>
+      <w:pPr>
+        <w:pStyle w:val="TextBody"/>
+        <w:rPr/>
+      </w:pPr>
+      <w:r>
+        <w:rPr/>
+        <w:t>The conventions for this are:</w:t>
+      </w:r>
+    </w:p>
+    <w:p>
+      <w:pPr>
+        <w:pStyle w:val="TextBody"/>
+        <w:numPr>
+          <w:ilvl w:val="0"/>
+          <w:numId w:val="18"/>
+        </w:numPr>
+        <w:rPr/>
+      </w:pPr>
+      <w:r>
+        <w:rPr/>
+        <w:t>Pin numbering provided by manufacturer should generally be preferred</w:t>
+      </w:r>
+    </w:p>
+    <w:p>
+      <w:pPr>
+        <w:pStyle w:val="TextBody"/>
+        <w:numPr>
+          <w:ilvl w:val="0"/>
+          <w:numId w:val="18"/>
+        </w:numPr>
+        <w:rPr/>
+      </w:pPr>
+      <w:r>
+        <w:rPr/>
+        <w:t>Alphanumeric pin IDs (such as for BGAs) should be converted by sorting alphanumerically and ascending</w:t>
+      </w:r>
+    </w:p>
+    <w:p>
+      <w:pPr>
+        <w:pStyle w:val="TextBody"/>
+        <w:numPr>
+          <w:ilvl w:val="0"/>
+          <w:numId w:val="18"/>
+        </w:numPr>
+        <w:rPr/>
+      </w:pPr>
+      <w:r>
+        <w:rPr/>
+        <w:t>Pins missing a number on manufacturer datasheets (E.g. power pads) should be assigned am unused number</w:t>
+      </w:r>
+    </w:p>
+    <w:p>
+      <w:pPr>
+        <w:pStyle w:val="TextBody"/>
+        <w:rPr/>
+      </w:pPr>
+      <w:r>
+        <w:rPr>
+          <w:b/>
+          <w:bCs/>
+        </w:rPr>
+        <w:t>Selected strategy:</w:t>
+      </w:r>
+    </w:p>
+    <w:p>
+      <w:pPr>
+        <w:pStyle w:val="TextBody"/>
+        <w:rPr/>
+      </w:pPr>
+      <w:r>
+        <w:rPr>
+          <w:b w:val="false"/>
+          <w:bCs w:val="false"/>
+        </w:rPr>
+        <w:t>F</w:t>
+      </w:r>
+      <w:r>
+        <w:rPr>
+          <w:b w:val="false"/>
+          <w:bCs w:val="false"/>
+        </w:rPr>
+        <w:t>or parts with 3 pins or less (transistors, potentiometers, etc.):</w:t>
+      </w:r>
+    </w:p>
+    <w:p>
+      <w:pPr>
+        <w:pStyle w:val="TextBody"/>
+        <w:numPr>
+          <w:ilvl w:val="0"/>
+          <w:numId w:val="15"/>
+        </w:numPr>
+        <w:rPr/>
+      </w:pPr>
+      <w:r>
+        <w:rPr>
+          <w:b w:val="false"/>
+          <w:bCs w:val="false"/>
+        </w:rPr>
+        <w:t>generic symbols are available (</w:t>
+      </w:r>
+      <w:r>
+        <w:rPr>
+          <w:b w:val="false"/>
+          <w:bCs w:val="false"/>
+        </w:rPr>
+        <w:t>pin</w:t>
+      </w:r>
+      <w:r>
+        <w:rPr/>
+        <w:t xml:space="preserve"> remapping is done at the symbol level</w:t>
+      </w:r>
+      <w:r>
+        <w:rPr/>
+        <w:t>)</w:t>
+      </w:r>
+      <w:r>
+        <w:rPr/>
+        <w:t xml:space="preserve">. </w:t>
+      </w:r>
+    </w:p>
+    <w:p>
+      <w:pPr>
+        <w:pStyle w:val="TextBody"/>
+        <w:numPr>
+          <w:ilvl w:val="0"/>
+          <w:numId w:val="15"/>
+        </w:numPr>
+        <w:rPr/>
+      </w:pPr>
+      <w:r>
+        <w:rPr/>
+        <w:t>2 pins gives 2 unique symbols</w:t>
+      </w:r>
+    </w:p>
+    <w:p>
+      <w:pPr>
+        <w:pStyle w:val="TextBody"/>
+        <w:numPr>
+          <w:ilvl w:val="0"/>
+          <w:numId w:val="15"/>
+        </w:numPr>
+        <w:rPr/>
+      </w:pPr>
+      <w:r>
+        <w:rPr/>
+        <w:t xml:space="preserve">3 pins </w:t>
+      </w:r>
+      <w:r>
+        <w:rPr/>
+        <w:t xml:space="preserve">gives 6 unique symbols </w:t>
+      </w:r>
+      <w:r>
+        <w:rPr/>
+        <w:t>and one unique footprint</w:t>
+      </w:r>
+    </w:p>
+    <w:p>
+      <w:pPr>
+        <w:pStyle w:val="TextBody"/>
+        <w:rPr/>
+      </w:pPr>
+      <w:r>
+        <w:rPr/>
+        <w:t>123 mapping conventions:</w:t>
+      </w:r>
+    </w:p>
+    <w:p>
+      <w:pPr>
+        <w:pStyle w:val="TextBody"/>
+        <w:numPr>
+          <w:ilvl w:val="0"/>
+          <w:numId w:val="17"/>
+        </w:numPr>
+        <w:rPr/>
+      </w:pPr>
+      <w:r>
+        <w:rPr/>
+        <w:t>BJT CBE E.g. C→ 1 B→ 2 E→ 3</w:t>
+      </w:r>
+    </w:p>
+    <w:p>
+      <w:pPr>
+        <w:pStyle w:val="TextBody"/>
+        <w:numPr>
+          <w:ilvl w:val="0"/>
+          <w:numId w:val="17"/>
+        </w:numPr>
+        <w:rPr/>
+      </w:pPr>
+      <w:r>
+        <w:rPr/>
+        <w:t>MOSFET DGS</w:t>
+      </w:r>
+    </w:p>
+    <w:p>
+      <w:pPr>
+        <w:pStyle w:val="TextBody"/>
+        <w:numPr>
+          <w:ilvl w:val="0"/>
+          <w:numId w:val="17"/>
+        </w:numPr>
+        <w:rPr/>
+      </w:pPr>
+      <w:r>
+        <w:rPr/>
+        <w:t>Potentiometer top wiper bottom</w:t>
+      </w:r>
+    </w:p>
+    <w:p>
+      <w:pPr>
+        <w:pStyle w:val="TextBody"/>
+        <w:numPr>
+          <w:ilvl w:val="0"/>
+          <w:numId w:val="17"/>
+        </w:numPr>
+        <w:rPr/>
+      </w:pPr>
+      <w:r>
+        <w:rPr/>
+        <w:t>TVS diodes vcc signal gnd</w:t>
+      </w:r>
+    </w:p>
+    <w:p>
+      <w:pPr>
+        <w:pStyle w:val="TextBody"/>
+        <w:rPr/>
+      </w:pPr>
+      <w:r>
+        <w:rPr/>
+        <w:t>For parts with more than 3 pins:</w:t>
+      </w:r>
+    </w:p>
+    <w:p>
+      <w:pPr>
+        <w:pStyle w:val="TextBody"/>
+        <w:numPr>
+          <w:ilvl w:val="0"/>
+          <w:numId w:val="16"/>
+        </w:numPr>
+        <w:rPr/>
+      </w:pPr>
+      <w:r>
+        <w:rPr/>
+        <w:t>I</w:t>
+      </w:r>
+      <w:r>
+        <w:rPr/>
+        <w:t xml:space="preserve">t is considered a coincidence that the pinout is identical between </w:t>
+      </w:r>
+      <w:r>
+        <w:rPr/>
+        <w:t xml:space="preserve">two given </w:t>
+      </w:r>
+      <w:r>
+        <w:rPr/>
+        <w:t>parts. This even applies to fairly standard parts such as quad opamps, comparators, etc. since the pinouts usually still vary.</w:t>
+      </w:r>
+    </w:p>
+    <w:p>
+      <w:pPr>
+        <w:pStyle w:val="TextBody"/>
+        <w:numPr>
+          <w:ilvl w:val="0"/>
+          <w:numId w:val="16"/>
+        </w:numPr>
+        <w:rPr/>
+      </w:pPr>
+      <w:r>
+        <w:rPr/>
+        <w:t>If a high (&gt;3) pin count part is found to have an identical pinout to an existing symbol and/or footprint, this CAD data can be directly reused without renaming any files and only changing properties as needed. This linkage should be indicated in the database.</w:t>
+      </w:r>
+    </w:p>
+    <w:p>
+      <w:pPr>
+        <w:pStyle w:val="TextBody"/>
+        <w:rPr/>
+      </w:pPr>
+      <w:r>
+        <w:rPr/>
+        <w:t>A “drop in” replacement occurs when:</w:t>
+      </w:r>
+    </w:p>
+    <w:p>
+      <w:pPr>
+        <w:pStyle w:val="TextBody"/>
+        <w:rPr/>
+      </w:pPr>
+      <w:r>
+        <w:rPr/>
+        <w:t>Manufacturer: May vary</w:t>
+        <w:br/>
+        <w:t>Manufacturer PN: May vary</w:t>
+        <w:br/>
+        <w:t>Symbol (includes pin numbering / connectivity): No change</w:t>
+        <w:br/>
+        <w:t>Footprint: No change</w:t>
+        <w:br/>
+        <w:t>Part specifications: May vary but typically must be close</w:t>
+      </w:r>
+    </w:p>
+    <w:p>
+      <w:pPr>
+        <w:pStyle w:val="TextBody"/>
+        <w:rPr/>
+      </w:pPr>
+      <w:r>
+        <w:rPr/>
+        <w:t xml:space="preserve">A “near drop in” replacement </w:t>
+      </w:r>
+      <w:r>
+        <w:rPr/>
+        <w:t>occurs when:</w:t>
+      </w:r>
+    </w:p>
+    <w:p>
+      <w:pPr>
+        <w:pStyle w:val="TextBody"/>
+        <w:rPr/>
+      </w:pPr>
+      <w:r>
+        <w:rPr/>
+        <w:t>Manufacturer: May vary</w:t>
+        <w:br/>
+        <w:t>Manufacturer PN: May vary</w:t>
+        <w:br/>
+        <w:t>Symbol (includes pin numbering / connectivity): No change</w:t>
+        <w:br/>
+        <w:t>Footprint: May vary</w:t>
+        <w:br/>
+        <w:t>Part specifications: May vary but typically must be close</w:t>
+      </w:r>
+    </w:p>
+    <w:p>
+      <w:pPr>
+        <w:pStyle w:val="Heading2"/>
+        <w:numPr>
+          <w:ilvl w:val="1"/>
+          <w:numId w:val="1"/>
+        </w:numPr>
+        <w:spacing w:before="200" w:after="120"/>
+        <w:rPr>
+          <w:b/>
+          <w:b/>
+          <w:bCs/>
+        </w:rPr>
+      </w:pPr>
+      <w:r>
+        <w:rPr>
+          <w:b/>
+          <w:bCs/>
+        </w:rPr>
+        <w:t>General Rules for CAD Data Reuse</w:t>
+      </w:r>
+    </w:p>
+    <w:p>
+      <w:pPr>
+        <w:pStyle w:val="TextBody"/>
+        <w:numPr>
+          <w:ilvl w:val="0"/>
+          <w:numId w:val="16"/>
+        </w:numPr>
+        <w:rPr/>
+      </w:pPr>
+      <w:r>
+        <w:rPr/>
+        <w:t xml:space="preserve">Note that, due to JEDEC, IEC, ANSI, ISO and other mechanical standards, footprint pin numbering is unlikely to change and footprint reuse is much more likely than symbol reuse. </w:t>
+      </w:r>
+    </w:p>
+    <w:p>
+      <w:pPr>
+        <w:pStyle w:val="TextBody"/>
+        <w:numPr>
+          <w:ilvl w:val="1"/>
+          <w:numId w:val="16"/>
+        </w:numPr>
+        <w:rPr/>
+      </w:pPr>
+      <w:r>
+        <w:rPr/>
+        <w:t>It should not be assumed that manufacturers are standards compliant: pin numbering on footprints should always be verified before using a footprint</w:t>
+      </w:r>
+    </w:p>
+    <w:p>
+      <w:pPr>
+        <w:pStyle w:val="TextBody"/>
+        <w:numPr>
+          <w:ilvl w:val="0"/>
+          <w:numId w:val="16"/>
+        </w:numPr>
+        <w:rPr/>
+      </w:pPr>
+      <w:r>
+        <w:rPr/>
+        <w:t>A symbol which is a superset of another symbol is considered a completely different symbol</w:t>
+      </w:r>
+    </w:p>
+    <w:p>
+      <w:pPr>
+        <w:pStyle w:val="TextBody"/>
+        <w:numPr>
+          <w:ilvl w:val="1"/>
+          <w:numId w:val="16"/>
+        </w:numPr>
+        <w:rPr/>
+      </w:pPr>
+      <w:r>
+        <w:rPr/>
+        <w:t>This is clearer in the schematic and prevents design errors</w:t>
+      </w:r>
+    </w:p>
+    <w:p>
+      <w:pPr>
+        <w:pStyle w:val="TextBody"/>
+        <w:numPr>
+          <w:ilvl w:val="1"/>
+          <w:numId w:val="16"/>
+        </w:numPr>
+        <w:rPr/>
+      </w:pPr>
+      <w:r>
+        <w:rPr/>
+        <w:t>This is to target DRC cleanliness</w:t>
+      </w:r>
+    </w:p>
+    <w:p>
+      <w:pPr>
+        <w:pStyle w:val="TextBody"/>
+        <w:numPr>
+          <w:ilvl w:val="1"/>
+          <w:numId w:val="16"/>
+        </w:numPr>
+        <w:spacing w:before="200" w:after="120"/>
+        <w:rPr/>
+      </w:pPr>
+      <w:r>
+        <w:rPr/>
+        <w:t>E.g. DFN and TSSOP parts have the same pin numbering but the DFN has an additional PAD connection</w:t>
+      </w:r>
+    </w:p>
+    <w:p>
+      <w:pPr>
+        <w:pStyle w:val="TextBody"/>
+        <w:numPr>
+          <w:ilvl w:val="0"/>
+          <w:numId w:val="16"/>
+        </w:numPr>
+        <w:spacing w:before="200" w:after="120"/>
+        <w:rPr/>
+      </w:pPr>
+      <w:r>
+        <w:rPr/>
+        <w:t>A symbol with multiple sub sections (units, heterogenous parts) is considered a single symbol</w:t>
+      </w:r>
+    </w:p>
+    <w:p>
+      <w:pPr>
+        <w:pStyle w:val="TextBody"/>
+        <w:numPr>
+          <w:ilvl w:val="1"/>
+          <w:numId w:val="16"/>
+        </w:numPr>
+        <w:spacing w:before="200" w:after="120"/>
+        <w:rPr/>
+      </w:pPr>
+      <w:r>
+        <w:rPr/>
+        <w:t xml:space="preserve">This is partly driven by CAD tool limitations: many CAD tools (Altium, KiCAD) actually have the symbols grouped within the database. </w:t>
+      </w:r>
+    </w:p>
+    <w:p>
+      <w:pPr>
+        <w:pStyle w:val="TextBody"/>
+        <w:numPr>
+          <w:ilvl w:val="1"/>
+          <w:numId w:val="16"/>
+        </w:numPr>
+        <w:spacing w:before="200" w:after="120"/>
+        <w:rPr/>
+      </w:pPr>
+      <w:r>
+        <w:rPr/>
+        <w:t>While some CAD tools (Siemens) have piece-meal symbols that could be reused, the symbols must still be linked together with properties or other data entry and it is considered best if this is included in the symbol.</w:t>
+      </w:r>
+    </w:p>
+    <w:p>
+      <w:pPr>
+        <w:pStyle w:val="TextBody"/>
+        <w:numPr>
+          <w:ilvl w:val="0"/>
+          <w:numId w:val="16"/>
+        </w:numPr>
+        <w:rPr/>
+      </w:pPr>
+      <w:r>
+        <w:rPr/>
+        <w:t xml:space="preserve">Separate footprints </w:t>
+      </w:r>
+      <w:r>
+        <w:rPr/>
+        <w:t xml:space="preserve">are allowed to accommodate different </w:t>
+      </w:r>
+      <w:r>
+        <w:rPr/>
+        <w:t>assembly method</w:t>
+      </w:r>
+      <w:r>
+        <w:rPr/>
+        <w:t>s</w:t>
+      </w:r>
+      <w:r>
+        <w:rPr/>
+        <w:t xml:space="preserve"> (wave, reflow, bonding, etc.)</w:t>
+      </w:r>
+    </w:p>
+    <w:p>
+      <w:pPr>
+        <w:pStyle w:val="TextBody"/>
+        <w:numPr>
+          <w:ilvl w:val="0"/>
+          <w:numId w:val="16"/>
+        </w:numPr>
+        <w:rPr/>
+      </w:pPr>
+      <w:r>
+        <w:rPr/>
+        <w:t xml:space="preserve">Separate footprints for different design densities </w:t>
+      </w:r>
+      <w:r>
+        <w:rPr/>
+        <w:t xml:space="preserve">are allowed but typically only recommended </w:t>
+      </w:r>
+      <w:r>
+        <w:rPr/>
+        <w:t xml:space="preserve">for parts that are very frequently used (passives). </w:t>
+      </w:r>
+      <w:r>
+        <w:rPr/>
+        <w:t>Low volume footprints can be manually modified as needed. E.g. Silk screen can be removed.</w:t>
+      </w:r>
+    </w:p>
+    <w:p>
+      <w:pPr>
+        <w:pStyle w:val="Heading2"/>
+        <w:numPr>
+          <w:ilvl w:val="1"/>
+          <w:numId w:val="1"/>
+        </w:numPr>
+        <w:spacing w:before="200" w:after="120"/>
+        <w:rPr/>
+      </w:pPr>
+      <w:r>
+        <w:rPr/>
         <w:t>Schematic Symbols</w:t>
       </w:r>
     </w:p>
@@ -405,6 +1183,48 @@
       </w:pPr>
       <w:r>
         <w:rPr/>
+        <w:t>0.020” drawing grid</w:t>
+      </w:r>
+    </w:p>
+    <w:p>
+      <w:pPr>
+        <w:pStyle w:val="TextBody"/>
+        <w:numPr>
+          <w:ilvl w:val="0"/>
+          <w:numId w:val="8"/>
+        </w:numPr>
+        <w:rPr/>
+      </w:pPr>
+      <w:r>
+        <w:rPr/>
+        <w:t>Digital symbols</w:t>
+      </w:r>
+    </w:p>
+    <w:p>
+      <w:pPr>
+        <w:pStyle w:val="TextBody"/>
+        <w:numPr>
+          <w:ilvl w:val="1"/>
+          <w:numId w:val="8"/>
+        </w:numPr>
+        <w:rPr/>
+      </w:pPr>
+      <w:r>
+        <w:rPr/>
+        <w:t>0.020” radius bubbles</w:t>
+      </w:r>
+    </w:p>
+    <w:p>
+      <w:pPr>
+        <w:pStyle w:val="TextBody"/>
+        <w:numPr>
+          <w:ilvl w:val="0"/>
+          <w:numId w:val="8"/>
+        </w:numPr>
+        <w:rPr/>
+      </w:pPr>
+      <w:r>
+        <w:rPr/>
         <w:t>2 pin component dimensions</w:t>
       </w:r>
     </w:p>
@@ -434,6 +1254,20 @@
       <w:r>
         <w:rPr/>
         <w:t>Altium &lt;200mil wide, 300mil pin to pin (per conventions of existing parts)</w:t>
+      </w:r>
+    </w:p>
+    <w:p>
+      <w:pPr>
+        <w:pStyle w:val="TextBody"/>
+        <w:numPr>
+          <w:ilvl w:val="0"/>
+          <w:numId w:val="8"/>
+        </w:numPr>
+        <w:rPr/>
+      </w:pPr>
+      <w:r>
+        <w:rPr/>
+        <w:t>Pins should include pin numbers for ease of use</w:t>
       </w:r>
     </w:p>
     <w:p>
@@ -1008,48 +1842,6 @@
       </w:pPr>
       <w:r>
         <w:rPr/>
-        <w:t>Separate footprints based on assembly method (wave, reflow, bonding, etc.)</w:t>
-      </w:r>
-    </w:p>
-    <w:p>
-      <w:pPr>
-        <w:pStyle w:val="TextBody"/>
-        <w:numPr>
-          <w:ilvl w:val="0"/>
-          <w:numId w:val="13"/>
-        </w:numPr>
-        <w:rPr/>
-      </w:pPr>
-      <w:r>
-        <w:rPr/>
-        <w:t>Separate footprints for different design densities only for parts that are very frequently used (passives)</w:t>
-      </w:r>
-    </w:p>
-    <w:p>
-      <w:pPr>
-        <w:pStyle w:val="TextBody"/>
-        <w:numPr>
-          <w:ilvl w:val="1"/>
-          <w:numId w:val="13"/>
-        </w:numPr>
-        <w:rPr/>
-      </w:pPr>
-      <w:r>
-        <w:rPr/>
-        <w:t>Low volume footprints can be manually modified as needed. E.g. Silk screen can be removed</w:t>
-      </w:r>
-    </w:p>
-    <w:p>
-      <w:pPr>
-        <w:pStyle w:val="TextBody"/>
-        <w:numPr>
-          <w:ilvl w:val="0"/>
-          <w:numId w:val="13"/>
-        </w:numPr>
-        <w:rPr/>
-      </w:pPr>
-      <w:r>
-        <w:rPr/>
         <w:t>Silkscreen</w:t>
       </w:r>
     </w:p>
@@ -1926,7 +2718,7 @@
       </w:pPr>
       <w:r>
         <w:rPr/>
-        <w:t>Generic CAD data and Variants</w:t>
+        <w:t>Multiplier Format</w:t>
       </w:r>
     </w:p>
     <w:p>
@@ -1940,7 +2732,99 @@
       </w:pPr>
       <w:r>
         <w:rPr/>
-        <w:t xml:space="preserve">There are multiple ways to handle generic symbols and footprints: </w:t>
+        <w:t>“</w:t>
+      </w:r>
+      <w:r>
+        <w:rPr/>
+        <w:t>DNI” = “DNP” = “NP” = 0</w:t>
+      </w:r>
+    </w:p>
+    <w:p>
+      <w:pPr>
+        <w:pStyle w:val="TextBody"/>
+        <w:numPr>
+          <w:ilvl w:val="1"/>
+          <w:numId w:val="11"/>
+        </w:numPr>
+        <w:rPr/>
+      </w:pPr>
+      <w:r>
+        <w:rPr/>
+        <w:t>multiplier (integer) = 1xmultiplier</w:t>
+      </w:r>
+    </w:p>
+    <w:p>
+      <w:pPr>
+        <w:pStyle w:val="TextBody"/>
+        <w:numPr>
+          <w:ilvl w:val="1"/>
+          <w:numId w:val="11"/>
+        </w:numPr>
+        <w:rPr/>
+      </w:pPr>
+      <w:r>
+        <w:rPr/>
+        <w:t xml:space="preserve">“” </w:t>
+      </w:r>
+      <w:r>
+        <w:rPr/>
+        <w:t>(empty) = 1</w:t>
+      </w:r>
+    </w:p>
+    <w:p>
+      <w:pPr>
+        <w:pStyle w:val="TextBody"/>
+        <w:numPr>
+          <w:ilvl w:val="0"/>
+          <w:numId w:val="11"/>
+        </w:numPr>
+        <w:rPr/>
+      </w:pPr>
+      <w:r>
+        <w:rPr/>
+        <w:t>Unique Resistance, Capacitance, Inductance, … properties</w:t>
+      </w:r>
+    </w:p>
+    <w:p>
+      <w:pPr>
+        <w:pStyle w:val="TextBody"/>
+        <w:numPr>
+          <w:ilvl w:val="1"/>
+          <w:numId w:val="11"/>
+        </w:numPr>
+        <w:rPr/>
+      </w:pPr>
+      <w:r>
+        <w:rPr/>
+        <w:t>Siemens tools typically prefer a single VALUE property that is displayed. This is also more convenient for BOM export. However, this lacks clarity since the exact property being referred to may need to be assumed (e.g. diode forward vs. reverse voltages)</w:t>
+      </w:r>
+    </w:p>
+    <w:p>
+      <w:pPr>
+        <w:pStyle w:val="TextBody"/>
+        <w:numPr>
+          <w:ilvl w:val="0"/>
+          <w:numId w:val="11"/>
+        </w:numPr>
+        <w:rPr/>
+      </w:pPr>
+      <w:r>
+        <w:rPr/>
+        <w:t>Siemens</w:t>
+      </w:r>
+    </w:p>
+    <w:p>
+      <w:pPr>
+        <w:pStyle w:val="TextBody"/>
+        <w:numPr>
+          <w:ilvl w:val="1"/>
+          <w:numId w:val="11"/>
+        </w:numPr>
+        <w:rPr/>
+      </w:pPr>
+      <w:r>
+        <w:rPr/>
+        <w:t>Convention for DEVICE = “Symbol Name” without any suffixed that are used to identify a part of a heterogenous symbol</w:t>
       </w:r>
     </w:p>
     <w:p>
@@ -1954,35 +2838,7 @@
       </w:pPr>
       <w:r>
         <w:rPr/>
-        <w:t>part + generic symbol + pin remapped footprints</w:t>
-      </w:r>
-    </w:p>
-    <w:p>
-      <w:pPr>
-        <w:pStyle w:val="TextBody"/>
-        <w:numPr>
-          <w:ilvl w:val="3"/>
-          <w:numId w:val="11"/>
-        </w:numPr>
-        <w:rPr/>
-      </w:pPr>
-      <w:r>
-        <w:rPr/>
-        <w:t>E.g. PART_NUM, BJT, SOT23_123</w:t>
-      </w:r>
-    </w:p>
-    <w:p>
-      <w:pPr>
-        <w:pStyle w:val="TextBody"/>
-        <w:numPr>
-          <w:ilvl w:val="3"/>
-          <w:numId w:val="11"/>
-        </w:numPr>
-        <w:rPr/>
-      </w:pPr>
-      <w:r>
-        <w:rPr/>
-        <w:t>In practice this is very challenging to manage</w:t>
+        <w:t>Formerly, DEVICE = “Symbol Name”_PN. As of 2023-03-08, the MANUFACTURER_PART_NUMBER property was added to enable the use of different symbols for the same part within the same design. This property name is also more explicit, clearer, and CAD tool independent</w:t>
       </w:r>
     </w:p>
     <w:p>
@@ -1996,331 +2852,21 @@
       </w:pPr>
       <w:r>
         <w:rPr/>
-        <w:t>part + pin remapped symbol + footprint</w:t>
-      </w:r>
-    </w:p>
-    <w:p>
-      <w:pPr>
-        <w:pStyle w:val="TextBody"/>
-        <w:numPr>
-          <w:ilvl w:val="3"/>
+        <w:t>DEVICE must be unique since the tool uses this property for layout-schematic linkage</w:t>
+      </w:r>
+    </w:p>
+    <w:p>
+      <w:pPr>
+        <w:pStyle w:val="TextBody"/>
+        <w:numPr>
+          <w:ilvl w:val="1"/>
           <w:numId w:val="11"/>
         </w:numPr>
         <w:rPr/>
       </w:pPr>
       <w:r>
         <w:rPr/>
-        <w:t>E.g. PART_NUM, BJT_123, SOT23</w:t>
-      </w:r>
-    </w:p>
-    <w:p>
-      <w:pPr>
-        <w:pStyle w:val="TextBody"/>
-        <w:numPr>
-          <w:ilvl w:val="2"/>
-          <w:numId w:val="11"/>
-        </w:numPr>
-        <w:rPr/>
-      </w:pPr>
-      <w:r>
-        <w:rPr/>
-        <w:t>part + pin map file to associate pin numbers, pin names, and pin IDs. Different CAD tools use different values to link schematic and layout.</w:t>
-      </w:r>
-    </w:p>
-    <w:p>
-      <w:pPr>
-        <w:pStyle w:val="TextBody"/>
-        <w:numPr>
-          <w:ilvl w:val="2"/>
-          <w:numId w:val="11"/>
-        </w:numPr>
-        <w:rPr/>
-      </w:pPr>
-      <w:r>
-        <w:rPr/>
-        <w:t>part+one symbol+one footprint, 1 to 1 map</w:t>
-      </w:r>
-    </w:p>
-    <w:p>
-      <w:pPr>
-        <w:pStyle w:val="TextBody"/>
-        <w:numPr>
-          <w:ilvl w:val="3"/>
-          <w:numId w:val="11"/>
-        </w:numPr>
-        <w:rPr/>
-      </w:pPr>
-      <w:r>
-        <w:rPr/>
-        <w:t>PART_NUM, BJT_123, SOT23_123</w:t>
-      </w:r>
-    </w:p>
-    <w:p>
-      <w:pPr>
-        <w:pStyle w:val="TextBody"/>
-        <w:numPr>
-          <w:ilvl w:val="1"/>
-          <w:numId w:val="11"/>
-        </w:numPr>
-        <w:rPr/>
-      </w:pPr>
-      <w:r>
-        <w:rPr/>
-        <w:t>Selected strategy: for parts with 3pins or less (transistors, potentiometers, etc.), p</w:t>
-      </w:r>
-      <w:r>
-        <w:rPr/>
-        <w:t xml:space="preserve">in remapping is done at the symbol level mostly for convenience of data entry. This gives 6 unique symbols. For parts with more than 3 pins, </w:t>
-      </w:r>
-      <w:r>
-        <w:rPr/>
-        <w:t xml:space="preserve">one symbol+one footprint strategy is used. </w:t>
-      </w:r>
-    </w:p>
-    <w:p>
-      <w:pPr>
-        <w:pStyle w:val="TextBody"/>
-        <w:numPr>
-          <w:ilvl w:val="2"/>
-          <w:numId w:val="11"/>
-        </w:numPr>
-        <w:rPr/>
-      </w:pPr>
-      <w:r>
-        <w:rPr/>
-        <w:t>I</w:t>
-      </w:r>
-      <w:r>
-        <w:rPr/>
-        <w:t xml:space="preserve">t is considered a coincidence that the pinout is identical between two parts </w:t>
-      </w:r>
-      <w:r>
-        <w:rPr/>
-        <w:t>with more than 3 pins</w:t>
-      </w:r>
-      <w:r>
-        <w:rPr/>
-        <w:t>. This even applies to fairly standard parts such as quad opamps, comparators, etc. since the pinouts usually still vary.</w:t>
-      </w:r>
-    </w:p>
-    <w:p>
-      <w:pPr>
-        <w:pStyle w:val="TextBody"/>
-        <w:numPr>
-          <w:ilvl w:val="2"/>
-          <w:numId w:val="11"/>
-        </w:numPr>
-        <w:rPr/>
-      </w:pPr>
-      <w:r>
-        <w:rPr/>
-        <w:t>If a high (&gt;3) pin count part is found to have an identical pinout to an existing symbol and/or footprint, this CAD data can be directly reused without renaming any files and only changing properties as needed. This linkage should be indicated in the database.</w:t>
-      </w:r>
-    </w:p>
-    <w:p>
-      <w:pPr>
-        <w:pStyle w:val="TextBody"/>
-        <w:numPr>
-          <w:ilvl w:val="2"/>
-          <w:numId w:val="11"/>
-        </w:numPr>
-        <w:rPr/>
-      </w:pPr>
-      <w:r>
-        <w:rPr/>
-        <w:t>A “drop in” replacement occurs when both the symbol and footprint of an existing library part can be reused (assuming same part performance).</w:t>
-      </w:r>
-    </w:p>
-    <w:p>
-      <w:pPr>
-        <w:pStyle w:val="TextBody"/>
-        <w:numPr>
-          <w:ilvl w:val="3"/>
-          <w:numId w:val="11"/>
-        </w:numPr>
-        <w:rPr/>
-      </w:pPr>
-      <w:r>
-        <w:rPr/>
-        <w:t>A “near drop in” replacement could be considered to be a part that has the same symbol (connectivity and performance) but slightly different footprint e.g. same part in a different package.</w:t>
-      </w:r>
-    </w:p>
-    <w:p>
-      <w:pPr>
-        <w:pStyle w:val="TextBody"/>
-        <w:numPr>
-          <w:ilvl w:val="0"/>
-          <w:numId w:val="11"/>
-        </w:numPr>
-        <w:rPr/>
-      </w:pPr>
-      <w:r>
-        <w:rPr/>
-        <w:t>Multiplier Format</w:t>
-      </w:r>
-    </w:p>
-    <w:p>
-      <w:pPr>
-        <w:pStyle w:val="TextBody"/>
-        <w:numPr>
-          <w:ilvl w:val="1"/>
-          <w:numId w:val="11"/>
-        </w:numPr>
-        <w:rPr/>
-      </w:pPr>
-      <w:r>
-        <w:rPr/>
-        <w:t>“</w:t>
-      </w:r>
-      <w:r>
-        <w:rPr/>
-        <w:t>DNI” = “DNP” = “NP” = 0</w:t>
-      </w:r>
-    </w:p>
-    <w:p>
-      <w:pPr>
-        <w:pStyle w:val="TextBody"/>
-        <w:numPr>
-          <w:ilvl w:val="1"/>
-          <w:numId w:val="11"/>
-        </w:numPr>
-        <w:rPr/>
-      </w:pPr>
-      <w:r>
-        <w:rPr/>
-        <w:t>multiplier (integer) = 1xmultiplier</w:t>
-      </w:r>
-    </w:p>
-    <w:p>
-      <w:pPr>
-        <w:pStyle w:val="TextBody"/>
-        <w:numPr>
-          <w:ilvl w:val="1"/>
-          <w:numId w:val="11"/>
-        </w:numPr>
-        <w:rPr/>
-      </w:pPr>
-      <w:r>
-        <w:rPr/>
-        <w:t xml:space="preserve">“” </w:t>
-      </w:r>
-      <w:r>
-        <w:rPr/>
-        <w:t>(empty) = 1</w:t>
-      </w:r>
-    </w:p>
-    <w:p>
-      <w:pPr>
-        <w:pStyle w:val="TextBody"/>
-        <w:numPr>
-          <w:ilvl w:val="0"/>
-          <w:numId w:val="11"/>
-        </w:numPr>
-        <w:rPr/>
-      </w:pPr>
-      <w:r>
-        <w:rPr/>
-        <w:t>Unique Resistance, Capacitance, Inductance, … properties</w:t>
-      </w:r>
-    </w:p>
-    <w:p>
-      <w:pPr>
-        <w:pStyle w:val="TextBody"/>
-        <w:numPr>
-          <w:ilvl w:val="1"/>
-          <w:numId w:val="11"/>
-        </w:numPr>
-        <w:rPr/>
-      </w:pPr>
-      <w:r>
-        <w:rPr/>
-        <w:t>Siemens tools typically prefer a single VALUE property that is displayed. This is also more convenient for BOM export. However, this lacks clarity since the exact property being referred to may need to be assumed (e.g. diode forward vs. reverse voltages)</w:t>
-      </w:r>
-    </w:p>
-    <w:p>
-      <w:pPr>
-        <w:pStyle w:val="TextBody"/>
-        <w:numPr>
-          <w:ilvl w:val="0"/>
-          <w:numId w:val="11"/>
-        </w:numPr>
-        <w:rPr/>
-      </w:pPr>
-      <w:r>
-        <w:rPr/>
-        <w:t>Siemens</w:t>
-      </w:r>
-    </w:p>
-    <w:p>
-      <w:pPr>
-        <w:pStyle w:val="TextBody"/>
-        <w:numPr>
-          <w:ilvl w:val="1"/>
-          <w:numId w:val="11"/>
-        </w:numPr>
-        <w:rPr/>
-      </w:pPr>
-      <w:r>
-        <w:rPr/>
-        <w:t xml:space="preserve">Convention for DEVICE = “Symbol Name” </w:t>
-      </w:r>
-      <w:r>
-        <w:rPr/>
-        <w:t>without any suffixed that are used to identify a part of a heterogenous symbol</w:t>
-      </w:r>
-    </w:p>
-    <w:p>
-      <w:pPr>
-        <w:pStyle w:val="TextBody"/>
-        <w:numPr>
-          <w:ilvl w:val="2"/>
-          <w:numId w:val="11"/>
-        </w:numPr>
-        <w:rPr/>
-      </w:pPr>
-      <w:r>
-        <w:rPr/>
-        <w:t xml:space="preserve">Formerly, DEVICE = “Symbol Name”_PN. As of 2023-03-08, the </w:t>
-      </w:r>
-      <w:r>
-        <w:rPr/>
-        <w:t>MANUFACTURER_</w:t>
-      </w:r>
-      <w:r>
-        <w:rPr/>
-        <w:t>PART_NUMBER property was added to enable the use of different symbols for the same part within the same design. This property name is also more explicit, clearer, and CAD tool independent</w:t>
-      </w:r>
-    </w:p>
-    <w:p>
-      <w:pPr>
-        <w:pStyle w:val="TextBody"/>
-        <w:numPr>
-          <w:ilvl w:val="2"/>
-          <w:numId w:val="11"/>
-        </w:numPr>
-        <w:rPr/>
-      </w:pPr>
-      <w:r>
-        <w:rPr/>
-        <w:t>DEVICE must be unique since the tool uses this property for layout-schematic linkage</w:t>
-      </w:r>
-    </w:p>
-    <w:p>
-      <w:pPr>
-        <w:pStyle w:val="TextBody"/>
-        <w:numPr>
-          <w:ilvl w:val="1"/>
-          <w:numId w:val="11"/>
-        </w:numPr>
-        <w:rPr/>
-      </w:pPr>
-      <w:r>
-        <w:rPr/>
-        <w:t>MANUFACTURER_</w:t>
-      </w:r>
-      <w:r>
-        <w:rPr/>
-        <w:t>PART_NUMBER= “PART_NUMBER” before completion</w:t>
+        <w:t>MANUFACTURER_PART_NUMBER= “PART_NUMBER” before completion</w:t>
       </w:r>
     </w:p>
     <w:p>
@@ -2379,11 +2925,7 @@
       </w:pPr>
       <w:r>
         <w:rPr/>
-        <w:t xml:space="preserve">HETERO property is fully completed if applicable. </w:t>
-      </w:r>
-      <w:r>
-        <w:rPr/>
-        <w:t>Symbol grouping is not explicitly stored in the database</w:t>
+        <w:t>HETERO property is fully completed if applicable. Symbol grouping is not explicitly stored in the database</w:t>
       </w:r>
     </w:p>
     <w:p>
@@ -5036,6 +5578,828 @@
     </w:lvl>
   </w:abstractNum>
   <w:abstractNum w:abstractNumId="14">
+    <w:lvl w:ilvl="0">
+      <w:start w:val="1"/>
+      <w:numFmt w:val="bullet"/>
+      <w:lvlText w:val=""/>
+      <w:lvlJc w:val="left"/>
+      <w:pPr>
+        <w:tabs>
+          <w:tab w:val="num" w:pos="720"/>
+        </w:tabs>
+        <w:ind w:left="720" w:hanging="360"/>
+      </w:pPr>
+      <w:rPr>
+        <w:rFonts w:ascii="Symbol" w:hAnsi="Symbol" w:cs="Symbol" w:hint="default"/>
+      </w:rPr>
+    </w:lvl>
+    <w:lvl w:ilvl="1">
+      <w:start w:val="1"/>
+      <w:numFmt w:val="bullet"/>
+      <w:lvlText w:val="◦"/>
+      <w:lvlJc w:val="left"/>
+      <w:pPr>
+        <w:tabs>
+          <w:tab w:val="num" w:pos="1080"/>
+        </w:tabs>
+        <w:ind w:left="1080" w:hanging="360"/>
+      </w:pPr>
+      <w:rPr>
+        <w:rFonts w:ascii="OpenSymbol" w:hAnsi="OpenSymbol" w:cs="OpenSymbol" w:hint="default"/>
+      </w:rPr>
+    </w:lvl>
+    <w:lvl w:ilvl="2">
+      <w:start w:val="1"/>
+      <w:numFmt w:val="bullet"/>
+      <w:lvlText w:val="▪"/>
+      <w:lvlJc w:val="left"/>
+      <w:pPr>
+        <w:tabs>
+          <w:tab w:val="num" w:pos="1440"/>
+        </w:tabs>
+        <w:ind w:left="1440" w:hanging="360"/>
+      </w:pPr>
+      <w:rPr>
+        <w:rFonts w:ascii="OpenSymbol" w:hAnsi="OpenSymbol" w:cs="OpenSymbol" w:hint="default"/>
+      </w:rPr>
+    </w:lvl>
+    <w:lvl w:ilvl="3">
+      <w:start w:val="1"/>
+      <w:numFmt w:val="bullet"/>
+      <w:lvlText w:val=""/>
+      <w:lvlJc w:val="left"/>
+      <w:pPr>
+        <w:tabs>
+          <w:tab w:val="num" w:pos="1800"/>
+        </w:tabs>
+        <w:ind w:left="1800" w:hanging="360"/>
+      </w:pPr>
+      <w:rPr>
+        <w:rFonts w:ascii="Symbol" w:hAnsi="Symbol" w:cs="Symbol" w:hint="default"/>
+      </w:rPr>
+    </w:lvl>
+    <w:lvl w:ilvl="4">
+      <w:start w:val="1"/>
+      <w:numFmt w:val="bullet"/>
+      <w:lvlText w:val="◦"/>
+      <w:lvlJc w:val="left"/>
+      <w:pPr>
+        <w:tabs>
+          <w:tab w:val="num" w:pos="2160"/>
+        </w:tabs>
+        <w:ind w:left="2160" w:hanging="360"/>
+      </w:pPr>
+      <w:rPr>
+        <w:rFonts w:ascii="OpenSymbol" w:hAnsi="OpenSymbol" w:cs="OpenSymbol" w:hint="default"/>
+      </w:rPr>
+    </w:lvl>
+    <w:lvl w:ilvl="5">
+      <w:start w:val="1"/>
+      <w:numFmt w:val="bullet"/>
+      <w:lvlText w:val="▪"/>
+      <w:lvlJc w:val="left"/>
+      <w:pPr>
+        <w:tabs>
+          <w:tab w:val="num" w:pos="2520"/>
+        </w:tabs>
+        <w:ind w:left="2520" w:hanging="360"/>
+      </w:pPr>
+      <w:rPr>
+        <w:rFonts w:ascii="OpenSymbol" w:hAnsi="OpenSymbol" w:cs="OpenSymbol" w:hint="default"/>
+      </w:rPr>
+    </w:lvl>
+    <w:lvl w:ilvl="6">
+      <w:start w:val="1"/>
+      <w:numFmt w:val="bullet"/>
+      <w:lvlText w:val=""/>
+      <w:lvlJc w:val="left"/>
+      <w:pPr>
+        <w:tabs>
+          <w:tab w:val="num" w:pos="2880"/>
+        </w:tabs>
+        <w:ind w:left="2880" w:hanging="360"/>
+      </w:pPr>
+      <w:rPr>
+        <w:rFonts w:ascii="Symbol" w:hAnsi="Symbol" w:cs="Symbol" w:hint="default"/>
+      </w:rPr>
+    </w:lvl>
+    <w:lvl w:ilvl="7">
+      <w:start w:val="1"/>
+      <w:numFmt w:val="bullet"/>
+      <w:lvlText w:val="◦"/>
+      <w:lvlJc w:val="left"/>
+      <w:pPr>
+        <w:tabs>
+          <w:tab w:val="num" w:pos="3240"/>
+        </w:tabs>
+        <w:ind w:left="3240" w:hanging="360"/>
+      </w:pPr>
+      <w:rPr>
+        <w:rFonts w:ascii="OpenSymbol" w:hAnsi="OpenSymbol" w:cs="OpenSymbol" w:hint="default"/>
+      </w:rPr>
+    </w:lvl>
+    <w:lvl w:ilvl="8">
+      <w:start w:val="1"/>
+      <w:numFmt w:val="bullet"/>
+      <w:lvlText w:val="▪"/>
+      <w:lvlJc w:val="left"/>
+      <w:pPr>
+        <w:tabs>
+          <w:tab w:val="num" w:pos="3600"/>
+        </w:tabs>
+        <w:ind w:left="3600" w:hanging="360"/>
+      </w:pPr>
+      <w:rPr>
+        <w:rFonts w:ascii="OpenSymbol" w:hAnsi="OpenSymbol" w:cs="OpenSymbol" w:hint="default"/>
+      </w:rPr>
+    </w:lvl>
+  </w:abstractNum>
+  <w:abstractNum w:abstractNumId="15">
+    <w:lvl w:ilvl="0">
+      <w:start w:val="1"/>
+      <w:numFmt w:val="bullet"/>
+      <w:lvlText w:val=""/>
+      <w:lvlJc w:val="left"/>
+      <w:pPr>
+        <w:tabs>
+          <w:tab w:val="num" w:pos="720"/>
+        </w:tabs>
+        <w:ind w:left="720" w:hanging="360"/>
+      </w:pPr>
+      <w:rPr>
+        <w:rFonts w:ascii="Symbol" w:hAnsi="Symbol" w:cs="Symbol" w:hint="default"/>
+      </w:rPr>
+    </w:lvl>
+    <w:lvl w:ilvl="1">
+      <w:start w:val="1"/>
+      <w:numFmt w:val="bullet"/>
+      <w:lvlText w:val="◦"/>
+      <w:lvlJc w:val="left"/>
+      <w:pPr>
+        <w:tabs>
+          <w:tab w:val="num" w:pos="1080"/>
+        </w:tabs>
+        <w:ind w:left="1080" w:hanging="360"/>
+      </w:pPr>
+      <w:rPr>
+        <w:rFonts w:ascii="OpenSymbol" w:hAnsi="OpenSymbol" w:cs="OpenSymbol" w:hint="default"/>
+      </w:rPr>
+    </w:lvl>
+    <w:lvl w:ilvl="2">
+      <w:start w:val="1"/>
+      <w:numFmt w:val="bullet"/>
+      <w:lvlText w:val="▪"/>
+      <w:lvlJc w:val="left"/>
+      <w:pPr>
+        <w:tabs>
+          <w:tab w:val="num" w:pos="1440"/>
+        </w:tabs>
+        <w:ind w:left="1440" w:hanging="360"/>
+      </w:pPr>
+      <w:rPr>
+        <w:rFonts w:ascii="OpenSymbol" w:hAnsi="OpenSymbol" w:cs="OpenSymbol" w:hint="default"/>
+      </w:rPr>
+    </w:lvl>
+    <w:lvl w:ilvl="3">
+      <w:start w:val="1"/>
+      <w:numFmt w:val="bullet"/>
+      <w:lvlText w:val=""/>
+      <w:lvlJc w:val="left"/>
+      <w:pPr>
+        <w:tabs>
+          <w:tab w:val="num" w:pos="1800"/>
+        </w:tabs>
+        <w:ind w:left="1800" w:hanging="360"/>
+      </w:pPr>
+      <w:rPr>
+        <w:rFonts w:ascii="Symbol" w:hAnsi="Symbol" w:cs="Symbol" w:hint="default"/>
+      </w:rPr>
+    </w:lvl>
+    <w:lvl w:ilvl="4">
+      <w:start w:val="1"/>
+      <w:numFmt w:val="bullet"/>
+      <w:lvlText w:val="◦"/>
+      <w:lvlJc w:val="left"/>
+      <w:pPr>
+        <w:tabs>
+          <w:tab w:val="num" w:pos="2160"/>
+        </w:tabs>
+        <w:ind w:left="2160" w:hanging="360"/>
+      </w:pPr>
+      <w:rPr>
+        <w:rFonts w:ascii="OpenSymbol" w:hAnsi="OpenSymbol" w:cs="OpenSymbol" w:hint="default"/>
+      </w:rPr>
+    </w:lvl>
+    <w:lvl w:ilvl="5">
+      <w:start w:val="1"/>
+      <w:numFmt w:val="bullet"/>
+      <w:lvlText w:val="▪"/>
+      <w:lvlJc w:val="left"/>
+      <w:pPr>
+        <w:tabs>
+          <w:tab w:val="num" w:pos="2520"/>
+        </w:tabs>
+        <w:ind w:left="2520" w:hanging="360"/>
+      </w:pPr>
+      <w:rPr>
+        <w:rFonts w:ascii="OpenSymbol" w:hAnsi="OpenSymbol" w:cs="OpenSymbol" w:hint="default"/>
+      </w:rPr>
+    </w:lvl>
+    <w:lvl w:ilvl="6">
+      <w:start w:val="1"/>
+      <w:numFmt w:val="bullet"/>
+      <w:lvlText w:val=""/>
+      <w:lvlJc w:val="left"/>
+      <w:pPr>
+        <w:tabs>
+          <w:tab w:val="num" w:pos="2880"/>
+        </w:tabs>
+        <w:ind w:left="2880" w:hanging="360"/>
+      </w:pPr>
+      <w:rPr>
+        <w:rFonts w:ascii="Symbol" w:hAnsi="Symbol" w:cs="Symbol" w:hint="default"/>
+      </w:rPr>
+    </w:lvl>
+    <w:lvl w:ilvl="7">
+      <w:start w:val="1"/>
+      <w:numFmt w:val="bullet"/>
+      <w:lvlText w:val="◦"/>
+      <w:lvlJc w:val="left"/>
+      <w:pPr>
+        <w:tabs>
+          <w:tab w:val="num" w:pos="3240"/>
+        </w:tabs>
+        <w:ind w:left="3240" w:hanging="360"/>
+      </w:pPr>
+      <w:rPr>
+        <w:rFonts w:ascii="OpenSymbol" w:hAnsi="OpenSymbol" w:cs="OpenSymbol" w:hint="default"/>
+      </w:rPr>
+    </w:lvl>
+    <w:lvl w:ilvl="8">
+      <w:start w:val="1"/>
+      <w:numFmt w:val="bullet"/>
+      <w:lvlText w:val="▪"/>
+      <w:lvlJc w:val="left"/>
+      <w:pPr>
+        <w:tabs>
+          <w:tab w:val="num" w:pos="3600"/>
+        </w:tabs>
+        <w:ind w:left="3600" w:hanging="360"/>
+      </w:pPr>
+      <w:rPr>
+        <w:rFonts w:ascii="OpenSymbol" w:hAnsi="OpenSymbol" w:cs="OpenSymbol" w:hint="default"/>
+      </w:rPr>
+    </w:lvl>
+  </w:abstractNum>
+  <w:abstractNum w:abstractNumId="16">
+    <w:lvl w:ilvl="0">
+      <w:start w:val="1"/>
+      <w:numFmt w:val="bullet"/>
+      <w:lvlText w:val=""/>
+      <w:lvlJc w:val="left"/>
+      <w:pPr>
+        <w:tabs>
+          <w:tab w:val="num" w:pos="720"/>
+        </w:tabs>
+        <w:ind w:left="720" w:hanging="360"/>
+      </w:pPr>
+      <w:rPr>
+        <w:rFonts w:ascii="Symbol" w:hAnsi="Symbol" w:cs="Symbol" w:hint="default"/>
+      </w:rPr>
+    </w:lvl>
+    <w:lvl w:ilvl="1">
+      <w:start w:val="1"/>
+      <w:numFmt w:val="bullet"/>
+      <w:lvlText w:val="◦"/>
+      <w:lvlJc w:val="left"/>
+      <w:pPr>
+        <w:tabs>
+          <w:tab w:val="num" w:pos="1080"/>
+        </w:tabs>
+        <w:ind w:left="1080" w:hanging="360"/>
+      </w:pPr>
+      <w:rPr>
+        <w:rFonts w:ascii="OpenSymbol" w:hAnsi="OpenSymbol" w:cs="OpenSymbol" w:hint="default"/>
+      </w:rPr>
+    </w:lvl>
+    <w:lvl w:ilvl="2">
+      <w:start w:val="1"/>
+      <w:numFmt w:val="bullet"/>
+      <w:lvlText w:val="▪"/>
+      <w:lvlJc w:val="left"/>
+      <w:pPr>
+        <w:tabs>
+          <w:tab w:val="num" w:pos="1440"/>
+        </w:tabs>
+        <w:ind w:left="1440" w:hanging="360"/>
+      </w:pPr>
+      <w:rPr>
+        <w:rFonts w:ascii="OpenSymbol" w:hAnsi="OpenSymbol" w:cs="OpenSymbol" w:hint="default"/>
+      </w:rPr>
+    </w:lvl>
+    <w:lvl w:ilvl="3">
+      <w:start w:val="1"/>
+      <w:numFmt w:val="bullet"/>
+      <w:lvlText w:val=""/>
+      <w:lvlJc w:val="left"/>
+      <w:pPr>
+        <w:tabs>
+          <w:tab w:val="num" w:pos="1800"/>
+        </w:tabs>
+        <w:ind w:left="1800" w:hanging="360"/>
+      </w:pPr>
+      <w:rPr>
+        <w:rFonts w:ascii="Symbol" w:hAnsi="Symbol" w:cs="Symbol" w:hint="default"/>
+      </w:rPr>
+    </w:lvl>
+    <w:lvl w:ilvl="4">
+      <w:start w:val="1"/>
+      <w:numFmt w:val="bullet"/>
+      <w:lvlText w:val="◦"/>
+      <w:lvlJc w:val="left"/>
+      <w:pPr>
+        <w:tabs>
+          <w:tab w:val="num" w:pos="2160"/>
+        </w:tabs>
+        <w:ind w:left="2160" w:hanging="360"/>
+      </w:pPr>
+      <w:rPr>
+        <w:rFonts w:ascii="OpenSymbol" w:hAnsi="OpenSymbol" w:cs="OpenSymbol" w:hint="default"/>
+      </w:rPr>
+    </w:lvl>
+    <w:lvl w:ilvl="5">
+      <w:start w:val="1"/>
+      <w:numFmt w:val="bullet"/>
+      <w:lvlText w:val="▪"/>
+      <w:lvlJc w:val="left"/>
+      <w:pPr>
+        <w:tabs>
+          <w:tab w:val="num" w:pos="2520"/>
+        </w:tabs>
+        <w:ind w:left="2520" w:hanging="360"/>
+      </w:pPr>
+      <w:rPr>
+        <w:rFonts w:ascii="OpenSymbol" w:hAnsi="OpenSymbol" w:cs="OpenSymbol" w:hint="default"/>
+      </w:rPr>
+    </w:lvl>
+    <w:lvl w:ilvl="6">
+      <w:start w:val="1"/>
+      <w:numFmt w:val="bullet"/>
+      <w:lvlText w:val=""/>
+      <w:lvlJc w:val="left"/>
+      <w:pPr>
+        <w:tabs>
+          <w:tab w:val="num" w:pos="2880"/>
+        </w:tabs>
+        <w:ind w:left="2880" w:hanging="360"/>
+      </w:pPr>
+      <w:rPr>
+        <w:rFonts w:ascii="Symbol" w:hAnsi="Symbol" w:cs="Symbol" w:hint="default"/>
+      </w:rPr>
+    </w:lvl>
+    <w:lvl w:ilvl="7">
+      <w:start w:val="1"/>
+      <w:numFmt w:val="bullet"/>
+      <w:lvlText w:val="◦"/>
+      <w:lvlJc w:val="left"/>
+      <w:pPr>
+        <w:tabs>
+          <w:tab w:val="num" w:pos="3240"/>
+        </w:tabs>
+        <w:ind w:left="3240" w:hanging="360"/>
+      </w:pPr>
+      <w:rPr>
+        <w:rFonts w:ascii="OpenSymbol" w:hAnsi="OpenSymbol" w:cs="OpenSymbol" w:hint="default"/>
+      </w:rPr>
+    </w:lvl>
+    <w:lvl w:ilvl="8">
+      <w:start w:val="1"/>
+      <w:numFmt w:val="bullet"/>
+      <w:lvlText w:val="▪"/>
+      <w:lvlJc w:val="left"/>
+      <w:pPr>
+        <w:tabs>
+          <w:tab w:val="num" w:pos="3600"/>
+        </w:tabs>
+        <w:ind w:left="3600" w:hanging="360"/>
+      </w:pPr>
+      <w:rPr>
+        <w:rFonts w:ascii="OpenSymbol" w:hAnsi="OpenSymbol" w:cs="OpenSymbol" w:hint="default"/>
+      </w:rPr>
+    </w:lvl>
+  </w:abstractNum>
+  <w:abstractNum w:abstractNumId="17">
+    <w:lvl w:ilvl="0">
+      <w:start w:val="1"/>
+      <w:numFmt w:val="bullet"/>
+      <w:lvlText w:val=""/>
+      <w:lvlJc w:val="left"/>
+      <w:pPr>
+        <w:tabs>
+          <w:tab w:val="num" w:pos="720"/>
+        </w:tabs>
+        <w:ind w:left="720" w:hanging="360"/>
+      </w:pPr>
+      <w:rPr>
+        <w:rFonts w:ascii="Symbol" w:hAnsi="Symbol" w:cs="Symbol" w:hint="default"/>
+      </w:rPr>
+    </w:lvl>
+    <w:lvl w:ilvl="1">
+      <w:start w:val="1"/>
+      <w:numFmt w:val="bullet"/>
+      <w:lvlText w:val="◦"/>
+      <w:lvlJc w:val="left"/>
+      <w:pPr>
+        <w:tabs>
+          <w:tab w:val="num" w:pos="1080"/>
+        </w:tabs>
+        <w:ind w:left="1080" w:hanging="360"/>
+      </w:pPr>
+      <w:rPr>
+        <w:rFonts w:ascii="OpenSymbol" w:hAnsi="OpenSymbol" w:cs="OpenSymbol" w:hint="default"/>
+      </w:rPr>
+    </w:lvl>
+    <w:lvl w:ilvl="2">
+      <w:start w:val="1"/>
+      <w:numFmt w:val="bullet"/>
+      <w:lvlText w:val="▪"/>
+      <w:lvlJc w:val="left"/>
+      <w:pPr>
+        <w:tabs>
+          <w:tab w:val="num" w:pos="1440"/>
+        </w:tabs>
+        <w:ind w:left="1440" w:hanging="360"/>
+      </w:pPr>
+      <w:rPr>
+        <w:rFonts w:ascii="OpenSymbol" w:hAnsi="OpenSymbol" w:cs="OpenSymbol" w:hint="default"/>
+      </w:rPr>
+    </w:lvl>
+    <w:lvl w:ilvl="3">
+      <w:start w:val="1"/>
+      <w:numFmt w:val="bullet"/>
+      <w:lvlText w:val=""/>
+      <w:lvlJc w:val="left"/>
+      <w:pPr>
+        <w:tabs>
+          <w:tab w:val="num" w:pos="1800"/>
+        </w:tabs>
+        <w:ind w:left="1800" w:hanging="360"/>
+      </w:pPr>
+      <w:rPr>
+        <w:rFonts w:ascii="Symbol" w:hAnsi="Symbol" w:cs="Symbol" w:hint="default"/>
+      </w:rPr>
+    </w:lvl>
+    <w:lvl w:ilvl="4">
+      <w:start w:val="1"/>
+      <w:numFmt w:val="bullet"/>
+      <w:lvlText w:val="◦"/>
+      <w:lvlJc w:val="left"/>
+      <w:pPr>
+        <w:tabs>
+          <w:tab w:val="num" w:pos="2160"/>
+        </w:tabs>
+        <w:ind w:left="2160" w:hanging="360"/>
+      </w:pPr>
+      <w:rPr>
+        <w:rFonts w:ascii="OpenSymbol" w:hAnsi="OpenSymbol" w:cs="OpenSymbol" w:hint="default"/>
+      </w:rPr>
+    </w:lvl>
+    <w:lvl w:ilvl="5">
+      <w:start w:val="1"/>
+      <w:numFmt w:val="bullet"/>
+      <w:lvlText w:val="▪"/>
+      <w:lvlJc w:val="left"/>
+      <w:pPr>
+        <w:tabs>
+          <w:tab w:val="num" w:pos="2520"/>
+        </w:tabs>
+        <w:ind w:left="2520" w:hanging="360"/>
+      </w:pPr>
+      <w:rPr>
+        <w:rFonts w:ascii="OpenSymbol" w:hAnsi="OpenSymbol" w:cs="OpenSymbol" w:hint="default"/>
+      </w:rPr>
+    </w:lvl>
+    <w:lvl w:ilvl="6">
+      <w:start w:val="1"/>
+      <w:numFmt w:val="bullet"/>
+      <w:lvlText w:val=""/>
+      <w:lvlJc w:val="left"/>
+      <w:pPr>
+        <w:tabs>
+          <w:tab w:val="num" w:pos="2880"/>
+        </w:tabs>
+        <w:ind w:left="2880" w:hanging="360"/>
+      </w:pPr>
+      <w:rPr>
+        <w:rFonts w:ascii="Symbol" w:hAnsi="Symbol" w:cs="Symbol" w:hint="default"/>
+      </w:rPr>
+    </w:lvl>
+    <w:lvl w:ilvl="7">
+      <w:start w:val="1"/>
+      <w:numFmt w:val="bullet"/>
+      <w:lvlText w:val="◦"/>
+      <w:lvlJc w:val="left"/>
+      <w:pPr>
+        <w:tabs>
+          <w:tab w:val="num" w:pos="3240"/>
+        </w:tabs>
+        <w:ind w:left="3240" w:hanging="360"/>
+      </w:pPr>
+      <w:rPr>
+        <w:rFonts w:ascii="OpenSymbol" w:hAnsi="OpenSymbol" w:cs="OpenSymbol" w:hint="default"/>
+      </w:rPr>
+    </w:lvl>
+    <w:lvl w:ilvl="8">
+      <w:start w:val="1"/>
+      <w:numFmt w:val="bullet"/>
+      <w:lvlText w:val="▪"/>
+      <w:lvlJc w:val="left"/>
+      <w:pPr>
+        <w:tabs>
+          <w:tab w:val="num" w:pos="3600"/>
+        </w:tabs>
+        <w:ind w:left="3600" w:hanging="360"/>
+      </w:pPr>
+      <w:rPr>
+        <w:rFonts w:ascii="OpenSymbol" w:hAnsi="OpenSymbol" w:cs="OpenSymbol" w:hint="default"/>
+      </w:rPr>
+    </w:lvl>
+  </w:abstractNum>
+  <w:abstractNum w:abstractNumId="18">
+    <w:lvl w:ilvl="0">
+      <w:start w:val="1"/>
+      <w:numFmt w:val="bullet"/>
+      <w:lvlText w:val=""/>
+      <w:lvlJc w:val="left"/>
+      <w:pPr>
+        <w:tabs>
+          <w:tab w:val="num" w:pos="720"/>
+        </w:tabs>
+        <w:ind w:left="720" w:hanging="360"/>
+      </w:pPr>
+      <w:rPr>
+        <w:rFonts w:ascii="Symbol" w:hAnsi="Symbol" w:cs="Symbol" w:hint="default"/>
+      </w:rPr>
+    </w:lvl>
+    <w:lvl w:ilvl="1">
+      <w:start w:val="1"/>
+      <w:numFmt w:val="bullet"/>
+      <w:lvlText w:val="◦"/>
+      <w:lvlJc w:val="left"/>
+      <w:pPr>
+        <w:tabs>
+          <w:tab w:val="num" w:pos="1080"/>
+        </w:tabs>
+        <w:ind w:left="1080" w:hanging="360"/>
+      </w:pPr>
+      <w:rPr>
+        <w:rFonts w:ascii="OpenSymbol" w:hAnsi="OpenSymbol" w:cs="OpenSymbol" w:hint="default"/>
+      </w:rPr>
+    </w:lvl>
+    <w:lvl w:ilvl="2">
+      <w:start w:val="1"/>
+      <w:numFmt w:val="bullet"/>
+      <w:lvlText w:val="▪"/>
+      <w:lvlJc w:val="left"/>
+      <w:pPr>
+        <w:tabs>
+          <w:tab w:val="num" w:pos="1440"/>
+        </w:tabs>
+        <w:ind w:left="1440" w:hanging="360"/>
+      </w:pPr>
+      <w:rPr>
+        <w:rFonts w:ascii="OpenSymbol" w:hAnsi="OpenSymbol" w:cs="OpenSymbol" w:hint="default"/>
+      </w:rPr>
+    </w:lvl>
+    <w:lvl w:ilvl="3">
+      <w:start w:val="1"/>
+      <w:numFmt w:val="bullet"/>
+      <w:lvlText w:val=""/>
+      <w:lvlJc w:val="left"/>
+      <w:pPr>
+        <w:tabs>
+          <w:tab w:val="num" w:pos="1800"/>
+        </w:tabs>
+        <w:ind w:left="1800" w:hanging="360"/>
+      </w:pPr>
+      <w:rPr>
+        <w:rFonts w:ascii="Symbol" w:hAnsi="Symbol" w:cs="Symbol" w:hint="default"/>
+      </w:rPr>
+    </w:lvl>
+    <w:lvl w:ilvl="4">
+      <w:start w:val="1"/>
+      <w:numFmt w:val="bullet"/>
+      <w:lvlText w:val="◦"/>
+      <w:lvlJc w:val="left"/>
+      <w:pPr>
+        <w:tabs>
+          <w:tab w:val="num" w:pos="2160"/>
+        </w:tabs>
+        <w:ind w:left="2160" w:hanging="360"/>
+      </w:pPr>
+      <w:rPr>
+        <w:rFonts w:ascii="OpenSymbol" w:hAnsi="OpenSymbol" w:cs="OpenSymbol" w:hint="default"/>
+      </w:rPr>
+    </w:lvl>
+    <w:lvl w:ilvl="5">
+      <w:start w:val="1"/>
+      <w:numFmt w:val="bullet"/>
+      <w:lvlText w:val="▪"/>
+      <w:lvlJc w:val="left"/>
+      <w:pPr>
+        <w:tabs>
+          <w:tab w:val="num" w:pos="2520"/>
+        </w:tabs>
+        <w:ind w:left="2520" w:hanging="360"/>
+      </w:pPr>
+      <w:rPr>
+        <w:rFonts w:ascii="OpenSymbol" w:hAnsi="OpenSymbol" w:cs="OpenSymbol" w:hint="default"/>
+      </w:rPr>
+    </w:lvl>
+    <w:lvl w:ilvl="6">
+      <w:start w:val="1"/>
+      <w:numFmt w:val="bullet"/>
+      <w:lvlText w:val=""/>
+      <w:lvlJc w:val="left"/>
+      <w:pPr>
+        <w:tabs>
+          <w:tab w:val="num" w:pos="2880"/>
+        </w:tabs>
+        <w:ind w:left="2880" w:hanging="360"/>
+      </w:pPr>
+      <w:rPr>
+        <w:rFonts w:ascii="Symbol" w:hAnsi="Symbol" w:cs="Symbol" w:hint="default"/>
+      </w:rPr>
+    </w:lvl>
+    <w:lvl w:ilvl="7">
+      <w:start w:val="1"/>
+      <w:numFmt w:val="bullet"/>
+      <w:lvlText w:val="◦"/>
+      <w:lvlJc w:val="left"/>
+      <w:pPr>
+        <w:tabs>
+          <w:tab w:val="num" w:pos="3240"/>
+        </w:tabs>
+        <w:ind w:left="3240" w:hanging="360"/>
+      </w:pPr>
+      <w:rPr>
+        <w:rFonts w:ascii="OpenSymbol" w:hAnsi="OpenSymbol" w:cs="OpenSymbol" w:hint="default"/>
+      </w:rPr>
+    </w:lvl>
+    <w:lvl w:ilvl="8">
+      <w:start w:val="1"/>
+      <w:numFmt w:val="bullet"/>
+      <w:lvlText w:val="▪"/>
+      <w:lvlJc w:val="left"/>
+      <w:pPr>
+        <w:tabs>
+          <w:tab w:val="num" w:pos="3600"/>
+        </w:tabs>
+        <w:ind w:left="3600" w:hanging="360"/>
+      </w:pPr>
+      <w:rPr>
+        <w:rFonts w:ascii="OpenSymbol" w:hAnsi="OpenSymbol" w:cs="OpenSymbol" w:hint="default"/>
+      </w:rPr>
+    </w:lvl>
+  </w:abstractNum>
+  <w:abstractNum w:abstractNumId="19">
+    <w:lvl w:ilvl="0">
+      <w:start w:val="1"/>
+      <w:numFmt w:val="bullet"/>
+      <w:lvlText w:val=""/>
+      <w:lvlJc w:val="left"/>
+      <w:pPr>
+        <w:tabs>
+          <w:tab w:val="num" w:pos="720"/>
+        </w:tabs>
+        <w:ind w:left="720" w:hanging="360"/>
+      </w:pPr>
+      <w:rPr>
+        <w:rFonts w:ascii="Symbol" w:hAnsi="Symbol" w:cs="Symbol" w:hint="default"/>
+      </w:rPr>
+    </w:lvl>
+    <w:lvl w:ilvl="1">
+      <w:start w:val="1"/>
+      <w:numFmt w:val="bullet"/>
+      <w:lvlText w:val="◦"/>
+      <w:lvlJc w:val="left"/>
+      <w:pPr>
+        <w:tabs>
+          <w:tab w:val="num" w:pos="1080"/>
+        </w:tabs>
+        <w:ind w:left="1080" w:hanging="360"/>
+      </w:pPr>
+      <w:rPr>
+        <w:rFonts w:ascii="OpenSymbol" w:hAnsi="OpenSymbol" w:cs="OpenSymbol" w:hint="default"/>
+      </w:rPr>
+    </w:lvl>
+    <w:lvl w:ilvl="2">
+      <w:start w:val="1"/>
+      <w:numFmt w:val="bullet"/>
+      <w:lvlText w:val="▪"/>
+      <w:lvlJc w:val="left"/>
+      <w:pPr>
+        <w:tabs>
+          <w:tab w:val="num" w:pos="1440"/>
+        </w:tabs>
+        <w:ind w:left="1440" w:hanging="360"/>
+      </w:pPr>
+      <w:rPr>
+        <w:rFonts w:ascii="OpenSymbol" w:hAnsi="OpenSymbol" w:cs="OpenSymbol" w:hint="default"/>
+      </w:rPr>
+    </w:lvl>
+    <w:lvl w:ilvl="3">
+      <w:start w:val="1"/>
+      <w:numFmt w:val="bullet"/>
+      <w:lvlText w:val=""/>
+      <w:lvlJc w:val="left"/>
+      <w:pPr>
+        <w:tabs>
+          <w:tab w:val="num" w:pos="1800"/>
+        </w:tabs>
+        <w:ind w:left="1800" w:hanging="360"/>
+      </w:pPr>
+      <w:rPr>
+        <w:rFonts w:ascii="Symbol" w:hAnsi="Symbol" w:cs="Symbol" w:hint="default"/>
+      </w:rPr>
+    </w:lvl>
+    <w:lvl w:ilvl="4">
+      <w:start w:val="1"/>
+      <w:numFmt w:val="bullet"/>
+      <w:lvlText w:val="◦"/>
+      <w:lvlJc w:val="left"/>
+      <w:pPr>
+        <w:tabs>
+          <w:tab w:val="num" w:pos="2160"/>
+        </w:tabs>
+        <w:ind w:left="2160" w:hanging="360"/>
+      </w:pPr>
+      <w:rPr>
+        <w:rFonts w:ascii="OpenSymbol" w:hAnsi="OpenSymbol" w:cs="OpenSymbol" w:hint="default"/>
+      </w:rPr>
+    </w:lvl>
+    <w:lvl w:ilvl="5">
+      <w:start w:val="1"/>
+      <w:numFmt w:val="bullet"/>
+      <w:lvlText w:val="▪"/>
+      <w:lvlJc w:val="left"/>
+      <w:pPr>
+        <w:tabs>
+          <w:tab w:val="num" w:pos="2520"/>
+        </w:tabs>
+        <w:ind w:left="2520" w:hanging="360"/>
+      </w:pPr>
+      <w:rPr>
+        <w:rFonts w:ascii="OpenSymbol" w:hAnsi="OpenSymbol" w:cs="OpenSymbol" w:hint="default"/>
+      </w:rPr>
+    </w:lvl>
+    <w:lvl w:ilvl="6">
+      <w:start w:val="1"/>
+      <w:numFmt w:val="bullet"/>
+      <w:lvlText w:val=""/>
+      <w:lvlJc w:val="left"/>
+      <w:pPr>
+        <w:tabs>
+          <w:tab w:val="num" w:pos="2880"/>
+        </w:tabs>
+        <w:ind w:left="2880" w:hanging="360"/>
+      </w:pPr>
+      <w:rPr>
+        <w:rFonts w:ascii="Symbol" w:hAnsi="Symbol" w:cs="Symbol" w:hint="default"/>
+      </w:rPr>
+    </w:lvl>
+    <w:lvl w:ilvl="7">
+      <w:start w:val="1"/>
+      <w:numFmt w:val="bullet"/>
+      <w:lvlText w:val="◦"/>
+      <w:lvlJc w:val="left"/>
+      <w:pPr>
+        <w:tabs>
+          <w:tab w:val="num" w:pos="3240"/>
+        </w:tabs>
+        <w:ind w:left="3240" w:hanging="360"/>
+      </w:pPr>
+      <w:rPr>
+        <w:rFonts w:ascii="OpenSymbol" w:hAnsi="OpenSymbol" w:cs="OpenSymbol" w:hint="default"/>
+      </w:rPr>
+    </w:lvl>
+    <w:lvl w:ilvl="8">
+      <w:start w:val="1"/>
+      <w:numFmt w:val="bullet"/>
+      <w:lvlText w:val="▪"/>
+      <w:lvlJc w:val="left"/>
+      <w:pPr>
+        <w:tabs>
+          <w:tab w:val="num" w:pos="3600"/>
+        </w:tabs>
+        <w:ind w:left="3600" w:hanging="360"/>
+      </w:pPr>
+      <w:rPr>
+        <w:rFonts w:ascii="OpenSymbol" w:hAnsi="OpenSymbol" w:cs="OpenSymbol" w:hint="default"/>
+      </w:rPr>
+    </w:lvl>
+  </w:abstractNum>
+  <w:abstractNum w:abstractNumId="20">
     <w:lvl w:ilvl="0">
       <w:start w:val="1"/>
       <w:numFmt w:val="none"/>
@@ -5196,6 +6560,24 @@
   <w:num w:numId="14">
     <w:abstractNumId w:val="14"/>
   </w:num>
+  <w:num w:numId="15">
+    <w:abstractNumId w:val="15"/>
+  </w:num>
+  <w:num w:numId="16">
+    <w:abstractNumId w:val="16"/>
+  </w:num>
+  <w:num w:numId="17">
+    <w:abstractNumId w:val="17"/>
+  </w:num>
+  <w:num w:numId="18">
+    <w:abstractNumId w:val="18"/>
+  </w:num>
+  <w:num w:numId="19">
+    <w:abstractNumId w:val="19"/>
+  </w:num>
+  <w:num w:numId="20">
+    <w:abstractNumId w:val="20"/>
+  </w:num>
 </w:numbering>
 </file>
 
@@ -5223,7 +6605,7 @@
     <w:pPr>
       <w:widowControl/>
       <w:suppressAutoHyphens w:val="true"/>
-      <w:overflowPunct w:val="true"/>
+      <w:overflowPunct w:val="false"/>
       <w:bidi w:val="0"/>
       <w:spacing w:before="0" w:after="0"/>
       <w:jc w:val="left"/>

</xml_diff>

<commit_message>
Documentation for new (metric) formatting conventions. Major rework of Siemens symbols to meet new metric format conventions, add properties to symbols, and improve general appearance. New variants of symbols.
</commit_message>
<xml_diff>
--- a/documentation.docx
+++ b/documentation.docx
@@ -28,7 +28,134 @@
       </w:pPr>
       <w:r>
         <w:rPr/>
-        <w:t>Generic High Energy Physics Parts Library (GHEPlib) is a CAD library to manage data across multiple electronic CAD tools.</w:t>
+        <w:t>The Generic High Energy Physics Parts Library (GHEPlib) is a CAD data library with support for multiple CAD tools.</w:t>
+      </w:r>
+    </w:p>
+    <w:p>
+      <w:pPr>
+        <w:pStyle w:val="Heading1"/>
+        <w:numPr>
+          <w:ilvl w:val="0"/>
+          <w:numId w:val="2"/>
+        </w:numPr>
+        <w:spacing w:before="240" w:after="120"/>
+        <w:rPr/>
+      </w:pPr>
+      <w:r>
+        <w:rPr/>
+        <w:t>Objectives</w:t>
+      </w:r>
+    </w:p>
+    <w:p>
+      <w:pPr>
+        <w:pStyle w:val="TextBody"/>
+        <w:numPr>
+          <w:ilvl w:val="0"/>
+          <w:numId w:val="20"/>
+        </w:numPr>
+        <w:bidi w:val="0"/>
+        <w:jc w:val="left"/>
+        <w:rPr/>
+      </w:pPr>
+      <w:r>
+        <w:rPr/>
+        <w:t>Multi-CAD tool support</w:t>
+      </w:r>
+    </w:p>
+    <w:p>
+      <w:pPr>
+        <w:pStyle w:val="TextBody"/>
+        <w:numPr>
+          <w:ilvl w:val="0"/>
+          <w:numId w:val="20"/>
+        </w:numPr>
+        <w:bidi w:val="0"/>
+        <w:jc w:val="left"/>
+        <w:rPr/>
+      </w:pPr>
+      <w:r>
+        <w:rPr/>
+        <w:t>Data reuse where reasonable</w:t>
+      </w:r>
+    </w:p>
+    <w:p>
+      <w:pPr>
+        <w:pStyle w:val="TextBody"/>
+        <w:numPr>
+          <w:ilvl w:val="0"/>
+          <w:numId w:val="20"/>
+        </w:numPr>
+        <w:bidi w:val="0"/>
+        <w:jc w:val="left"/>
+        <w:rPr/>
+      </w:pPr>
+      <w:r>
+        <w:rPr/>
+        <w:t>Quality control: revision controlled, standard compliant, production tested</w:t>
+      </w:r>
+    </w:p>
+    <w:p>
+      <w:pPr>
+        <w:pStyle w:val="TextBody"/>
+        <w:numPr>
+          <w:ilvl w:val="0"/>
+          <w:numId w:val="20"/>
+        </w:numPr>
+        <w:bidi w:val="0"/>
+        <w:jc w:val="left"/>
+        <w:rPr/>
+      </w:pPr>
+      <w:r>
+        <w:rPr/>
+        <w:t>Uniform look, size, and style across CAD tools</w:t>
+      </w:r>
+    </w:p>
+    <w:p>
+      <w:pPr>
+        <w:pStyle w:val="TextBody"/>
+        <w:numPr>
+          <w:ilvl w:val="0"/>
+          <w:numId w:val="20"/>
+        </w:numPr>
+        <w:bidi w:val="0"/>
+        <w:jc w:val="left"/>
+        <w:rPr/>
+      </w:pPr>
+      <w:r>
+        <w:rPr/>
+        <w:t>User friendly: good-looking, paper print readable, publication ready, documented</w:t>
+      </w:r>
+    </w:p>
+    <w:p>
+      <w:pPr>
+        <w:pStyle w:val="TextBody"/>
+        <w:numPr>
+          <w:ilvl w:val="0"/>
+          <w:numId w:val="20"/>
+        </w:numPr>
+        <w:bidi w:val="0"/>
+        <w:jc w:val="left"/>
+        <w:rPr/>
+      </w:pPr>
+      <w:r>
+        <w:rPr/>
+        <w:t>Low coupling with optimization for different use cases (design density, formatting preferences, etc.)</w:t>
+      </w:r>
+    </w:p>
+    <w:p>
+      <w:pPr>
+        <w:pStyle w:val="TextBody"/>
+        <w:numPr>
+          <w:ilvl w:val="0"/>
+          <w:numId w:val="20"/>
+        </w:numPr>
+        <w:bidi w:val="0"/>
+        <w:jc w:val="left"/>
+        <w:rPr/>
+      </w:pPr>
+      <w:r>
+        <w:rPr/>
+        <w:t>Wide manufacturing technology support</w:t>
       </w:r>
     </w:p>
     <w:p>
@@ -363,7 +490,7 @@
       </w:pPr>
       <w:r>
         <w:rPr/>
-        <w:t>Pin Mapping for CAD Data Reuse</w:t>
+        <w:t>Pin Mapping for CAD Data Reuse / “Generic Parts”</w:t>
       </w:r>
     </w:p>
     <w:p>
@@ -457,27 +584,7 @@
       </w:pPr>
       <w:r>
         <w:rPr/>
-        <w:t xml:space="preserve">part + </w:t>
-      </w:r>
-      <w:r>
-        <w:rPr/>
-        <w:t>generic symbol + generic footprint +</w:t>
-      </w:r>
-      <w:r>
-        <w:rPr/>
-        <w:t xml:space="preserve"> pin map file to associate pin numbers, pin names, </w:t>
-      </w:r>
-      <w:r>
-        <w:rPr/>
-        <w:t xml:space="preserve">or </w:t>
-      </w:r>
-      <w:r>
-        <w:rPr/>
-        <w:t xml:space="preserve">pin IDs </w:t>
-      </w:r>
-      <w:r>
-        <w:rPr/>
-        <w:t>between the symbol and footprint</w:t>
+        <w:t>part + generic symbol + generic footprint + pin map file to associate pin numbers, pin names, or pin IDs between the symbol and footprint</w:t>
       </w:r>
     </w:p>
     <w:p>
@@ -519,11 +626,7 @@
       </w:pPr>
       <w:r>
         <w:rPr/>
-        <w:t xml:space="preserve">PART_NUM, BJT_123, </w:t>
-      </w:r>
-      <w:r>
-        <w:rPr/>
-        <w:t>SOT23_123</w:t>
+        <w:t>PART_NUM, BJT_123, SOT23_123</w:t>
       </w:r>
     </w:p>
     <w:p>
@@ -663,14 +766,28 @@
           <w:b w:val="false"/>
           <w:bCs w:val="false"/>
         </w:rPr>
-        <w:t>F</w:t>
-      </w:r>
+        <w:t>For parts with 3 pins or less (transistors, potentiometers, etc.):</w:t>
+      </w:r>
+    </w:p>
+    <w:p>
+      <w:pPr>
+        <w:pStyle w:val="TextBody"/>
+        <w:numPr>
+          <w:ilvl w:val="0"/>
+          <w:numId w:val="15"/>
+        </w:numPr>
+        <w:rPr/>
+      </w:pPr>
       <w:r>
         <w:rPr>
           <w:b w:val="false"/>
           <w:bCs w:val="false"/>
         </w:rPr>
-        <w:t>or parts with 3 pins or less (transistors, potentiometers, etc.):</w:t>
+        <w:t>generic symbols are available (pin</w:t>
+      </w:r>
+      <w:r>
+        <w:rPr/>
+        <w:t xml:space="preserve"> remapping is done at the symbol level). </w:t>
       </w:r>
     </w:p>
     <w:p>
@@ -683,30 +800,8 @@
         <w:rPr/>
       </w:pPr>
       <w:r>
-        <w:rPr>
-          <w:b w:val="false"/>
-          <w:bCs w:val="false"/>
-        </w:rPr>
-        <w:t>generic symbols are available (</w:t>
-      </w:r>
-      <w:r>
-        <w:rPr>
-          <w:b w:val="false"/>
-          <w:bCs w:val="false"/>
-        </w:rPr>
-        <w:t>pin</w:t>
-      </w:r>
-      <w:r>
-        <w:rPr/>
-        <w:t xml:space="preserve"> remapping is done at the symbol level</w:t>
-      </w:r>
-      <w:r>
-        <w:rPr/>
-        <w:t>)</w:t>
-      </w:r>
-      <w:r>
-        <w:rPr/>
-        <w:t xml:space="preserve">. </w:t>
+        <w:rPr/>
+        <w:t>2 pins gives 2 unique symbols</w:t>
       </w:r>
     </w:p>
     <w:p>
@@ -720,29 +815,7 @@
       </w:pPr>
       <w:r>
         <w:rPr/>
-        <w:t>2 pins gives 2 unique symbols</w:t>
-      </w:r>
-    </w:p>
-    <w:p>
-      <w:pPr>
-        <w:pStyle w:val="TextBody"/>
-        <w:numPr>
-          <w:ilvl w:val="0"/>
-          <w:numId w:val="15"/>
-        </w:numPr>
-        <w:rPr/>
-      </w:pPr>
-      <w:r>
-        <w:rPr/>
-        <w:t xml:space="preserve">3 pins </w:t>
-      </w:r>
-      <w:r>
-        <w:rPr/>
-        <w:t xml:space="preserve">gives 6 unique symbols </w:t>
-      </w:r>
-      <w:r>
-        <w:rPr/>
-        <w:t>and one unique footprint</w:t>
+        <w:t>3 pins gives 6 unique symbols and one unique footprint</w:t>
       </w:r>
     </w:p>
     <w:p>
@@ -832,19 +905,7 @@
       </w:pPr>
       <w:r>
         <w:rPr/>
-        <w:t>I</w:t>
-      </w:r>
-      <w:r>
-        <w:rPr/>
-        <w:t xml:space="preserve">t is considered a coincidence that the pinout is identical between </w:t>
-      </w:r>
-      <w:r>
-        <w:rPr/>
-        <w:t xml:space="preserve">two given </w:t>
-      </w:r>
-      <w:r>
-        <w:rPr/>
-        <w:t>parts. This even applies to fairly standard parts such as quad opamps, comparators, etc. since the pinouts usually still vary.</w:t>
+        <w:t>It is considered a coincidence that the pinout is identical between two given parts. This even applies to fairly standard parts such as quad opamps, comparators, etc. since the pinouts usually still vary.</w:t>
       </w:r>
     </w:p>
     <w:p>
@@ -896,11 +957,7 @@
       </w:pPr>
       <w:r>
         <w:rPr/>
-        <w:t xml:space="preserve">A “near drop in” replacement </w:t>
-      </w:r>
-      <w:r>
-        <w:rPr/>
-        <w:t>occurs when:</w:t>
+        <w:t>A “near drop in” replacement occurs when:</w:t>
       </w:r>
     </w:p>
     <w:p>
@@ -940,7 +997,7 @@
           <w:b/>
           <w:bCs/>
         </w:rPr>
-        <w:t>General Rules for CAD Data Reuse</w:t>
+        <w:t>CAD Data Reuse</w:t>
       </w:r>
     </w:p>
     <w:p>
@@ -1084,23 +1141,7 @@
       </w:pPr>
       <w:r>
         <w:rPr/>
-        <w:t xml:space="preserve">Separate footprints </w:t>
-      </w:r>
-      <w:r>
-        <w:rPr/>
-        <w:t xml:space="preserve">are allowed to accommodate different </w:t>
-      </w:r>
-      <w:r>
-        <w:rPr/>
-        <w:t>assembly method</w:t>
-      </w:r>
-      <w:r>
-        <w:rPr/>
-        <w:t>s</w:t>
-      </w:r>
-      <w:r>
-        <w:rPr/>
-        <w:t xml:space="preserve"> (wave, reflow, bonding, etc.)</w:t>
+        <w:t>Separate footprints are allowed to accommodate different assembly methods (wave, reflow, bonding, etc.)</w:t>
       </w:r>
     </w:p>
     <w:p>
@@ -1114,19 +1155,35 @@
       </w:pPr>
       <w:r>
         <w:rPr/>
-        <w:t xml:space="preserve">Separate footprints for different design densities </w:t>
-      </w:r>
-      <w:r>
-        <w:rPr/>
-        <w:t xml:space="preserve">are allowed but typically only recommended </w:t>
-      </w:r>
-      <w:r>
-        <w:rPr/>
-        <w:t xml:space="preserve">for parts that are very frequently used (passives). </w:t>
-      </w:r>
-      <w:r>
-        <w:rPr/>
-        <w:t>Low volume footprints can be manually modified as needed. E.g. Silk screen can be removed.</w:t>
+        <w:t>Separate footprints for different design densities are allowed.</w:t>
+      </w:r>
+    </w:p>
+    <w:p>
+      <w:pPr>
+        <w:pStyle w:val="TextBody"/>
+        <w:numPr>
+          <w:ilvl w:val="1"/>
+          <w:numId w:val="16"/>
+        </w:numPr>
+        <w:rPr/>
+      </w:pPr>
+      <w:r>
+        <w:rPr/>
+        <w:t>If possible, it is recommended to not make a new footprint and modify footprints on a per instance basis to meet density needs. E.g. Silk screen can be removed.</w:t>
+      </w:r>
+    </w:p>
+    <w:p>
+      <w:pPr>
+        <w:pStyle w:val="TextBody"/>
+        <w:numPr>
+          <w:ilvl w:val="1"/>
+          <w:numId w:val="16"/>
+        </w:numPr>
+        <w:rPr/>
+      </w:pPr>
+      <w:r>
+        <w:rPr/>
+        <w:t xml:space="preserve">Separate footprints (schematic based footprint modification) are recommended when the CAD tool does not allow modifying footprint instances or when parts are very frequently used (passives) and manual modifications would be tedious. </w:t>
       </w:r>
     </w:p>
     <w:p>
@@ -1141,7 +1198,7 @@
       </w:pPr>
       <w:r>
         <w:rPr/>
-        <w:t>Schematic Symbols</w:t>
+        <w:t>Schematic Symbol Drafting</w:t>
       </w:r>
     </w:p>
     <w:p>
@@ -1155,7 +1212,23 @@
       </w:pPr>
       <w:r>
         <w:rPr/>
-        <w:t>Imperial dimensions – no metric (yet)</w:t>
+        <w:t xml:space="preserve">Nominally </w:t>
+      </w:r>
+      <w:r>
+        <w:rPr>
+          <w:lang w:val="en-CA"/>
+        </w:rPr>
+        <w:t xml:space="preserve">hard </w:t>
+      </w:r>
+      <w:r>
+        <w:rPr/>
+        <w:t xml:space="preserve">metric </w:t>
+      </w:r>
+      <w:r>
+        <w:rPr>
+          <w:lang w:val="en-CA"/>
+        </w:rPr>
+        <w:t>except for pin and schematic routing grid</w:t>
       </w:r>
     </w:p>
     <w:p>
@@ -1169,9 +1242,1586 @@
       </w:pPr>
       <w:r>
         <w:rPr/>
-        <w:t>0.100" pin-pin and primary grid spacing</w:t>
-      </w:r>
-    </w:p>
+        <w:t xml:space="preserve">Primary scale: 2.5mm </w:t>
+      </w:r>
+      <w:r>
+        <w:rPr/>
+        <w:t>= ½ of preferred, print ready, scale</w:t>
+      </w:r>
+    </w:p>
+    <w:p>
+      <w:pPr>
+        <w:pStyle w:val="TextBody"/>
+        <w:widowControl w:val="false"/>
+        <w:numPr>
+          <w:ilvl w:val="1"/>
+          <w:numId w:val="8"/>
+        </w:numPr>
+        <w:rPr>
+          <w:lang w:val="en-CA"/>
+        </w:rPr>
+      </w:pPr>
+      <w:r>
+        <w:rPr>
+          <w:lang w:val="en-CA"/>
+        </w:rPr>
+        <w:t xml:space="preserve">Note that all dimensions are scaled from what are considered comfortable in terms of reading on a paper print, hand drawing, and hand writing Text without any assistive technologies (magnifying glass, digital zoom, etc.). </w:t>
+      </w:r>
+    </w:p>
+    <w:p>
+      <w:pPr>
+        <w:pStyle w:val="TextBody"/>
+        <w:numPr>
+          <w:ilvl w:val="1"/>
+          <w:numId w:val="8"/>
+        </w:numPr>
+        <w:rPr>
+          <w:lang w:val="en-CA"/>
+        </w:rPr>
+      </w:pPr>
+      <w:r>
+        <w:rPr>
+          <w:lang w:val="en-CA"/>
+        </w:rPr>
+        <w:t>Text heights for reference:</w:t>
+      </w:r>
+    </w:p>
+    <w:p>
+      <w:pPr>
+        <w:pStyle w:val="TextBody"/>
+        <w:numPr>
+          <w:ilvl w:val="2"/>
+          <w:numId w:val="8"/>
+        </w:numPr>
+        <w:rPr>
+          <w:lang w:val="en-CA"/>
+        </w:rPr>
+      </w:pPr>
+      <w:r>
+        <w:rPr>
+          <w:lang w:val="en-CA"/>
+        </w:rPr>
+        <w:t>5mm ~=16pt</w:t>
+      </w:r>
+    </w:p>
+    <w:p>
+      <w:pPr>
+        <w:pStyle w:val="TextBody"/>
+        <w:numPr>
+          <w:ilvl w:val="2"/>
+          <w:numId w:val="8"/>
+        </w:numPr>
+        <w:rPr>
+          <w:lang w:val="en-CA"/>
+        </w:rPr>
+      </w:pPr>
+      <w:r>
+        <w:rPr>
+          <w:lang w:val="en-CA"/>
+        </w:rPr>
+        <w:t>4mm ~10pt</w:t>
+      </w:r>
+    </w:p>
+    <w:p>
+      <w:pPr>
+        <w:pStyle w:val="TextBody"/>
+        <w:numPr>
+          <w:ilvl w:val="2"/>
+          <w:numId w:val="8"/>
+        </w:numPr>
+        <w:rPr>
+          <w:lang w:val="en-CA"/>
+        </w:rPr>
+      </w:pPr>
+      <w:r>
+        <w:rPr>
+          <w:lang w:val="en-CA"/>
+        </w:rPr>
+        <w:t>3mm ~= 8pt</w:t>
+      </w:r>
+    </w:p>
+    <w:p>
+      <w:pPr>
+        <w:pStyle w:val="TextBody"/>
+        <w:numPr>
+          <w:ilvl w:val="2"/>
+          <w:numId w:val="8"/>
+        </w:numPr>
+        <w:rPr>
+          <w:lang w:val="en-CA"/>
+        </w:rPr>
+      </w:pPr>
+      <w:r>
+        <w:rPr>
+          <w:lang w:val="en-CA"/>
+        </w:rPr>
+        <w:t>2.54mm ~=6.7pt</w:t>
+      </w:r>
+    </w:p>
+    <w:p>
+      <w:pPr>
+        <w:pStyle w:val="TextBody"/>
+        <w:widowControl w:val="false"/>
+        <w:numPr>
+          <w:ilvl w:val="2"/>
+          <w:numId w:val="8"/>
+        </w:numPr>
+        <w:rPr>
+          <w:lang w:val="en-CA"/>
+        </w:rPr>
+      </w:pPr>
+      <w:r>
+        <w:rPr>
+          <w:lang w:val="en-CA"/>
+        </w:rPr>
+        <w:t xml:space="preserve">12pt and 10pt are standard publishing font sizes. </w:t>
+      </w:r>
+    </w:p>
+    <w:p>
+      <w:pPr>
+        <w:pStyle w:val="TextBody"/>
+        <w:widowControl w:val="false"/>
+        <w:numPr>
+          <w:ilvl w:val="1"/>
+          <w:numId w:val="8"/>
+        </w:numPr>
+        <w:rPr>
+          <w:lang w:val="en-CA"/>
+        </w:rPr>
+      </w:pPr>
+      <w:r>
+        <w:rPr>
+          <w:lang w:val="en-CA"/>
+        </w:rPr>
+        <w:t xml:space="preserve">Preferred technical drafting paper would be </w:t>
+      </w:r>
+      <w:r>
+        <w:rPr>
+          <w:lang w:val="en-CA"/>
+        </w:rPr>
+        <w:t xml:space="preserve">5mmx5mm </w:t>
+      </w:r>
+      <w:r>
+        <w:rPr>
+          <w:lang w:val="en-CA"/>
+        </w:rPr>
+        <w:t xml:space="preserve">course grid with a 1mm fine grid </w:t>
+      </w:r>
+      <w:r>
+        <w:rPr>
+          <w:lang w:val="en-CA"/>
+        </w:rPr>
+        <w:t>(</w:t>
+      </w:r>
+      <w:r>
+        <w:rPr>
+          <w:lang w:val="en-CA"/>
+        </w:rPr>
+        <w:t xml:space="preserve">mm paper, </w:t>
+      </w:r>
+      <w:r>
+        <w:rPr>
+          <w:lang w:val="en-CA"/>
+        </w:rPr>
+        <w:t xml:space="preserve">2x the primary scale). </w:t>
+      </w:r>
+      <w:r>
+        <w:rPr>
+          <w:lang w:val="en-CA"/>
+        </w:rPr>
+        <w:t>T</w:t>
+      </w:r>
+      <w:r>
+        <w:rPr>
+          <w:lang w:val="en-CA"/>
+        </w:rPr>
+        <w:t>his is at small handwriting scale (4mm ~=10pt), hand drawing scale (~1mm tolerance), this is a standard grid paper size, and a decade increment.</w:t>
+      </w:r>
+    </w:p>
+    <w:p>
+      <w:pPr>
+        <w:pStyle w:val="TextBody"/>
+        <w:widowControl w:val="false"/>
+        <w:numPr>
+          <w:ilvl w:val="1"/>
+          <w:numId w:val="8"/>
+        </w:numPr>
+        <w:rPr>
+          <w:lang w:val="en-CA"/>
+        </w:rPr>
+      </w:pPr>
+      <w:r>
+        <w:rPr/>
+        <w:t>Note that, when drawing by hand, lines have the width of the pen or pencil tip. This is assumed to be 1mm (unscaled) and sets a minimum spacing on lines and geometry for them to be legible: roughly 1mm edge to edge = 2mm center to center = 1mm scaled center to center</w:t>
+      </w:r>
+    </w:p>
+    <w:p>
+      <w:pPr>
+        <w:pStyle w:val="TextBody"/>
+        <w:widowControl w:val="false"/>
+        <w:numPr>
+          <w:ilvl w:val="2"/>
+          <w:numId w:val="8"/>
+        </w:numPr>
+        <w:rPr>
+          <w:lang w:val="en-CA"/>
+        </w:rPr>
+      </w:pPr>
+      <w:r>
+        <w:rPr/>
+        <w:t>In contrast, vector graphics on computers can scale and rerender lines automatically and allow them to have practically a 0 unit width.</w:t>
+      </w:r>
+    </w:p>
+    <w:p>
+      <w:pPr>
+        <w:pStyle w:val="TextBody"/>
+        <w:widowControl w:val="false"/>
+        <w:numPr>
+          <w:ilvl w:val="2"/>
+          <w:numId w:val="8"/>
+        </w:numPr>
+        <w:rPr>
+          <w:lang w:val="en-CA"/>
+        </w:rPr>
+      </w:pPr>
+      <w:r>
+        <w:rPr/>
+        <w:t>This requires a clear distinction between edge to edge and center to center dimensions.</w:t>
+      </w:r>
+    </w:p>
+    <w:tbl>
+      <w:tblPr>
+        <w:tblW w:w="9975" w:type="dxa"/>
+        <w:jc w:val="left"/>
+        <w:tblInd w:w="-5" w:type="dxa"/>
+        <w:tblLayout w:type="fixed"/>
+        <w:tblCellMar>
+          <w:top w:w="55" w:type="dxa"/>
+          <w:left w:w="55" w:type="dxa"/>
+          <w:bottom w:w="55" w:type="dxa"/>
+          <w:right w:w="55" w:type="dxa"/>
+        </w:tblCellMar>
+      </w:tblPr>
+      <w:tblGrid>
+        <w:gridCol w:w="2242"/>
+        <w:gridCol w:w="2345"/>
+        <w:gridCol w:w="2142"/>
+        <w:gridCol w:w="3245"/>
+      </w:tblGrid>
+      <w:tr>
+        <w:trPr/>
+        <w:tc>
+          <w:tcPr>
+            <w:tcW w:w="2242" w:type="dxa"/>
+            <w:tcBorders>
+              <w:top w:val="single" w:sz="4" w:space="0" w:color="000000"/>
+              <w:left w:val="single" w:sz="4" w:space="0" w:color="000000"/>
+              <w:bottom w:val="single" w:sz="4" w:space="0" w:color="000000"/>
+            </w:tcBorders>
+          </w:tcPr>
+          <w:p>
+            <w:pPr>
+              <w:pStyle w:val="TableContents"/>
+              <w:widowControl w:val="false"/>
+              <w:rPr/>
+            </w:pPr>
+            <w:r>
+              <w:rPr/>
+              <w:t xml:space="preserve">Grid Name </w:t>
+            </w:r>
+            <w:r>
+              <w:rPr>
+                <w:lang w:val="en-CA"/>
+              </w:rPr>
+              <w:t xml:space="preserve">(relative to </w:t>
+            </w:r>
+            <w:r>
+              <w:rPr>
+                <w:lang w:val="en-CA"/>
+              </w:rPr>
+              <w:t xml:space="preserve">drafting or component </w:t>
+            </w:r>
+            <w:r>
+              <w:rPr>
+                <w:lang w:val="en-CA"/>
+              </w:rPr>
+              <w:t>origin)</w:t>
+            </w:r>
+          </w:p>
+        </w:tc>
+        <w:tc>
+          <w:tcPr>
+            <w:tcW w:w="2345" w:type="dxa"/>
+            <w:tcBorders>
+              <w:top w:val="single" w:sz="4" w:space="0" w:color="000000"/>
+              <w:left w:val="single" w:sz="4" w:space="0" w:color="000000"/>
+              <w:bottom w:val="single" w:sz="4" w:space="0" w:color="000000"/>
+            </w:tcBorders>
+          </w:tcPr>
+          <w:p>
+            <w:pPr>
+              <w:pStyle w:val="TableContents"/>
+              <w:widowControl w:val="false"/>
+              <w:rPr/>
+            </w:pPr>
+            <w:r>
+              <w:rPr/>
+              <w:t>Grid Dimensions</w:t>
+            </w:r>
+          </w:p>
+        </w:tc>
+        <w:tc>
+          <w:tcPr>
+            <w:tcW w:w="2142" w:type="dxa"/>
+            <w:tcBorders>
+              <w:top w:val="single" w:sz="4" w:space="0" w:color="000000"/>
+              <w:left w:val="single" w:sz="4" w:space="0" w:color="000000"/>
+              <w:bottom w:val="single" w:sz="4" w:space="0" w:color="000000"/>
+            </w:tcBorders>
+          </w:tcPr>
+          <w:p>
+            <w:pPr>
+              <w:pStyle w:val="TableContents"/>
+              <w:widowControl w:val="false"/>
+              <w:rPr>
+                <w:lang w:val="en-CA"/>
+              </w:rPr>
+            </w:pPr>
+            <w:r>
+              <w:rPr>
+                <w:lang w:val="en-CA"/>
+              </w:rPr>
+              <w:t>Use for</w:t>
+            </w:r>
+          </w:p>
+        </w:tc>
+        <w:tc>
+          <w:tcPr>
+            <w:tcW w:w="3245" w:type="dxa"/>
+            <w:tcBorders>
+              <w:top w:val="single" w:sz="4" w:space="0" w:color="000000"/>
+              <w:left w:val="single" w:sz="4" w:space="0" w:color="000000"/>
+              <w:bottom w:val="single" w:sz="4" w:space="0" w:color="000000"/>
+              <w:right w:val="single" w:sz="4" w:space="0" w:color="000000"/>
+            </w:tcBorders>
+          </w:tcPr>
+          <w:p>
+            <w:pPr>
+              <w:pStyle w:val="TableContents"/>
+              <w:widowControl w:val="false"/>
+              <w:rPr/>
+            </w:pPr>
+            <w:r>
+              <w:rPr/>
+              <w:t>Note</w:t>
+            </w:r>
+          </w:p>
+        </w:tc>
+      </w:tr>
+      <w:tr>
+        <w:trPr/>
+        <w:tc>
+          <w:tcPr>
+            <w:tcW w:w="2242" w:type="dxa"/>
+            <w:tcBorders>
+              <w:left w:val="single" w:sz="4" w:space="0" w:color="000000"/>
+              <w:bottom w:val="single" w:sz="4" w:space="0" w:color="000000"/>
+            </w:tcBorders>
+          </w:tcPr>
+          <w:p>
+            <w:pPr>
+              <w:pStyle w:val="TableContents"/>
+              <w:widowControl w:val="false"/>
+              <w:rPr/>
+            </w:pPr>
+            <w:r>
+              <w:rPr/>
+              <w:t>p</w:t>
+            </w:r>
+            <w:r>
+              <w:rPr/>
+              <w:t xml:space="preserve">rimary </w:t>
+            </w:r>
+            <w:r>
+              <w:rPr/>
+              <w:t xml:space="preserve">imperial </w:t>
+            </w:r>
+            <w:r>
+              <w:rPr>
+                <w:lang w:val="en-CA"/>
+              </w:rPr>
+              <w:t>pin</w:t>
+            </w:r>
+            <w:r>
+              <w:rPr/>
+              <w:t xml:space="preserve"> grid</w:t>
+            </w:r>
+          </w:p>
+        </w:tc>
+        <w:tc>
+          <w:tcPr>
+            <w:tcW w:w="2345" w:type="dxa"/>
+            <w:tcBorders>
+              <w:left w:val="single" w:sz="4" w:space="0" w:color="000000"/>
+              <w:bottom w:val="single" w:sz="4" w:space="0" w:color="000000"/>
+            </w:tcBorders>
+          </w:tcPr>
+          <w:p>
+            <w:pPr>
+              <w:pStyle w:val="TableContents"/>
+              <w:widowControl w:val="false"/>
+              <w:rPr>
+                <w:lang w:val="en-US"/>
+              </w:rPr>
+            </w:pPr>
+            <w:r>
+              <w:rPr>
+                <w:lang w:val="en-US"/>
+              </w:rPr>
+              <w:t>2.54mm x 2.54mm</w:t>
+            </w:r>
+          </w:p>
+        </w:tc>
+        <w:tc>
+          <w:tcPr>
+            <w:tcW w:w="2142" w:type="dxa"/>
+            <w:tcBorders>
+              <w:left w:val="single" w:sz="4" w:space="0" w:color="000000"/>
+              <w:bottom w:val="single" w:sz="4" w:space="0" w:color="000000"/>
+            </w:tcBorders>
+          </w:tcPr>
+          <w:p>
+            <w:pPr>
+              <w:pStyle w:val="TextBody"/>
+              <w:widowControl w:val="false"/>
+              <w:numPr>
+                <w:ilvl w:val="0"/>
+                <w:numId w:val="21"/>
+              </w:numPr>
+              <w:rPr>
+                <w:lang w:val="en-CA"/>
+              </w:rPr>
+            </w:pPr>
+            <w:r>
+              <w:rPr>
+                <w:lang w:val="en-CA"/>
+              </w:rPr>
+              <w:t>components (origin)</w:t>
+            </w:r>
+          </w:p>
+          <w:p>
+            <w:pPr>
+              <w:pStyle w:val="TextBody"/>
+              <w:widowControl w:val="false"/>
+              <w:numPr>
+                <w:ilvl w:val="0"/>
+                <w:numId w:val="21"/>
+              </w:numPr>
+              <w:rPr>
+                <w:lang w:val="en-CA"/>
+              </w:rPr>
+            </w:pPr>
+            <w:r>
+              <w:rPr>
+                <w:lang w:val="en-CA"/>
+              </w:rPr>
+              <w:t>pins</w:t>
+            </w:r>
+          </w:p>
+          <w:p>
+            <w:pPr>
+              <w:pStyle w:val="TextBody"/>
+              <w:widowControl w:val="false"/>
+              <w:numPr>
+                <w:ilvl w:val="0"/>
+                <w:numId w:val="21"/>
+              </w:numPr>
+              <w:rPr>
+                <w:lang w:val="en-CA"/>
+              </w:rPr>
+            </w:pPr>
+            <w:r>
+              <w:rPr>
+                <w:lang w:val="en-CA"/>
+              </w:rPr>
+              <w:t>nets</w:t>
+            </w:r>
+          </w:p>
+          <w:p>
+            <w:pPr>
+              <w:pStyle w:val="TextBody"/>
+              <w:widowControl w:val="false"/>
+              <w:numPr>
+                <w:ilvl w:val="0"/>
+                <w:numId w:val="21"/>
+              </w:numPr>
+              <w:spacing w:before="0" w:after="140"/>
+              <w:rPr>
+                <w:lang w:val="en-CA"/>
+              </w:rPr>
+            </w:pPr>
+            <w:r>
+              <w:rPr>
+                <w:lang w:val="en-CA"/>
+              </w:rPr>
+              <w:t>busses</w:t>
+            </w:r>
+          </w:p>
+        </w:tc>
+        <w:tc>
+          <w:tcPr>
+            <w:tcW w:w="3245" w:type="dxa"/>
+            <w:tcBorders>
+              <w:left w:val="single" w:sz="4" w:space="0" w:color="000000"/>
+              <w:bottom w:val="single" w:sz="4" w:space="0" w:color="000000"/>
+              <w:right w:val="single" w:sz="4" w:space="0" w:color="000000"/>
+            </w:tcBorders>
+          </w:tcPr>
+          <w:p>
+            <w:pPr>
+              <w:pStyle w:val="TextBody"/>
+              <w:widowControl w:val="false"/>
+              <w:rPr/>
+            </w:pPr>
+            <w:r>
+              <w:rPr>
+                <w:lang w:val="en-CA"/>
+              </w:rPr>
+              <w:t xml:space="preserve">By observation, a 0.1” grid </w:t>
+            </w:r>
+            <w:r>
+              <w:rPr/>
+              <w:t xml:space="preserve">is the de-facto standard for manufacturer </w:t>
+            </w:r>
+            <w:r>
+              <w:rPr>
+                <w:lang w:val="en-CA"/>
+              </w:rPr>
+              <w:t xml:space="preserve">provided </w:t>
+            </w:r>
+            <w:r>
+              <w:rPr/>
+              <w:t xml:space="preserve">data, </w:t>
+            </w:r>
+            <w:r>
+              <w:rPr>
+                <w:lang w:val="en-CA"/>
+              </w:rPr>
+              <w:t>data generated by Ultra Librarian, and the KiCAD libraries. This library is made to be compatible.</w:t>
+            </w:r>
+          </w:p>
+          <w:p>
+            <w:pPr>
+              <w:pStyle w:val="TextBody"/>
+              <w:widowControl w:val="false"/>
+              <w:rPr>
+                <w:lang w:val="en-CA"/>
+              </w:rPr>
+            </w:pPr>
+            <w:r>
+              <w:rPr>
+                <w:lang w:val="en-CA"/>
+              </w:rPr>
+              <w:t>For PADS with metric units, grid must be entered manually.</w:t>
+            </w:r>
+          </w:p>
+          <w:p>
+            <w:pPr>
+              <w:pStyle w:val="TextBody"/>
+              <w:widowControl w:val="false"/>
+              <w:spacing w:before="0" w:after="140"/>
+              <w:rPr>
+                <w:lang w:val="en-CA"/>
+              </w:rPr>
+            </w:pPr>
+            <w:r>
+              <w:rPr>
+                <w:lang w:val="en-CA"/>
+              </w:rPr>
+              <w:t>For a fast library conversion to a  hard metric grid, the pins lengths can be resnapped and length rounded to the nearest 1mm.</w:t>
+            </w:r>
+          </w:p>
+        </w:tc>
+      </w:tr>
+      <w:tr>
+        <w:trPr/>
+        <w:tc>
+          <w:tcPr>
+            <w:tcW w:w="2242" w:type="dxa"/>
+            <w:tcBorders>
+              <w:left w:val="single" w:sz="4" w:space="0" w:color="000000"/>
+              <w:bottom w:val="single" w:sz="4" w:space="0" w:color="000000"/>
+            </w:tcBorders>
+          </w:tcPr>
+          <w:p>
+            <w:pPr>
+              <w:pStyle w:val="TableContents"/>
+              <w:widowControl w:val="false"/>
+              <w:rPr>
+                <w:lang w:val="en-CA"/>
+              </w:rPr>
+            </w:pPr>
+            <w:r>
+              <w:rPr>
+                <w:lang w:val="en-CA"/>
+              </w:rPr>
+              <w:t>course metric snap grid</w:t>
+            </w:r>
+          </w:p>
+        </w:tc>
+        <w:tc>
+          <w:tcPr>
+            <w:tcW w:w="2345" w:type="dxa"/>
+            <w:tcBorders>
+              <w:left w:val="single" w:sz="4" w:space="0" w:color="000000"/>
+              <w:bottom w:val="single" w:sz="4" w:space="0" w:color="000000"/>
+            </w:tcBorders>
+          </w:tcPr>
+          <w:p>
+            <w:pPr>
+              <w:pStyle w:val="TableContents"/>
+              <w:widowControl w:val="false"/>
+              <w:rPr>
+                <w:lang w:val="en-CA"/>
+              </w:rPr>
+            </w:pPr>
+            <w:r>
+              <w:rPr>
+                <w:lang w:val="en-CA"/>
+              </w:rPr>
+              <w:t>2.5mm x 2.5mm</w:t>
+            </w:r>
+          </w:p>
+        </w:tc>
+        <w:tc>
+          <w:tcPr>
+            <w:tcW w:w="2142" w:type="dxa"/>
+            <w:tcBorders>
+              <w:left w:val="single" w:sz="4" w:space="0" w:color="000000"/>
+              <w:bottom w:val="single" w:sz="4" w:space="0" w:color="000000"/>
+            </w:tcBorders>
+          </w:tcPr>
+          <w:p>
+            <w:pPr>
+              <w:pStyle w:val="TableContents"/>
+              <w:widowControl w:val="false"/>
+              <w:numPr>
+                <w:ilvl w:val="0"/>
+                <w:numId w:val="22"/>
+              </w:numPr>
+              <w:rPr>
+                <w:lang w:val="en-CA"/>
+              </w:rPr>
+            </w:pPr>
+            <w:r>
+              <w:rPr>
+                <w:lang w:val="en-CA"/>
+              </w:rPr>
+              <w:t>boxes</w:t>
+            </w:r>
+          </w:p>
+          <w:p>
+            <w:pPr>
+              <w:pStyle w:val="TableContents"/>
+              <w:widowControl w:val="false"/>
+              <w:numPr>
+                <w:ilvl w:val="0"/>
+                <w:numId w:val="22"/>
+              </w:numPr>
+              <w:rPr>
+                <w:lang w:val="en-CA"/>
+              </w:rPr>
+            </w:pPr>
+            <w:r>
+              <w:rPr>
+                <w:lang w:val="en-CA"/>
+              </w:rPr>
+              <w:t>large polygons</w:t>
+            </w:r>
+          </w:p>
+          <w:p>
+            <w:pPr>
+              <w:pStyle w:val="TableContents"/>
+              <w:widowControl w:val="false"/>
+              <w:numPr>
+                <w:ilvl w:val="0"/>
+                <w:numId w:val="22"/>
+              </w:numPr>
+              <w:rPr>
+                <w:lang w:val="en-CA"/>
+              </w:rPr>
+            </w:pPr>
+            <w:r>
+              <w:rPr>
+                <w:lang w:val="en-CA"/>
+              </w:rPr>
+              <w:t>text</w:t>
+            </w:r>
+          </w:p>
+        </w:tc>
+        <w:tc>
+          <w:tcPr>
+            <w:tcW w:w="3245" w:type="dxa"/>
+            <w:tcBorders>
+              <w:left w:val="single" w:sz="4" w:space="0" w:color="000000"/>
+              <w:bottom w:val="single" w:sz="4" w:space="0" w:color="000000"/>
+              <w:right w:val="single" w:sz="4" w:space="0" w:color="000000"/>
+            </w:tcBorders>
+          </w:tcPr>
+          <w:p>
+            <w:pPr>
+              <w:pStyle w:val="TableContents"/>
+              <w:widowControl w:val="false"/>
+              <w:rPr>
+                <w:lang w:val="en-CA"/>
+              </w:rPr>
+            </w:pPr>
+            <w:r>
+              <w:rPr>
+                <w:lang w:val="en-CA"/>
+              </w:rPr>
+            </w:r>
+          </w:p>
+        </w:tc>
+      </w:tr>
+      <w:tr>
+        <w:trPr/>
+        <w:tc>
+          <w:tcPr>
+            <w:tcW w:w="2242" w:type="dxa"/>
+            <w:tcBorders>
+              <w:left w:val="single" w:sz="4" w:space="0" w:color="000000"/>
+              <w:bottom w:val="single" w:sz="4" w:space="0" w:color="000000"/>
+            </w:tcBorders>
+          </w:tcPr>
+          <w:p>
+            <w:pPr>
+              <w:pStyle w:val="TableContents"/>
+              <w:widowControl w:val="false"/>
+              <w:rPr/>
+            </w:pPr>
+            <w:r>
+              <w:rPr/>
+              <w:t>t</w:t>
+            </w:r>
+            <w:r>
+              <w:rPr/>
+              <w:t>ext snap grid</w:t>
+            </w:r>
+          </w:p>
+        </w:tc>
+        <w:tc>
+          <w:tcPr>
+            <w:tcW w:w="2345" w:type="dxa"/>
+            <w:tcBorders>
+              <w:left w:val="single" w:sz="4" w:space="0" w:color="000000"/>
+              <w:bottom w:val="single" w:sz="4" w:space="0" w:color="000000"/>
+            </w:tcBorders>
+          </w:tcPr>
+          <w:p>
+            <w:pPr>
+              <w:pStyle w:val="TableContents"/>
+              <w:widowControl w:val="false"/>
+              <w:rPr>
+                <w:lang w:val="en-CA"/>
+              </w:rPr>
+            </w:pPr>
+            <w:r>
+              <w:rPr>
+                <w:lang w:val="en-CA"/>
+              </w:rPr>
+              <w:t>1.00mm x 1.00mm</w:t>
+            </w:r>
+          </w:p>
+        </w:tc>
+        <w:tc>
+          <w:tcPr>
+            <w:tcW w:w="2142" w:type="dxa"/>
+            <w:tcBorders>
+              <w:left w:val="single" w:sz="4" w:space="0" w:color="000000"/>
+              <w:bottom w:val="single" w:sz="4" w:space="0" w:color="000000"/>
+            </w:tcBorders>
+          </w:tcPr>
+          <w:p>
+            <w:pPr>
+              <w:pStyle w:val="TableContents"/>
+              <w:widowControl w:val="false"/>
+              <w:numPr>
+                <w:ilvl w:val="0"/>
+                <w:numId w:val="23"/>
+              </w:numPr>
+              <w:rPr>
+                <w:lang w:val="en-CA"/>
+              </w:rPr>
+            </w:pPr>
+            <w:r>
+              <w:rPr>
+                <w:lang w:val="en-CA"/>
+              </w:rPr>
+              <w:t>text</w:t>
+            </w:r>
+          </w:p>
+          <w:p>
+            <w:pPr>
+              <w:pStyle w:val="TableContents"/>
+              <w:widowControl w:val="false"/>
+              <w:numPr>
+                <w:ilvl w:val="0"/>
+                <w:numId w:val="23"/>
+              </w:numPr>
+              <w:rPr>
+                <w:lang w:val="en-CA"/>
+              </w:rPr>
+            </w:pPr>
+            <w:r>
+              <w:rPr>
+                <w:lang w:val="en-CA"/>
+              </w:rPr>
+              <w:t>properties</w:t>
+            </w:r>
+          </w:p>
+        </w:tc>
+        <w:tc>
+          <w:tcPr>
+            <w:tcW w:w="3245" w:type="dxa"/>
+            <w:tcBorders>
+              <w:left w:val="single" w:sz="4" w:space="0" w:color="000000"/>
+              <w:bottom w:val="single" w:sz="4" w:space="0" w:color="000000"/>
+              <w:right w:val="single" w:sz="4" w:space="0" w:color="000000"/>
+            </w:tcBorders>
+          </w:tcPr>
+          <w:p>
+            <w:pPr>
+              <w:pStyle w:val="TableContents"/>
+              <w:widowControl w:val="false"/>
+              <w:rPr>
+                <w:lang w:val="en-CA"/>
+              </w:rPr>
+            </w:pPr>
+            <w:r>
+              <w:rPr>
+                <w:lang w:val="en-CA"/>
+              </w:rPr>
+              <w:t>Convenient since font rules are specified in mm increment font heights.</w:t>
+            </w:r>
+          </w:p>
+        </w:tc>
+      </w:tr>
+      <w:tr>
+        <w:trPr/>
+        <w:tc>
+          <w:tcPr>
+            <w:tcW w:w="2242" w:type="dxa"/>
+            <w:tcBorders>
+              <w:left w:val="single" w:sz="4" w:space="0" w:color="000000"/>
+              <w:bottom w:val="single" w:sz="4" w:space="0" w:color="000000"/>
+            </w:tcBorders>
+          </w:tcPr>
+          <w:p>
+            <w:pPr>
+              <w:pStyle w:val="TableContents"/>
+              <w:widowControl w:val="false"/>
+              <w:rPr>
+                <w:lang w:val="en-CA"/>
+              </w:rPr>
+            </w:pPr>
+            <w:r>
+              <w:rPr>
+                <w:lang w:val="en-CA"/>
+              </w:rPr>
+              <w:t xml:space="preserve">imperial drawing </w:t>
+            </w:r>
+            <w:r>
+              <w:rPr>
+                <w:lang w:val="en-CA"/>
+              </w:rPr>
+              <w:t>snap grid</w:t>
+            </w:r>
+          </w:p>
+        </w:tc>
+        <w:tc>
+          <w:tcPr>
+            <w:tcW w:w="2345" w:type="dxa"/>
+            <w:tcBorders>
+              <w:left w:val="single" w:sz="4" w:space="0" w:color="000000"/>
+              <w:bottom w:val="single" w:sz="4" w:space="0" w:color="000000"/>
+            </w:tcBorders>
+          </w:tcPr>
+          <w:p>
+            <w:pPr>
+              <w:pStyle w:val="TableContents"/>
+              <w:widowControl w:val="false"/>
+              <w:rPr>
+                <w:lang w:val="en-CA"/>
+              </w:rPr>
+            </w:pPr>
+            <w:r>
+              <w:rPr>
+                <w:lang w:val="en-CA"/>
+              </w:rPr>
+              <w:t>0.508</w:t>
+            </w:r>
+            <w:r>
+              <w:rPr>
+                <w:lang w:val="en-CA"/>
+              </w:rPr>
+              <w:t xml:space="preserve">mm x </w:t>
+            </w:r>
+            <w:r>
+              <w:rPr>
+                <w:lang w:val="en-CA"/>
+              </w:rPr>
+              <w:t>0.508</w:t>
+            </w:r>
+            <w:r>
+              <w:rPr>
+                <w:lang w:val="en-CA"/>
+              </w:rPr>
+              <w:t>mm</w:t>
+            </w:r>
+          </w:p>
+        </w:tc>
+        <w:tc>
+          <w:tcPr>
+            <w:tcW w:w="2142" w:type="dxa"/>
+            <w:tcBorders>
+              <w:left w:val="single" w:sz="4" w:space="0" w:color="000000"/>
+              <w:bottom w:val="single" w:sz="4" w:space="0" w:color="000000"/>
+            </w:tcBorders>
+          </w:tcPr>
+          <w:p>
+            <w:pPr>
+              <w:pStyle w:val="TableContents"/>
+              <w:widowControl w:val="false"/>
+              <w:numPr>
+                <w:ilvl w:val="0"/>
+                <w:numId w:val="22"/>
+              </w:numPr>
+              <w:rPr>
+                <w:lang w:val="en-CA"/>
+              </w:rPr>
+            </w:pPr>
+            <w:r>
+              <w:rPr>
+                <w:lang w:val="en-CA"/>
+              </w:rPr>
+              <w:t>pin end point</w:t>
+            </w:r>
+          </w:p>
+          <w:p>
+            <w:pPr>
+              <w:pStyle w:val="TableContents"/>
+              <w:widowControl w:val="false"/>
+              <w:numPr>
+                <w:ilvl w:val="0"/>
+                <w:numId w:val="22"/>
+              </w:numPr>
+              <w:rPr>
+                <w:lang w:val="en-CA"/>
+              </w:rPr>
+            </w:pPr>
+            <w:r>
+              <w:rPr>
+                <w:lang w:val="en-CA"/>
+              </w:rPr>
+              <w:t>boxes</w:t>
+            </w:r>
+          </w:p>
+          <w:p>
+            <w:pPr>
+              <w:pStyle w:val="TableContents"/>
+              <w:widowControl w:val="false"/>
+              <w:numPr>
+                <w:ilvl w:val="0"/>
+                <w:numId w:val="22"/>
+              </w:numPr>
+              <w:rPr>
+                <w:lang w:val="en-CA"/>
+              </w:rPr>
+            </w:pPr>
+            <w:r>
+              <w:rPr>
+                <w:lang w:val="en-CA"/>
+              </w:rPr>
+              <w:t>large polygons</w:t>
+            </w:r>
+          </w:p>
+          <w:p>
+            <w:pPr>
+              <w:pStyle w:val="TableContents"/>
+              <w:widowControl w:val="false"/>
+              <w:numPr>
+                <w:ilvl w:val="0"/>
+                <w:numId w:val="22"/>
+              </w:numPr>
+              <w:rPr>
+                <w:lang w:val="en-CA"/>
+              </w:rPr>
+            </w:pPr>
+            <w:r>
+              <w:rPr/>
+              <w:t>shapes which intersect with pin</w:t>
+            </w:r>
+            <w:r>
+              <w:rPr/>
+              <w:t>s</w:t>
+            </w:r>
+          </w:p>
+          <w:p>
+            <w:pPr>
+              <w:pStyle w:val="TableContents"/>
+              <w:widowControl w:val="false"/>
+              <w:numPr>
+                <w:ilvl w:val="0"/>
+                <w:numId w:val="22"/>
+              </w:numPr>
+              <w:rPr>
+                <w:lang w:val="en-CA"/>
+              </w:rPr>
+            </w:pPr>
+            <w:r>
+              <w:rPr/>
+              <w:t>Pin name labels</w:t>
+            </w:r>
+          </w:p>
+          <w:p>
+            <w:pPr>
+              <w:pStyle w:val="TableContents"/>
+              <w:widowControl w:val="false"/>
+              <w:numPr>
+                <w:ilvl w:val="0"/>
+                <w:numId w:val="22"/>
+              </w:numPr>
+              <w:rPr>
+                <w:lang w:val="en-CA"/>
+              </w:rPr>
+            </w:pPr>
+            <w:r>
+              <w:rPr/>
+              <w:t>Pin number labels</w:t>
+            </w:r>
+          </w:p>
+        </w:tc>
+        <w:tc>
+          <w:tcPr>
+            <w:tcW w:w="3245" w:type="dxa"/>
+            <w:tcBorders>
+              <w:left w:val="single" w:sz="4" w:space="0" w:color="000000"/>
+              <w:bottom w:val="single" w:sz="4" w:space="0" w:color="000000"/>
+              <w:right w:val="single" w:sz="4" w:space="0" w:color="000000"/>
+            </w:tcBorders>
+          </w:tcPr>
+          <w:p>
+            <w:pPr>
+              <w:pStyle w:val="TableContents"/>
+              <w:widowControl w:val="false"/>
+              <w:rPr>
+                <w:lang w:val="en-CA"/>
+              </w:rPr>
+            </w:pPr>
+            <w:r>
+              <w:rPr>
+                <w:lang w:val="en-CA"/>
+              </w:rPr>
+              <w:t>Must not be smaller than the fine drawing snap grid to ensure readability of pin lines.</w:t>
+            </w:r>
+          </w:p>
+        </w:tc>
+      </w:tr>
+      <w:tr>
+        <w:trPr/>
+        <w:tc>
+          <w:tcPr>
+            <w:tcW w:w="2242" w:type="dxa"/>
+            <w:tcBorders>
+              <w:left w:val="single" w:sz="4" w:space="0" w:color="000000"/>
+              <w:bottom w:val="single" w:sz="4" w:space="0" w:color="000000"/>
+            </w:tcBorders>
+          </w:tcPr>
+          <w:p>
+            <w:pPr>
+              <w:pStyle w:val="TableContents"/>
+              <w:widowControl w:val="false"/>
+              <w:rPr/>
+            </w:pPr>
+            <w:r>
+              <w:rPr>
+                <w:lang w:val="en-CA"/>
+              </w:rPr>
+              <w:t>f</w:t>
+            </w:r>
+            <w:r>
+              <w:rPr>
+                <w:lang w:val="en-CA"/>
+              </w:rPr>
+              <w:t>ine d</w:t>
+            </w:r>
+            <w:r>
+              <w:rPr/>
+              <w:t xml:space="preserve">rawing </w:t>
+            </w:r>
+            <w:r>
+              <w:rPr>
+                <w:lang w:val="en-CA"/>
+              </w:rPr>
+              <w:t>snap grid</w:t>
+            </w:r>
+          </w:p>
+        </w:tc>
+        <w:tc>
+          <w:tcPr>
+            <w:tcW w:w="2345" w:type="dxa"/>
+            <w:tcBorders>
+              <w:left w:val="single" w:sz="4" w:space="0" w:color="000000"/>
+              <w:bottom w:val="single" w:sz="4" w:space="0" w:color="000000"/>
+            </w:tcBorders>
+          </w:tcPr>
+          <w:p>
+            <w:pPr>
+              <w:pStyle w:val="TableContents"/>
+              <w:widowControl w:val="false"/>
+              <w:rPr>
+                <w:lang w:val="en-CA"/>
+              </w:rPr>
+            </w:pPr>
+            <w:r>
+              <w:rPr>
+                <w:lang w:val="en-CA"/>
+              </w:rPr>
+              <w:t>0.</w:t>
+            </w:r>
+            <w:r>
+              <w:rPr>
+                <w:lang w:val="en-CA"/>
+              </w:rPr>
+              <w:t>5</w:t>
+            </w:r>
+            <w:r>
+              <w:rPr>
+                <w:lang w:val="en-CA"/>
+              </w:rPr>
+              <w:t>mm x 0.</w:t>
+            </w:r>
+            <w:r>
+              <w:rPr>
+                <w:lang w:val="en-CA"/>
+              </w:rPr>
+              <w:t>5</w:t>
+            </w:r>
+            <w:r>
+              <w:rPr>
+                <w:lang w:val="en-CA"/>
+              </w:rPr>
+              <w:t>mm</w:t>
+            </w:r>
+          </w:p>
+        </w:tc>
+        <w:tc>
+          <w:tcPr>
+            <w:tcW w:w="2142" w:type="dxa"/>
+            <w:tcBorders>
+              <w:left w:val="single" w:sz="4" w:space="0" w:color="000000"/>
+              <w:bottom w:val="single" w:sz="4" w:space="0" w:color="000000"/>
+            </w:tcBorders>
+          </w:tcPr>
+          <w:p>
+            <w:pPr>
+              <w:pStyle w:val="TableContents"/>
+              <w:widowControl w:val="false"/>
+              <w:numPr>
+                <w:ilvl w:val="0"/>
+                <w:numId w:val="23"/>
+              </w:numPr>
+              <w:rPr>
+                <w:lang w:val="en-CA"/>
+              </w:rPr>
+            </w:pPr>
+            <w:r>
+              <w:rPr>
+                <w:lang w:val="en-CA"/>
+              </w:rPr>
+              <w:t>lines</w:t>
+            </w:r>
+          </w:p>
+          <w:p>
+            <w:pPr>
+              <w:pStyle w:val="TableContents"/>
+              <w:widowControl w:val="false"/>
+              <w:numPr>
+                <w:ilvl w:val="0"/>
+                <w:numId w:val="23"/>
+              </w:numPr>
+              <w:rPr>
+                <w:lang w:val="en-CA"/>
+              </w:rPr>
+            </w:pPr>
+            <w:r>
+              <w:rPr>
+                <w:lang w:val="en-CA"/>
+              </w:rPr>
+              <w:t>polygons</w:t>
+            </w:r>
+          </w:p>
+          <w:p>
+            <w:pPr>
+              <w:pStyle w:val="TableContents"/>
+              <w:widowControl w:val="false"/>
+              <w:numPr>
+                <w:ilvl w:val="0"/>
+                <w:numId w:val="23"/>
+              </w:numPr>
+              <w:rPr>
+                <w:lang w:val="en-CA"/>
+              </w:rPr>
+            </w:pPr>
+            <w:r>
+              <w:rPr>
+                <w:lang w:val="en-CA"/>
+              </w:rPr>
+              <w:t>arcs</w:t>
+            </w:r>
+          </w:p>
+          <w:p>
+            <w:pPr>
+              <w:pStyle w:val="TableContents"/>
+              <w:widowControl w:val="false"/>
+              <w:numPr>
+                <w:ilvl w:val="0"/>
+                <w:numId w:val="23"/>
+              </w:numPr>
+              <w:rPr>
+                <w:lang w:val="en-CA"/>
+              </w:rPr>
+            </w:pPr>
+            <w:r>
+              <w:rPr>
+                <w:lang w:val="en-CA"/>
+              </w:rPr>
+              <w:t>circles</w:t>
+            </w:r>
+          </w:p>
+          <w:p>
+            <w:pPr>
+              <w:pStyle w:val="TableContents"/>
+              <w:widowControl w:val="false"/>
+              <w:numPr>
+                <w:ilvl w:val="0"/>
+                <w:numId w:val="23"/>
+              </w:numPr>
+              <w:rPr>
+                <w:lang w:val="en-CA"/>
+              </w:rPr>
+            </w:pPr>
+            <w:r>
+              <w:rPr>
+                <w:lang w:val="en-CA"/>
+              </w:rPr>
+              <w:t>text</w:t>
+            </w:r>
+          </w:p>
+          <w:p>
+            <w:pPr>
+              <w:pStyle w:val="TableContents"/>
+              <w:widowControl w:val="false"/>
+              <w:numPr>
+                <w:ilvl w:val="0"/>
+                <w:numId w:val="23"/>
+              </w:numPr>
+              <w:rPr>
+                <w:lang w:val="en-CA"/>
+              </w:rPr>
+            </w:pPr>
+            <w:r>
+              <w:rPr>
+                <w:lang w:val="en-CA"/>
+              </w:rPr>
+              <w:t>pin labels</w:t>
+            </w:r>
+          </w:p>
+          <w:p>
+            <w:pPr>
+              <w:pStyle w:val="TableContents"/>
+              <w:widowControl w:val="false"/>
+              <w:numPr>
+                <w:ilvl w:val="0"/>
+                <w:numId w:val="23"/>
+              </w:numPr>
+              <w:rPr>
+                <w:lang w:val="en-CA"/>
+              </w:rPr>
+            </w:pPr>
+            <w:r>
+              <w:rPr>
+                <w:lang w:val="en-CA"/>
+              </w:rPr>
+              <w:t>special symbols</w:t>
+            </w:r>
+          </w:p>
+          <w:p>
+            <w:pPr>
+              <w:pStyle w:val="TableContents"/>
+              <w:widowControl w:val="false"/>
+              <w:numPr>
+                <w:ilvl w:val="0"/>
+                <w:numId w:val="23"/>
+              </w:numPr>
+              <w:rPr>
+                <w:lang w:val="en-CA"/>
+              </w:rPr>
+            </w:pPr>
+            <w:r>
+              <w:rPr>
+                <w:lang w:val="en-CA"/>
+              </w:rPr>
+              <w:t>arrows</w:t>
+            </w:r>
+          </w:p>
+        </w:tc>
+        <w:tc>
+          <w:tcPr>
+            <w:tcW w:w="3245" w:type="dxa"/>
+            <w:tcBorders>
+              <w:left w:val="single" w:sz="4" w:space="0" w:color="000000"/>
+              <w:bottom w:val="single" w:sz="4" w:space="0" w:color="000000"/>
+              <w:right w:val="single" w:sz="4" w:space="0" w:color="000000"/>
+            </w:tcBorders>
+          </w:tcPr>
+          <w:p>
+            <w:pPr>
+              <w:pStyle w:val="TableContents"/>
+              <w:widowControl w:val="false"/>
+              <w:rPr>
+                <w:lang w:val="en-CA"/>
+              </w:rPr>
+            </w:pPr>
+            <w:r>
+              <w:rPr>
+                <w:lang w:val="en-CA"/>
+              </w:rPr>
+              <w:t>Smaller grids are not allowed – smaller features are not easily visible.</w:t>
+            </w:r>
+          </w:p>
+        </w:tc>
+      </w:tr>
+      <w:tr>
+        <w:trPr/>
+        <w:tc>
+          <w:tcPr>
+            <w:tcW w:w="2242" w:type="dxa"/>
+            <w:tcBorders>
+              <w:left w:val="single" w:sz="4" w:space="0" w:color="000000"/>
+              <w:bottom w:val="single" w:sz="4" w:space="0" w:color="000000"/>
+            </w:tcBorders>
+          </w:tcPr>
+          <w:p>
+            <w:pPr>
+              <w:pStyle w:val="TableContents"/>
+              <w:widowControl w:val="false"/>
+              <w:rPr/>
+            </w:pPr>
+            <w:r>
+              <w:rPr/>
+              <w:t>intersection snap grid</w:t>
+            </w:r>
+          </w:p>
+        </w:tc>
+        <w:tc>
+          <w:tcPr>
+            <w:tcW w:w="2345" w:type="dxa"/>
+            <w:tcBorders>
+              <w:left w:val="single" w:sz="4" w:space="0" w:color="000000"/>
+              <w:bottom w:val="single" w:sz="4" w:space="0" w:color="000000"/>
+            </w:tcBorders>
+          </w:tcPr>
+          <w:p>
+            <w:pPr>
+              <w:pStyle w:val="TableContents"/>
+              <w:widowControl w:val="false"/>
+              <w:rPr>
+                <w:lang w:val="en-CA"/>
+              </w:rPr>
+            </w:pPr>
+            <w:r>
+              <w:rPr>
+                <w:lang w:val="en-CA"/>
+              </w:rPr>
+              <w:t>0.1mm x 0.1mm</w:t>
+            </w:r>
+          </w:p>
+        </w:tc>
+        <w:tc>
+          <w:tcPr>
+            <w:tcW w:w="2142" w:type="dxa"/>
+            <w:tcBorders>
+              <w:left w:val="single" w:sz="4" w:space="0" w:color="000000"/>
+              <w:bottom w:val="single" w:sz="4" w:space="0" w:color="000000"/>
+            </w:tcBorders>
+          </w:tcPr>
+          <w:p>
+            <w:pPr>
+              <w:pStyle w:val="TableContents"/>
+              <w:widowControl w:val="false"/>
+              <w:numPr>
+                <w:ilvl w:val="0"/>
+                <w:numId w:val="23"/>
+              </w:numPr>
+              <w:rPr>
+                <w:lang w:val="en-CA"/>
+              </w:rPr>
+            </w:pPr>
+            <w:r>
+              <w:rPr>
+                <w:lang w:val="en-CA"/>
+              </w:rPr>
+              <w:t>arcs</w:t>
+            </w:r>
+          </w:p>
+          <w:p>
+            <w:pPr>
+              <w:pStyle w:val="TableContents"/>
+              <w:widowControl w:val="false"/>
+              <w:numPr>
+                <w:ilvl w:val="0"/>
+                <w:numId w:val="23"/>
+              </w:numPr>
+              <w:rPr>
+                <w:lang w:val="en-CA"/>
+              </w:rPr>
+            </w:pPr>
+            <w:r>
+              <w:rPr>
+                <w:lang w:val="en-CA"/>
+              </w:rPr>
+              <w:t>line-line intersections</w:t>
+            </w:r>
+          </w:p>
+        </w:tc>
+        <w:tc>
+          <w:tcPr>
+            <w:tcW w:w="3245" w:type="dxa"/>
+            <w:tcBorders>
+              <w:left w:val="single" w:sz="4" w:space="0" w:color="000000"/>
+              <w:bottom w:val="single" w:sz="4" w:space="0" w:color="000000"/>
+              <w:right w:val="single" w:sz="4" w:space="0" w:color="000000"/>
+            </w:tcBorders>
+          </w:tcPr>
+          <w:p>
+            <w:pPr>
+              <w:pStyle w:val="TableContents"/>
+              <w:widowControl w:val="false"/>
+              <w:rPr>
+                <w:lang w:val="en-CA"/>
+              </w:rPr>
+            </w:pPr>
+            <w:r>
+              <w:rPr>
+                <w:lang w:val="en-CA"/>
+              </w:rPr>
+              <w:t>This is primarily needed for aesthetics. Without this fine resolution grid, gaps between lines become visible.</w:t>
+            </w:r>
+          </w:p>
+        </w:tc>
+      </w:tr>
+      <w:tr>
+        <w:trPr/>
+        <w:tc>
+          <w:tcPr>
+            <w:tcW w:w="2242" w:type="dxa"/>
+            <w:tcBorders>
+              <w:left w:val="single" w:sz="4" w:space="0" w:color="000000"/>
+              <w:bottom w:val="single" w:sz="4" w:space="0" w:color="000000"/>
+            </w:tcBorders>
+          </w:tcPr>
+          <w:p>
+            <w:pPr>
+              <w:pStyle w:val="TableContents"/>
+              <w:widowControl w:val="false"/>
+              <w:rPr/>
+            </w:pPr>
+            <w:r>
+              <w:rPr/>
+              <w:t>imperial intersection snap grid</w:t>
+            </w:r>
+          </w:p>
+        </w:tc>
+        <w:tc>
+          <w:tcPr>
+            <w:tcW w:w="2345" w:type="dxa"/>
+            <w:tcBorders>
+              <w:left w:val="single" w:sz="4" w:space="0" w:color="000000"/>
+              <w:bottom w:val="single" w:sz="4" w:space="0" w:color="000000"/>
+            </w:tcBorders>
+          </w:tcPr>
+          <w:p>
+            <w:pPr>
+              <w:pStyle w:val="TableContents"/>
+              <w:widowControl w:val="false"/>
+              <w:rPr>
+                <w:lang w:val="en-CA"/>
+              </w:rPr>
+            </w:pPr>
+            <w:r>
+              <w:rPr>
+                <w:lang w:val="en-CA"/>
+              </w:rPr>
+              <w:t>0.127mm x 0.127mm</w:t>
+            </w:r>
+          </w:p>
+        </w:tc>
+        <w:tc>
+          <w:tcPr>
+            <w:tcW w:w="2142" w:type="dxa"/>
+            <w:tcBorders>
+              <w:left w:val="single" w:sz="4" w:space="0" w:color="000000"/>
+              <w:bottom w:val="single" w:sz="4" w:space="0" w:color="000000"/>
+            </w:tcBorders>
+          </w:tcPr>
+          <w:p>
+            <w:pPr>
+              <w:pStyle w:val="TableContents"/>
+              <w:widowControl w:val="false"/>
+              <w:numPr>
+                <w:ilvl w:val="0"/>
+                <w:numId w:val="23"/>
+              </w:numPr>
+              <w:rPr>
+                <w:lang w:val="en-CA"/>
+              </w:rPr>
+            </w:pPr>
+            <w:r>
+              <w:rPr>
+                <w:lang w:val="en-CA"/>
+              </w:rPr>
+              <w:t>pin line to geometry line intersections</w:t>
+            </w:r>
+          </w:p>
+        </w:tc>
+        <w:tc>
+          <w:tcPr>
+            <w:tcW w:w="3245" w:type="dxa"/>
+            <w:tcBorders>
+              <w:left w:val="single" w:sz="4" w:space="0" w:color="000000"/>
+              <w:bottom w:val="single" w:sz="4" w:space="0" w:color="000000"/>
+              <w:right w:val="single" w:sz="4" w:space="0" w:color="000000"/>
+            </w:tcBorders>
+          </w:tcPr>
+          <w:p>
+            <w:pPr>
+              <w:pStyle w:val="TableContents"/>
+              <w:widowControl w:val="false"/>
+              <w:rPr>
+                <w:lang w:val="en-CA"/>
+              </w:rPr>
+            </w:pPr>
+            <w:r>
+              <w:rPr>
+                <w:lang w:val="en-CA"/>
+              </w:rPr>
+            </w:r>
+          </w:p>
+        </w:tc>
+      </w:tr>
+    </w:tbl>
     <w:p>
       <w:pPr>
         <w:pStyle w:val="TextBody"/>
@@ -1182,8 +2832,10 @@
         <w:rPr/>
       </w:pPr>
       <w:r>
-        <w:rPr/>
-        <w:t>0.020” drawing grid</w:t>
+        <w:rPr>
+          <w:lang w:val="en-CA"/>
+        </w:rPr>
+        <w:t>Origin should generally be at the lower left of the symbol</w:t>
       </w:r>
     </w:p>
     <w:p>
@@ -1197,21 +2849,107 @@
       </w:pPr>
       <w:r>
         <w:rPr/>
-        <w:t>Digital symbols</w:t>
-      </w:r>
-    </w:p>
-    <w:p>
-      <w:pPr>
-        <w:pStyle w:val="TextBody"/>
+        <w:t>Imperial metric conversion</w:t>
+      </w:r>
+    </w:p>
+    <w:p>
+      <w:pPr>
+        <w:pStyle w:val="TableContents"/>
+        <w:widowControl w:val="false"/>
         <w:numPr>
           <w:ilvl w:val="1"/>
           <w:numId w:val="8"/>
         </w:numPr>
-        <w:rPr/>
-      </w:pPr>
-      <w:r>
-        <w:rPr/>
-        <w:t>0.020” radius bubbles</w:t>
+        <w:rPr>
+          <w:lang w:val="en-CA"/>
+        </w:rPr>
+      </w:pPr>
+      <w:r>
+        <w:rPr>
+          <w:lang w:val="en-CA"/>
+        </w:rPr>
+        <w:t xml:space="preserve">Pins are sized on </w:t>
+      </w:r>
+      <w:r>
+        <w:rPr>
+          <w:lang w:val="en-CA"/>
+        </w:rPr>
+        <w:t xml:space="preserve">on the fine imperial </w:t>
+      </w:r>
+      <w:r>
+        <w:rPr>
+          <w:lang w:val="en-CA"/>
+        </w:rPr>
+        <w:t xml:space="preserve">grid and </w:t>
+      </w:r>
+      <w:r>
+        <w:rPr>
+          <w:lang w:val="en-CA"/>
+        </w:rPr>
+        <w:t xml:space="preserve">intersecting </w:t>
+      </w:r>
+      <w:r>
+        <w:rPr>
+          <w:lang w:val="en-CA"/>
+        </w:rPr>
+        <w:t xml:space="preserve">metric geometry is resnapped. </w:t>
+      </w:r>
+    </w:p>
+    <w:p>
+      <w:pPr>
+        <w:pStyle w:val="TableContents"/>
+        <w:widowControl w:val="false"/>
+        <w:numPr>
+          <w:ilvl w:val="2"/>
+          <w:numId w:val="8"/>
+        </w:numPr>
+        <w:rPr>
+          <w:lang w:val="en-CA"/>
+        </w:rPr>
+      </w:pPr>
+      <w:r>
+        <w:rPr>
+          <w:lang w:val="en-CA"/>
+        </w:rPr>
+        <w:t xml:space="preserve">In some cases, this results in the entire symbol being on an imperial grid. </w:t>
+      </w:r>
+    </w:p>
+    <w:p>
+      <w:pPr>
+        <w:pStyle w:val="TableContents"/>
+        <w:widowControl w:val="false"/>
+        <w:numPr>
+          <w:ilvl w:val="2"/>
+          <w:numId w:val="8"/>
+        </w:numPr>
+        <w:rPr>
+          <w:lang w:val="en-CA"/>
+        </w:rPr>
+      </w:pPr>
+      <w:r>
+        <w:rPr>
+          <w:lang w:val="en-CA"/>
+        </w:rPr>
+        <w:t>This is much faster to draw than native metric length pins.</w:t>
+      </w:r>
+    </w:p>
+    <w:p>
+      <w:pPr>
+        <w:pStyle w:val="TableContents"/>
+        <w:widowControl w:val="false"/>
+        <w:numPr>
+          <w:ilvl w:val="1"/>
+          <w:numId w:val="8"/>
+        </w:numPr>
+        <w:rPr>
+          <w:lang w:val="en-CA"/>
+        </w:rPr>
+      </w:pPr>
+      <w:r>
+        <w:rPr>
+          <w:lang w:val="en-CA"/>
+        </w:rPr>
+        <w:t>Originally metric graphics (text, special symbols) unrelated to pins are kept on the metric grids.</w:t>
       </w:r>
     </w:p>
     <w:p>
@@ -1225,7 +2963,7 @@
       </w:pPr>
       <w:r>
         <w:rPr/>
-        <w:t>2 pin component dimensions</w:t>
+        <w:t>Text</w:t>
       </w:r>
     </w:p>
     <w:p>
@@ -1235,25 +2973,171 @@
           <w:ilvl w:val="1"/>
           <w:numId w:val="8"/>
         </w:numPr>
-        <w:rPr/>
-      </w:pPr>
-      <w:r>
-        <w:rPr/>
-        <w:t>Siemens &lt; 200mil wide, 400mil pin to pin (per conventions of existing parts)</w:t>
-      </w:r>
-    </w:p>
-    <w:p>
-      <w:pPr>
-        <w:pStyle w:val="TextBody"/>
-        <w:numPr>
-          <w:ilvl w:val="1"/>
+        <w:rPr>
+          <w:lang w:val="en-CA"/>
+        </w:rPr>
+      </w:pPr>
+      <w:r>
+        <w:rPr>
+          <w:lang w:val="en-CA"/>
+        </w:rPr>
+        <w:t>Pin and net labels and numbers: 2mm tall</w:t>
+      </w:r>
+    </w:p>
+    <w:p>
+      <w:pPr>
+        <w:pStyle w:val="TextBody"/>
+        <w:numPr>
+          <w:ilvl w:val="2"/>
           <w:numId w:val="8"/>
         </w:numPr>
-        <w:rPr/>
-      </w:pPr>
-      <w:r>
-        <w:rPr/>
-        <w:t>Altium &lt;200mil wide, 300mil pin to pin (per conventions of existing parts)</w:t>
+        <w:rPr>
+          <w:lang w:val="en-CA"/>
+        </w:rPr>
+      </w:pPr>
+      <w:r>
+        <w:rPr>
+          <w:lang w:val="en-CA"/>
+        </w:rPr>
+        <w:t>Goal is to nearly fill all available space between pins and nets.</w:t>
+      </w:r>
+    </w:p>
+    <w:p>
+      <w:pPr>
+        <w:pStyle w:val="TextBody"/>
+        <w:numPr>
+          <w:ilvl w:val="1"/>
+          <w:numId w:val="8"/>
+        </w:numPr>
+        <w:rPr>
+          <w:lang w:val="en-CA"/>
+        </w:rPr>
+      </w:pPr>
+      <w:r>
+        <w:rPr>
+          <w:lang w:val="en-CA"/>
+        </w:rPr>
+        <w:t>Symbol adjacent text: 2mm tall</w:t>
+      </w:r>
+    </w:p>
+    <w:p>
+      <w:pPr>
+        <w:pStyle w:val="TextBody"/>
+        <w:numPr>
+          <w:ilvl w:val="2"/>
+          <w:numId w:val="8"/>
+        </w:numPr>
+        <w:rPr>
+          <w:lang w:val="en-CA"/>
+        </w:rPr>
+      </w:pPr>
+      <w:r>
+        <w:rPr>
+          <w:lang w:val="en-CA"/>
+        </w:rPr>
+        <w:t>All uniform</w:t>
+      </w:r>
+    </w:p>
+    <w:p>
+      <w:pPr>
+        <w:pStyle w:val="TextBody"/>
+        <w:numPr>
+          <w:ilvl w:val="2"/>
+          <w:numId w:val="8"/>
+        </w:numPr>
+        <w:rPr>
+          <w:lang w:val="en-CA"/>
+        </w:rPr>
+      </w:pPr>
+      <w:r>
+        <w:rPr>
+          <w:lang w:val="en-CA"/>
+        </w:rPr>
+        <w:t>Should generally be at lower left of symbol. Exceptions apply to small parts.</w:t>
+      </w:r>
+    </w:p>
+    <w:p>
+      <w:pPr>
+        <w:pStyle w:val="TextBody"/>
+        <w:numPr>
+          <w:ilvl w:val="1"/>
+          <w:numId w:val="8"/>
+        </w:numPr>
+        <w:rPr>
+          <w:lang w:val="en-CA"/>
+        </w:rPr>
+      </w:pPr>
+      <w:r>
+        <w:rPr>
+          <w:lang w:val="en-CA"/>
+        </w:rPr>
+        <w:t>General writing text</w:t>
+      </w:r>
+      <w:r>
+        <w:rPr>
+          <w:lang w:val="en-CA"/>
+        </w:rPr>
+        <w:t xml:space="preserve">: </w:t>
+      </w:r>
+      <w:r>
+        <w:rPr>
+          <w:lang w:val="en-CA"/>
+        </w:rPr>
+        <w:t>2</w:t>
+      </w:r>
+      <w:r>
+        <w:rPr>
+          <w:lang w:val="en-CA"/>
+        </w:rPr>
+        <w:t xml:space="preserve">mm tall </w:t>
+      </w:r>
+    </w:p>
+    <w:p>
+      <w:pPr>
+        <w:pStyle w:val="TextBody"/>
+        <w:numPr>
+          <w:ilvl w:val="2"/>
+          <w:numId w:val="8"/>
+        </w:numPr>
+        <w:rPr>
+          <w:lang w:val="en-CA"/>
+        </w:rPr>
+      </w:pPr>
+      <w:r>
+        <w:rPr>
+          <w:lang w:val="en-CA"/>
+        </w:rPr>
+        <w:t>For print</w:t>
+      </w:r>
+      <w:r>
+        <w:rPr>
+          <w:lang w:val="en-CA"/>
+        </w:rPr>
+        <w:t>ing</w:t>
+      </w:r>
+      <w:r>
+        <w:rPr>
+          <w:lang w:val="en-CA"/>
+        </w:rPr>
+        <w:t xml:space="preserve">, text should not be smaller than </w:t>
+      </w:r>
+      <w:r>
+        <w:rPr>
+          <w:lang w:val="en-CA"/>
+        </w:rPr>
+        <w:t>4</w:t>
+      </w:r>
+      <w:r>
+        <w:rPr>
+          <w:lang w:val="en-CA"/>
+        </w:rPr>
+        <w:t xml:space="preserve">mm in height </w:t>
+      </w:r>
+      <w:r>
+        <w:rPr>
+          <w:lang w:val="en-CA"/>
+        </w:rPr>
+        <w:t>but this value matches the primary scale and users are expected to scale as needed for printing.</w:t>
       </w:r>
     </w:p>
     <w:p>
@@ -1267,7 +3151,627 @@
       </w:pPr>
       <w:r>
         <w:rPr/>
-        <w:t>Pins should include pin numbers for ease of use</w:t>
+        <w:t>P</w:t>
+      </w:r>
+      <w:r>
+        <w:rPr/>
+        <w:t>in length</w:t>
+      </w:r>
+    </w:p>
+    <w:p>
+      <w:pPr>
+        <w:pStyle w:val="TextBody"/>
+        <w:numPr>
+          <w:ilvl w:val="1"/>
+          <w:numId w:val="8"/>
+        </w:numPr>
+        <w:rPr/>
+      </w:pPr>
+      <w:r>
+        <w:rPr>
+          <w:lang w:val="en-CA"/>
+        </w:rPr>
+        <w:t>M</w:t>
+      </w:r>
+      <w:r>
+        <w:rPr>
+          <w:lang w:val="en-CA"/>
+        </w:rPr>
+        <w:t>inimum, no pin number label label: 0.5mm</w:t>
+      </w:r>
+    </w:p>
+    <w:p>
+      <w:pPr>
+        <w:pStyle w:val="TextBody"/>
+        <w:numPr>
+          <w:ilvl w:val="1"/>
+          <w:numId w:val="8"/>
+        </w:numPr>
+        <w:rPr/>
+      </w:pPr>
+      <w:r>
+        <w:rPr>
+          <w:lang w:val="en-CA"/>
+        </w:rPr>
+        <w:t xml:space="preserve">Minimum, with pin number label: </w:t>
+      </w:r>
+      <w:r>
+        <w:rPr>
+          <w:lang w:val="en-CA"/>
+        </w:rPr>
+        <w:t>2.5</w:t>
+      </w:r>
+      <w:r>
+        <w:rPr/>
+        <w:t>mm</w:t>
+      </w:r>
+    </w:p>
+    <w:p>
+      <w:pPr>
+        <w:pStyle w:val="TextBody"/>
+        <w:numPr>
+          <w:ilvl w:val="2"/>
+          <w:numId w:val="8"/>
+        </w:numPr>
+        <w:rPr>
+          <w:lang w:val="en-CA"/>
+        </w:rPr>
+      </w:pPr>
+      <w:r>
+        <w:rPr>
+          <w:lang w:val="en-CA"/>
+        </w:rPr>
+        <w:t>Fits 3 handwritten digits giving a highest pin number of 999</w:t>
+      </w:r>
+    </w:p>
+    <w:p>
+      <w:pPr>
+        <w:pStyle w:val="TextBody"/>
+        <w:numPr>
+          <w:ilvl w:val="1"/>
+          <w:numId w:val="8"/>
+        </w:numPr>
+        <w:rPr/>
+      </w:pPr>
+      <w:r>
+        <w:rPr/>
+        <w:t>Typical: 2.5mm or 2.54mm (for convenience)</w:t>
+      </w:r>
+    </w:p>
+    <w:p>
+      <w:pPr>
+        <w:pStyle w:val="TextBody"/>
+        <w:numPr>
+          <w:ilvl w:val="1"/>
+          <w:numId w:val="8"/>
+        </w:numPr>
+        <w:rPr/>
+      </w:pPr>
+      <w:r>
+        <w:rPr/>
+        <w:t>Length integer multiples of 2.5mm or 2.54mm</w:t>
+      </w:r>
+    </w:p>
+    <w:p>
+      <w:pPr>
+        <w:pStyle w:val="TextBody"/>
+        <w:numPr>
+          <w:ilvl w:val="0"/>
+          <w:numId w:val="8"/>
+        </w:numPr>
+        <w:rPr/>
+      </w:pPr>
+      <w:r>
+        <w:rPr/>
+        <w:t>Lines</w:t>
+      </w:r>
+    </w:p>
+    <w:p>
+      <w:pPr>
+        <w:pStyle w:val="TextBody"/>
+        <w:numPr>
+          <w:ilvl w:val="1"/>
+          <w:numId w:val="8"/>
+        </w:numPr>
+        <w:rPr/>
+      </w:pPr>
+      <w:r>
+        <w:rPr/>
+        <w:t>Minimum length: 1mm</w:t>
+      </w:r>
+    </w:p>
+    <w:p>
+      <w:pPr>
+        <w:pStyle w:val="TextBody"/>
+        <w:numPr>
+          <w:ilvl w:val="1"/>
+          <w:numId w:val="8"/>
+        </w:numPr>
+        <w:rPr/>
+      </w:pPr>
+      <w:r>
+        <w:rPr/>
+        <w:t>Typical width for vector graphics: 1px / vector</w:t>
+      </w:r>
+    </w:p>
+    <w:p>
+      <w:pPr>
+        <w:pStyle w:val="TextBody"/>
+        <w:numPr>
+          <w:ilvl w:val="1"/>
+          <w:numId w:val="8"/>
+        </w:numPr>
+        <w:rPr/>
+      </w:pPr>
+      <w:r>
+        <w:rPr/>
+        <w:t>Typical width for raster graphics or vector graphics with line weight: 0.5mm</w:t>
+      </w:r>
+    </w:p>
+    <w:p>
+      <w:pPr>
+        <w:pStyle w:val="TextBody"/>
+        <w:numPr>
+          <w:ilvl w:val="1"/>
+          <w:numId w:val="8"/>
+        </w:numPr>
+        <w:rPr/>
+      </w:pPr>
+      <w:r>
+        <w:rPr/>
+        <w:t>Minimum parallel line spacing, center to center: 1mm = 1 fine grid point between lines</w:t>
+      </w:r>
+    </w:p>
+    <w:p>
+      <w:pPr>
+        <w:pStyle w:val="TextBody"/>
+        <w:numPr>
+          <w:ilvl w:val="0"/>
+          <w:numId w:val="8"/>
+        </w:numPr>
+        <w:rPr/>
+      </w:pPr>
+      <w:r>
+        <w:rPr/>
+        <w:t>Pin labels</w:t>
+      </w:r>
+    </w:p>
+    <w:p>
+      <w:pPr>
+        <w:pStyle w:val="TextBody"/>
+        <w:numPr>
+          <w:ilvl w:val="1"/>
+          <w:numId w:val="8"/>
+        </w:numPr>
+        <w:rPr/>
+      </w:pPr>
+      <w:r>
+        <w:rPr/>
+        <w:t xml:space="preserve">Pin </w:t>
+      </w:r>
+      <w:r>
+        <w:rPr/>
+        <w:t xml:space="preserve">number labels are not mandatory but are recommended </w:t>
+      </w:r>
+      <w:r>
+        <w:rPr/>
+        <w:t xml:space="preserve">for ease of use </w:t>
+      </w:r>
+      <w:r>
+        <w:rPr/>
+        <w:t>and clarity. E.g. large ICs, multi-component devices, etc.</w:t>
+      </w:r>
+    </w:p>
+    <w:p>
+      <w:pPr>
+        <w:pStyle w:val="TextBody"/>
+        <w:numPr>
+          <w:ilvl w:val="1"/>
+          <w:numId w:val="8"/>
+        </w:numPr>
+        <w:rPr/>
+      </w:pPr>
+      <w:r>
+        <w:rPr/>
+        <w:t xml:space="preserve">Pin name labels are not mandatory if the connectivity is clear. </w:t>
+      </w:r>
+    </w:p>
+    <w:p>
+      <w:pPr>
+        <w:pStyle w:val="TextBody"/>
+        <w:numPr>
+          <w:ilvl w:val="0"/>
+          <w:numId w:val="8"/>
+        </w:numPr>
+        <w:rPr/>
+      </w:pPr>
+      <w:r>
+        <w:rPr/>
+        <w:t>Triangles</w:t>
+      </w:r>
+    </w:p>
+    <w:p>
+      <w:pPr>
+        <w:pStyle w:val="TextBody"/>
+        <w:numPr>
+          <w:ilvl w:val="1"/>
+          <w:numId w:val="8"/>
+        </w:numPr>
+        <w:rPr/>
+      </w:pPr>
+      <w:r>
+        <w:rPr/>
+        <w:t xml:space="preserve">Perfectly equilateral triangles </w:t>
+      </w:r>
+      <w:r>
+        <w:rPr/>
+        <w:t xml:space="preserve">are preferred but </w:t>
+      </w:r>
+      <w:r>
+        <w:rPr/>
+        <w:t>have a base/height ratio of 2/sqrt(3)=1.1547 so they do not fit well onto a grid</w:t>
+      </w:r>
+    </w:p>
+    <w:p>
+      <w:pPr>
+        <w:pStyle w:val="TextBody"/>
+        <w:numPr>
+          <w:ilvl w:val="1"/>
+          <w:numId w:val="8"/>
+        </w:numPr>
+        <w:rPr/>
+      </w:pPr>
+      <w:r>
+        <w:rPr/>
+        <w:t>Closest preferred base/height ratios are</w:t>
+      </w:r>
+    </w:p>
+    <w:p>
+      <w:pPr>
+        <w:pStyle w:val="TextBody"/>
+        <w:numPr>
+          <w:ilvl w:val="2"/>
+          <w:numId w:val="8"/>
+        </w:numPr>
+        <w:rPr/>
+      </w:pPr>
+      <w:r>
+        <w:rPr/>
+        <w:t>4/</w:t>
+      </w:r>
+      <w:r>
+        <w:rPr/>
+        <w:t xml:space="preserve">3 </w:t>
+      </w:r>
+      <w:r>
+        <w:rPr/>
+        <w:t>= 1.333</w:t>
+      </w:r>
+    </w:p>
+    <w:p>
+      <w:pPr>
+        <w:pStyle w:val="TextBody"/>
+        <w:numPr>
+          <w:ilvl w:val="2"/>
+          <w:numId w:val="8"/>
+        </w:numPr>
+        <w:rPr/>
+      </w:pPr>
+      <w:r>
+        <w:rPr/>
+        <w:t>6/5 = 1.200</w:t>
+      </w:r>
+    </w:p>
+    <w:p>
+      <w:pPr>
+        <w:pStyle w:val="TextBody"/>
+        <w:numPr>
+          <w:ilvl w:val="2"/>
+          <w:numId w:val="8"/>
+        </w:numPr>
+        <w:rPr/>
+      </w:pPr>
+      <w:r>
+        <w:rPr/>
+        <w:t>8/7 = 1.142</w:t>
+      </w:r>
+    </w:p>
+    <w:p>
+      <w:pPr>
+        <w:pStyle w:val="TextBody"/>
+        <w:numPr>
+          <w:ilvl w:val="1"/>
+          <w:numId w:val="8"/>
+        </w:numPr>
+        <w:rPr/>
+      </w:pPr>
+      <w:r>
+        <w:rPr/>
+        <w:t>1</w:t>
+      </w:r>
+      <w:r>
+        <w:rPr/>
+        <w:t>/</w:t>
+      </w:r>
+      <w:r>
+        <w:rPr/>
+        <w:t>1</w:t>
+      </w:r>
+      <w:r>
+        <w:rPr/>
+        <w:t xml:space="preserve"> triangles </w:t>
+      </w:r>
+      <w:r>
+        <w:rPr/>
+        <w:t>are not recommended</w:t>
+      </w:r>
+    </w:p>
+    <w:p>
+      <w:pPr>
+        <w:pStyle w:val="TextBody"/>
+        <w:numPr>
+          <w:ilvl w:val="0"/>
+          <w:numId w:val="8"/>
+        </w:numPr>
+        <w:rPr>
+          <w:lang w:val="en-CA"/>
+        </w:rPr>
+      </w:pPr>
+      <w:r>
+        <w:rPr>
+          <w:lang w:val="en-CA"/>
+        </w:rPr>
+        <w:t xml:space="preserve">Circle </w:t>
+      </w:r>
+      <w:r>
+        <w:rPr>
+          <w:lang w:val="en-CA"/>
+        </w:rPr>
+        <w:t>and arcs</w:t>
+      </w:r>
+    </w:p>
+    <w:p>
+      <w:pPr>
+        <w:pStyle w:val="TextBody"/>
+        <w:numPr>
+          <w:ilvl w:val="1"/>
+          <w:numId w:val="8"/>
+        </w:numPr>
+        <w:rPr/>
+      </w:pPr>
+      <w:r>
+        <w:rPr>
+          <w:lang w:val="en-CA"/>
+        </w:rPr>
+        <w:t xml:space="preserve">smallest </w:t>
+      </w:r>
+      <w:r>
+        <w:rPr>
+          <w:lang w:val="en-CA"/>
+        </w:rPr>
+        <w:t>radius</w:t>
+      </w:r>
+      <w:r>
+        <w:rPr>
+          <w:lang w:val="en-CA"/>
+        </w:rPr>
+        <w:t xml:space="preserve">, </w:t>
+      </w:r>
+      <w:r>
+        <w:rPr>
+          <w:lang w:val="en-CA"/>
+        </w:rPr>
+        <w:t>arc, filled circle, or hollow circle</w:t>
+      </w:r>
+      <w:r>
+        <w:rPr>
+          <w:lang w:val="en-CA"/>
+        </w:rPr>
+        <w:t>: 0.5mm</w:t>
+      </w:r>
+    </w:p>
+    <w:p>
+      <w:pPr>
+        <w:pStyle w:val="TextBody"/>
+        <w:numPr>
+          <w:ilvl w:val="1"/>
+          <w:numId w:val="8"/>
+        </w:numPr>
+        <w:rPr/>
+      </w:pPr>
+      <w:r>
+        <w:rPr>
+          <w:lang w:val="en-CA"/>
+        </w:rPr>
+        <w:t xml:space="preserve">digital </w:t>
+      </w:r>
+      <w:r>
+        <w:rPr/>
+        <w:t xml:space="preserve">bubbles: </w:t>
+      </w:r>
+      <w:r>
+        <w:rPr>
+          <w:lang w:val="en-CA"/>
+        </w:rPr>
+        <w:t>0.5mm radius</w:t>
+      </w:r>
+    </w:p>
+    <w:p>
+      <w:pPr>
+        <w:pStyle w:val="TextBody"/>
+        <w:numPr>
+          <w:ilvl w:val="1"/>
+          <w:numId w:val="8"/>
+        </w:numPr>
+        <w:rPr>
+          <w:lang w:val="en-CA"/>
+        </w:rPr>
+      </w:pPr>
+      <w:r>
+        <w:rPr>
+          <w:lang w:val="en-CA"/>
+        </w:rPr>
+        <w:t xml:space="preserve">testpoints: </w:t>
+      </w:r>
+      <w:r>
+        <w:rPr>
+          <w:lang w:val="en-CA"/>
+        </w:rPr>
+        <w:t>0.5mm radius</w:t>
+      </w:r>
+    </w:p>
+    <w:p>
+      <w:pPr>
+        <w:pStyle w:val="TextBody"/>
+        <w:numPr>
+          <w:ilvl w:val="0"/>
+          <w:numId w:val="8"/>
+        </w:numPr>
+        <w:rPr/>
+      </w:pPr>
+      <w:r>
+        <w:rPr/>
+        <w:t>Symbols should be as small as possible while maintaining clarity, readability, and general good appearance.</w:t>
+      </w:r>
+    </w:p>
+    <w:p>
+      <w:pPr>
+        <w:pStyle w:val="TextBody"/>
+        <w:numPr>
+          <w:ilvl w:val="1"/>
+          <w:numId w:val="8"/>
+        </w:numPr>
+        <w:rPr/>
+      </w:pPr>
+      <w:r>
+        <w:rPr/>
+        <w:t>Usually, the size is not limited by the geometry but by the adjacent text (Ref. Des.) Almost all symbols have at least 2 lines of text and thus have a minimum height of 2*2mm=4mm = 2 grid spaces.</w:t>
+      </w:r>
+    </w:p>
+    <w:p>
+      <w:pPr>
+        <w:pStyle w:val="TextBody"/>
+        <w:numPr>
+          <w:ilvl w:val="1"/>
+          <w:numId w:val="8"/>
+        </w:numPr>
+        <w:rPr/>
+      </w:pPr>
+      <w:r>
+        <w:rPr/>
+        <w:t>If drawing by hand, a similar approach would be used to not waste paper area or drawing time.</w:t>
+      </w:r>
+    </w:p>
+    <w:p>
+      <w:pPr>
+        <w:pStyle w:val="TextBody"/>
+        <w:numPr>
+          <w:ilvl w:val="1"/>
+          <w:numId w:val="8"/>
+        </w:numPr>
+        <w:rPr/>
+      </w:pPr>
+      <w:r>
+        <w:rPr/>
+        <w:t xml:space="preserve">Uniformity in scale across symbol types is not mandatory (e.g. same size triangle for all amplifiers regardless of feature set, e.g. all 2 pin components are the same size). It is recommended to size symbols as small as possible while fitting all the required information (subsymbols, text, pin labels, etc.) and while respecting all the other drafting rules (e.g. minimum and default text sizes). </w:t>
+      </w:r>
+    </w:p>
+    <w:p>
+      <w:pPr>
+        <w:pStyle w:val="TextBody"/>
+        <w:numPr>
+          <w:ilvl w:val="1"/>
+          <w:numId w:val="8"/>
+        </w:numPr>
+        <w:rPr/>
+      </w:pPr>
+      <w:r>
+        <w:rPr/>
+        <w:t>Scaling subsymbols (pin label text, digital bubbles) with overall symbol size is not mandatory. Readability is typically maintained at the original scale.</w:t>
+      </w:r>
+    </w:p>
+    <w:p>
+      <w:pPr>
+        <w:pStyle w:val="TextBody"/>
+        <w:numPr>
+          <w:ilvl w:val="0"/>
+          <w:numId w:val="8"/>
+        </w:numPr>
+        <w:rPr/>
+      </w:pPr>
+      <w:r>
+        <w:rPr/>
+        <w:t>Symbol variants are allowed to accommodate different display formats or preferences (e.g. pin number labels or no pin number labels) but one symbol must always be designated a default.</w:t>
+      </w:r>
+    </w:p>
+    <w:p>
+      <w:pPr>
+        <w:pStyle w:val="TextBody"/>
+        <w:numPr>
+          <w:ilvl w:val="0"/>
+          <w:numId w:val="8"/>
+        </w:numPr>
+        <w:rPr/>
+      </w:pPr>
+      <w:r>
+        <w:rPr/>
+        <w:t>Symbol names should</w:t>
+      </w:r>
+    </w:p>
+    <w:p>
+      <w:pPr>
+        <w:pStyle w:val="TextBody"/>
+        <w:numPr>
+          <w:ilvl w:val="1"/>
+          <w:numId w:val="8"/>
+        </w:numPr>
+        <w:rPr/>
+      </w:pPr>
+      <w:r>
+        <w:rPr/>
+        <w:t xml:space="preserve">be human readable (no reverse order) </w:t>
+      </w:r>
+    </w:p>
+    <w:p>
+      <w:pPr>
+        <w:pStyle w:val="TextBody"/>
+        <w:numPr>
+          <w:ilvl w:val="1"/>
+          <w:numId w:val="8"/>
+        </w:numPr>
+        <w:rPr/>
+      </w:pPr>
+      <w:r>
+        <w:rPr/>
+        <w:t>not contain special symbols (URL safe, for compatibility with file systems and to be easy to type)</w:t>
+      </w:r>
+    </w:p>
+    <w:p>
+      <w:pPr>
+        <w:pStyle w:val="TextBody"/>
+        <w:numPr>
+          <w:ilvl w:val="1"/>
+          <w:numId w:val="8"/>
+        </w:numPr>
+        <w:rPr/>
+      </w:pPr>
+      <w:r>
+        <w:rPr/>
+        <w:t>be written from least to most specific</w:t>
+      </w:r>
+    </w:p>
+    <w:p>
+      <w:pPr>
+        <w:pStyle w:val="TextBody"/>
+        <w:numPr>
+          <w:ilvl w:val="1"/>
+          <w:numId w:val="8"/>
+        </w:numPr>
+        <w:rPr/>
+      </w:pPr>
+      <w:r>
+        <w:rPr/>
+        <w:t>not contain abbreviations</w:t>
       </w:r>
     </w:p>
     <w:p>
@@ -1295,7 +3799,7 @@
       </w:pPr>
       <w:r>
         <w:rPr/>
-        <w:t>Dimensions metric</w:t>
+        <w:t>Nominally metric</w:t>
       </w:r>
     </w:p>
     <w:p>
@@ -1982,7 +4486,7 @@
       </w:pPr>
       <w:r>
         <w:rPr/>
-        <w:t>Preferred drill size: 1mm</w:t>
+        <w:t>Preferred mechanical drill size: 1.1mm</w:t>
       </w:r>
     </w:p>
     <w:p>
@@ -1996,700 +4500,49 @@
       </w:pPr>
       <w:r>
         <w:rPr/>
-        <w:t>Other acceptable drill sizes</w:t>
-      </w:r>
-    </w:p>
-    <w:p>
-      <w:pPr>
-        <w:pStyle w:val="TextBody"/>
-        <w:numPr>
-          <w:ilvl w:val="2"/>
+        <w:t>Preferred microvia /laser drill size: 250um</w:t>
+      </w:r>
+    </w:p>
+    <w:p>
+      <w:pPr>
+        <w:pStyle w:val="TextBody"/>
+        <w:numPr>
+          <w:ilvl w:val="0"/>
           <w:numId w:val="13"/>
         </w:numPr>
         <w:rPr/>
       </w:pPr>
       <w:r>
         <w:rPr/>
-        <w:t>40mil</w:t>
-      </w:r>
-    </w:p>
-    <w:p>
-      <w:pPr>
-        <w:pStyle w:val="TextBody"/>
-        <w:numPr>
-          <w:ilvl w:val="2"/>
+        <w:t>Metal layers (external and internal, general rules for wide technology support)</w:t>
+      </w:r>
+    </w:p>
+    <w:p>
+      <w:pPr>
+        <w:pStyle w:val="TextBody"/>
+        <w:numPr>
+          <w:ilvl w:val="1"/>
           <w:numId w:val="13"/>
         </w:numPr>
         <w:rPr/>
       </w:pPr>
       <w:r>
         <w:rPr/>
-        <w:t>60mil</w:t>
-      </w:r>
-    </w:p>
-    <w:p>
-      <w:pPr>
-        <w:pStyle w:val="TextBody"/>
-        <w:rPr/>
-      </w:pPr>
-      <w:r>
-        <w:rPr/>
-        <w:t>General design rules that footprints should meet:</w:t>
-      </w:r>
-    </w:p>
-    <w:tbl>
-      <w:tblPr>
-        <w:tblW w:w="5000" w:type="pct"/>
-        <w:jc w:val="left"/>
-        <w:tblInd w:w="-5" w:type="dxa"/>
-        <w:tblLayout w:type="fixed"/>
-        <w:tblCellMar>
-          <w:top w:w="55" w:type="dxa"/>
-          <w:left w:w="55" w:type="dxa"/>
-          <w:bottom w:w="55" w:type="dxa"/>
-          <w:right w:w="55" w:type="dxa"/>
-        </w:tblCellMar>
-      </w:tblPr>
-      <w:tblGrid>
-        <w:gridCol w:w="2990"/>
-        <w:gridCol w:w="2993"/>
-        <w:gridCol w:w="1993"/>
-        <w:gridCol w:w="1995"/>
-      </w:tblGrid>
-      <w:tr>
-        <w:trPr/>
-        <w:tc>
-          <w:tcPr>
-            <w:tcW w:w="2990" w:type="dxa"/>
-            <w:tcBorders>
-              <w:top w:val="single" w:sz="4" w:space="0" w:color="000000"/>
-              <w:left w:val="single" w:sz="4" w:space="0" w:color="000000"/>
-              <w:bottom w:val="single" w:sz="4" w:space="0" w:color="000000"/>
-            </w:tcBorders>
-          </w:tcPr>
-          <w:p>
-            <w:pPr>
-              <w:pStyle w:val="TableContents"/>
-              <w:widowControl w:val="false"/>
-              <w:rPr/>
-            </w:pPr>
-            <w:r>
-              <w:rPr/>
-              <w:t>Rule</w:t>
-            </w:r>
-          </w:p>
-        </w:tc>
-        <w:tc>
-          <w:tcPr>
-            <w:tcW w:w="2993" w:type="dxa"/>
-            <w:tcBorders>
-              <w:top w:val="single" w:sz="4" w:space="0" w:color="000000"/>
-              <w:left w:val="single" w:sz="4" w:space="0" w:color="000000"/>
-              <w:bottom w:val="single" w:sz="4" w:space="0" w:color="000000"/>
-            </w:tcBorders>
-          </w:tcPr>
-          <w:p>
-            <w:pPr>
-              <w:pStyle w:val="TableContents"/>
-              <w:widowControl w:val="false"/>
-              <w:rPr/>
-            </w:pPr>
-            <w:r>
-              <w:rPr/>
-              <w:t>Min.</w:t>
-            </w:r>
-          </w:p>
-        </w:tc>
-        <w:tc>
-          <w:tcPr>
-            <w:tcW w:w="1993" w:type="dxa"/>
-            <w:tcBorders>
-              <w:top w:val="single" w:sz="4" w:space="0" w:color="000000"/>
-              <w:left w:val="single" w:sz="4" w:space="0" w:color="000000"/>
-              <w:bottom w:val="single" w:sz="4" w:space="0" w:color="000000"/>
-            </w:tcBorders>
-          </w:tcPr>
-          <w:p>
-            <w:pPr>
-              <w:pStyle w:val="TableContents"/>
-              <w:widowControl w:val="false"/>
-              <w:rPr/>
-            </w:pPr>
-            <w:r>
-              <w:rPr/>
-              <w:t>Typ.</w:t>
-            </w:r>
-          </w:p>
-        </w:tc>
-        <w:tc>
-          <w:tcPr>
-            <w:tcW w:w="1995" w:type="dxa"/>
-            <w:tcBorders>
-              <w:top w:val="single" w:sz="4" w:space="0" w:color="000000"/>
-              <w:left w:val="single" w:sz="4" w:space="0" w:color="000000"/>
-              <w:bottom w:val="single" w:sz="4" w:space="0" w:color="000000"/>
-              <w:right w:val="single" w:sz="4" w:space="0" w:color="000000"/>
-            </w:tcBorders>
-          </w:tcPr>
-          <w:p>
-            <w:pPr>
-              <w:pStyle w:val="TableContents"/>
-              <w:widowControl w:val="false"/>
-              <w:rPr/>
-            </w:pPr>
-            <w:r>
-              <w:rPr/>
-              <w:t>Max.</w:t>
-            </w:r>
-          </w:p>
-        </w:tc>
-      </w:tr>
-      <w:tr>
-        <w:trPr/>
-        <w:tc>
-          <w:tcPr>
-            <w:tcW w:w="2990" w:type="dxa"/>
-            <w:tcBorders>
-              <w:left w:val="single" w:sz="4" w:space="0" w:color="000000"/>
-              <w:bottom w:val="single" w:sz="4" w:space="0" w:color="000000"/>
-            </w:tcBorders>
-          </w:tcPr>
-          <w:p>
-            <w:pPr>
-              <w:pStyle w:val="TableContents"/>
-              <w:widowControl w:val="false"/>
-              <w:rPr/>
-            </w:pPr>
-            <w:r>
-              <w:rPr/>
-              <w:t>Copper 1 (top)</w:t>
-            </w:r>
-          </w:p>
-          <w:p>
-            <w:pPr>
-              <w:pStyle w:val="TableContents"/>
-              <w:widowControl w:val="false"/>
-              <w:rPr/>
-            </w:pPr>
-            <w:r>
-              <w:rPr/>
-              <w:t xml:space="preserve">to </w:t>
-            </w:r>
-          </w:p>
-          <w:p>
-            <w:pPr>
-              <w:pStyle w:val="TableContents"/>
-              <w:widowControl w:val="false"/>
-              <w:rPr/>
-            </w:pPr>
-            <w:r>
-              <w:rPr/>
-              <w:t>Top silk screen</w:t>
-            </w:r>
-          </w:p>
-        </w:tc>
-        <w:tc>
-          <w:tcPr>
-            <w:tcW w:w="2993" w:type="dxa"/>
-            <w:tcBorders>
-              <w:left w:val="single" w:sz="4" w:space="0" w:color="000000"/>
-              <w:bottom w:val="single" w:sz="4" w:space="0" w:color="000000"/>
-            </w:tcBorders>
-          </w:tcPr>
-          <w:p>
-            <w:pPr>
-              <w:pStyle w:val="TableContents"/>
-              <w:widowControl w:val="false"/>
-              <w:rPr/>
-            </w:pPr>
-            <w:r>
-              <w:rPr/>
-              <w:t>0.4mm</w:t>
-            </w:r>
-          </w:p>
-        </w:tc>
-        <w:tc>
-          <w:tcPr>
-            <w:tcW w:w="1993" w:type="dxa"/>
-            <w:tcBorders>
-              <w:left w:val="single" w:sz="4" w:space="0" w:color="000000"/>
-              <w:bottom w:val="single" w:sz="4" w:space="0" w:color="000000"/>
-            </w:tcBorders>
-          </w:tcPr>
-          <w:p>
-            <w:pPr>
-              <w:pStyle w:val="TableContents"/>
-              <w:widowControl w:val="false"/>
-              <w:rPr/>
-            </w:pPr>
-            <w:r>
-              <w:rPr/>
-            </w:r>
-          </w:p>
-        </w:tc>
-        <w:tc>
-          <w:tcPr>
-            <w:tcW w:w="1995" w:type="dxa"/>
-            <w:tcBorders>
-              <w:left w:val="single" w:sz="4" w:space="0" w:color="000000"/>
-              <w:bottom w:val="single" w:sz="4" w:space="0" w:color="000000"/>
-              <w:right w:val="single" w:sz="4" w:space="0" w:color="000000"/>
-            </w:tcBorders>
-          </w:tcPr>
-          <w:p>
-            <w:pPr>
-              <w:pStyle w:val="TableContents"/>
-              <w:widowControl w:val="false"/>
-              <w:rPr/>
-            </w:pPr>
-            <w:r>
-              <w:rPr/>
-            </w:r>
-          </w:p>
-        </w:tc>
-      </w:tr>
-      <w:tr>
-        <w:trPr/>
-        <w:tc>
-          <w:tcPr>
-            <w:tcW w:w="2990" w:type="dxa"/>
-            <w:tcBorders>
-              <w:left w:val="single" w:sz="4" w:space="0" w:color="000000"/>
-              <w:bottom w:val="single" w:sz="4" w:space="0" w:color="000000"/>
-            </w:tcBorders>
-          </w:tcPr>
-          <w:p>
-            <w:pPr>
-              <w:pStyle w:val="TableContents"/>
-              <w:widowControl w:val="false"/>
-              <w:rPr/>
-            </w:pPr>
-            <w:r>
-              <w:rPr/>
-              <w:t>Copper 1 (top)</w:t>
-            </w:r>
-          </w:p>
-          <w:p>
-            <w:pPr>
-              <w:pStyle w:val="TableContents"/>
-              <w:widowControl w:val="false"/>
-              <w:rPr/>
-            </w:pPr>
-            <w:r>
-              <w:rPr/>
-              <w:t>to</w:t>
-            </w:r>
-          </w:p>
-          <w:p>
-            <w:pPr>
-              <w:pStyle w:val="TableContents"/>
-              <w:widowControl w:val="false"/>
-              <w:rPr/>
-            </w:pPr>
-            <w:r>
-              <w:rPr/>
-              <w:t>Copper 1 (top)</w:t>
-            </w:r>
-          </w:p>
-        </w:tc>
-        <w:tc>
-          <w:tcPr>
-            <w:tcW w:w="2993" w:type="dxa"/>
-            <w:tcBorders>
-              <w:left w:val="single" w:sz="4" w:space="0" w:color="000000"/>
-              <w:bottom w:val="single" w:sz="4" w:space="0" w:color="000000"/>
-            </w:tcBorders>
-          </w:tcPr>
-          <w:p>
-            <w:pPr>
-              <w:pStyle w:val="TableContents"/>
-              <w:widowControl w:val="false"/>
-              <w:rPr/>
-            </w:pPr>
-            <w:r>
-              <w:rPr/>
-              <w:t>?</w:t>
-            </w:r>
-          </w:p>
-        </w:tc>
-        <w:tc>
-          <w:tcPr>
-            <w:tcW w:w="1993" w:type="dxa"/>
-            <w:tcBorders>
-              <w:left w:val="single" w:sz="4" w:space="0" w:color="000000"/>
-              <w:bottom w:val="single" w:sz="4" w:space="0" w:color="000000"/>
-            </w:tcBorders>
-          </w:tcPr>
-          <w:p>
-            <w:pPr>
-              <w:pStyle w:val="TableContents"/>
-              <w:widowControl w:val="false"/>
-              <w:rPr/>
-            </w:pPr>
-            <w:r>
-              <w:rPr/>
-            </w:r>
-          </w:p>
-        </w:tc>
-        <w:tc>
-          <w:tcPr>
-            <w:tcW w:w="1995" w:type="dxa"/>
-            <w:tcBorders>
-              <w:left w:val="single" w:sz="4" w:space="0" w:color="000000"/>
-              <w:bottom w:val="single" w:sz="4" w:space="0" w:color="000000"/>
-              <w:right w:val="single" w:sz="4" w:space="0" w:color="000000"/>
-            </w:tcBorders>
-          </w:tcPr>
-          <w:p>
-            <w:pPr>
-              <w:pStyle w:val="TableContents"/>
-              <w:widowControl w:val="false"/>
-              <w:rPr/>
-            </w:pPr>
-            <w:r>
-              <w:rPr/>
-            </w:r>
-          </w:p>
-        </w:tc>
-      </w:tr>
-      <w:tr>
-        <w:trPr/>
-        <w:tc>
-          <w:tcPr>
-            <w:tcW w:w="2990" w:type="dxa"/>
-            <w:tcBorders>
-              <w:left w:val="single" w:sz="4" w:space="0" w:color="000000"/>
-              <w:bottom w:val="single" w:sz="4" w:space="0" w:color="000000"/>
-            </w:tcBorders>
-          </w:tcPr>
-          <w:p>
-            <w:pPr>
-              <w:pStyle w:val="TableContents"/>
-              <w:widowControl w:val="false"/>
-              <w:rPr/>
-            </w:pPr>
-            <w:r>
-              <w:rPr/>
-              <w:t>Silk screen text height</w:t>
-            </w:r>
-          </w:p>
-        </w:tc>
-        <w:tc>
-          <w:tcPr>
-            <w:tcW w:w="2993" w:type="dxa"/>
-            <w:tcBorders>
-              <w:left w:val="single" w:sz="4" w:space="0" w:color="000000"/>
-              <w:bottom w:val="single" w:sz="4" w:space="0" w:color="000000"/>
-            </w:tcBorders>
-          </w:tcPr>
-          <w:p>
-            <w:pPr>
-              <w:pStyle w:val="TableContents"/>
-              <w:widowControl w:val="false"/>
-              <w:rPr/>
-            </w:pPr>
-            <w:r>
-              <w:rPr/>
-            </w:r>
-          </w:p>
-        </w:tc>
-        <w:tc>
-          <w:tcPr>
-            <w:tcW w:w="1993" w:type="dxa"/>
-            <w:tcBorders>
-              <w:left w:val="single" w:sz="4" w:space="0" w:color="000000"/>
-              <w:bottom w:val="single" w:sz="4" w:space="0" w:color="000000"/>
-            </w:tcBorders>
-          </w:tcPr>
-          <w:p>
-            <w:pPr>
-              <w:pStyle w:val="TableContents"/>
-              <w:widowControl w:val="false"/>
-              <w:rPr/>
-            </w:pPr>
-            <w:r>
-              <w:rPr/>
-              <w:t>2mm</w:t>
-            </w:r>
-          </w:p>
-        </w:tc>
-        <w:tc>
-          <w:tcPr>
-            <w:tcW w:w="1995" w:type="dxa"/>
-            <w:tcBorders>
-              <w:left w:val="single" w:sz="4" w:space="0" w:color="000000"/>
-              <w:bottom w:val="single" w:sz="4" w:space="0" w:color="000000"/>
-              <w:right w:val="single" w:sz="4" w:space="0" w:color="000000"/>
-            </w:tcBorders>
-          </w:tcPr>
-          <w:p>
-            <w:pPr>
-              <w:pStyle w:val="TableContents"/>
-              <w:widowControl w:val="false"/>
-              <w:rPr/>
-            </w:pPr>
-            <w:r>
-              <w:rPr/>
-            </w:r>
-          </w:p>
-        </w:tc>
-      </w:tr>
-      <w:tr>
-        <w:trPr/>
-        <w:tc>
-          <w:tcPr>
-            <w:tcW w:w="2990" w:type="dxa"/>
-            <w:tcBorders>
-              <w:left w:val="single" w:sz="4" w:space="0" w:color="000000"/>
-              <w:bottom w:val="single" w:sz="4" w:space="0" w:color="000000"/>
-            </w:tcBorders>
-          </w:tcPr>
-          <w:p>
-            <w:pPr>
-              <w:pStyle w:val="TableContents"/>
-              <w:widowControl w:val="false"/>
-              <w:rPr/>
-            </w:pPr>
-            <w:r>
-              <w:rPr/>
-              <w:t>Via ring width</w:t>
-            </w:r>
-          </w:p>
-        </w:tc>
-        <w:tc>
-          <w:tcPr>
-            <w:tcW w:w="2993" w:type="dxa"/>
-            <w:tcBorders>
-              <w:left w:val="single" w:sz="4" w:space="0" w:color="000000"/>
-              <w:bottom w:val="single" w:sz="4" w:space="0" w:color="000000"/>
-            </w:tcBorders>
-          </w:tcPr>
-          <w:p>
-            <w:pPr>
-              <w:pStyle w:val="TableContents"/>
-              <w:widowControl w:val="false"/>
-              <w:rPr/>
-            </w:pPr>
-            <w:r>
-              <w:rPr/>
-            </w:r>
-          </w:p>
-        </w:tc>
-        <w:tc>
-          <w:tcPr>
-            <w:tcW w:w="1993" w:type="dxa"/>
-            <w:tcBorders>
-              <w:left w:val="single" w:sz="4" w:space="0" w:color="000000"/>
-              <w:bottom w:val="single" w:sz="4" w:space="0" w:color="000000"/>
-            </w:tcBorders>
-          </w:tcPr>
-          <w:p>
-            <w:pPr>
-              <w:pStyle w:val="TableContents"/>
-              <w:widowControl w:val="false"/>
-              <w:rPr/>
-            </w:pPr>
-            <w:r>
-              <w:rPr/>
-              <w:t>500um</w:t>
-            </w:r>
-          </w:p>
-        </w:tc>
-        <w:tc>
-          <w:tcPr>
-            <w:tcW w:w="1995" w:type="dxa"/>
-            <w:tcBorders>
-              <w:left w:val="single" w:sz="4" w:space="0" w:color="000000"/>
-              <w:bottom w:val="single" w:sz="4" w:space="0" w:color="000000"/>
-              <w:right w:val="single" w:sz="4" w:space="0" w:color="000000"/>
-            </w:tcBorders>
-          </w:tcPr>
-          <w:p>
-            <w:pPr>
-              <w:pStyle w:val="TableContents"/>
-              <w:widowControl w:val="false"/>
-              <w:rPr/>
-            </w:pPr>
-            <w:r>
-              <w:rPr/>
-            </w:r>
-          </w:p>
-        </w:tc>
-      </w:tr>
-      <w:tr>
-        <w:trPr/>
-        <w:tc>
-          <w:tcPr>
-            <w:tcW w:w="2990" w:type="dxa"/>
-            <w:tcBorders>
-              <w:left w:val="single" w:sz="4" w:space="0" w:color="000000"/>
-              <w:bottom w:val="single" w:sz="4" w:space="0" w:color="000000"/>
-            </w:tcBorders>
-          </w:tcPr>
-          <w:p>
-            <w:pPr>
-              <w:pStyle w:val="TableContents"/>
-              <w:widowControl w:val="false"/>
-              <w:rPr/>
-            </w:pPr>
-            <w:r>
-              <w:rPr/>
-              <w:t>NPTH copper ring to hole clearance</w:t>
-            </w:r>
-          </w:p>
-        </w:tc>
-        <w:tc>
-          <w:tcPr>
-            <w:tcW w:w="2993" w:type="dxa"/>
-            <w:tcBorders>
-              <w:left w:val="single" w:sz="4" w:space="0" w:color="000000"/>
-              <w:bottom w:val="single" w:sz="4" w:space="0" w:color="000000"/>
-            </w:tcBorders>
-          </w:tcPr>
-          <w:p>
-            <w:pPr>
-              <w:pStyle w:val="TableContents"/>
-              <w:widowControl w:val="false"/>
-              <w:rPr/>
-            </w:pPr>
-            <w:r>
-              <w:rPr/>
-              <w:t>0</w:t>
-            </w:r>
-          </w:p>
-        </w:tc>
-        <w:tc>
-          <w:tcPr>
-            <w:tcW w:w="1993" w:type="dxa"/>
-            <w:tcBorders>
-              <w:left w:val="single" w:sz="4" w:space="0" w:color="000000"/>
-              <w:bottom w:val="single" w:sz="4" w:space="0" w:color="000000"/>
-            </w:tcBorders>
-          </w:tcPr>
-          <w:p>
-            <w:pPr>
-              <w:pStyle w:val="TableContents"/>
-              <w:widowControl w:val="false"/>
-              <w:rPr/>
-            </w:pPr>
-            <w:r>
-              <w:rPr/>
-              <w:t>10um</w:t>
-            </w:r>
-          </w:p>
-        </w:tc>
-        <w:tc>
-          <w:tcPr>
-            <w:tcW w:w="1995" w:type="dxa"/>
-            <w:tcBorders>
-              <w:left w:val="single" w:sz="4" w:space="0" w:color="000000"/>
-              <w:bottom w:val="single" w:sz="4" w:space="0" w:color="000000"/>
-              <w:right w:val="single" w:sz="4" w:space="0" w:color="000000"/>
-            </w:tcBorders>
-          </w:tcPr>
-          <w:p>
-            <w:pPr>
-              <w:pStyle w:val="TableContents"/>
-              <w:widowControl w:val="false"/>
-              <w:rPr/>
-            </w:pPr>
-            <w:r>
-              <w:rPr/>
-            </w:r>
-          </w:p>
-        </w:tc>
-      </w:tr>
-      <w:tr>
-        <w:trPr/>
-        <w:tc>
-          <w:tcPr>
-            <w:tcW w:w="2990" w:type="dxa"/>
-            <w:tcBorders>
-              <w:left w:val="single" w:sz="4" w:space="0" w:color="000000"/>
-              <w:bottom w:val="single" w:sz="4" w:space="0" w:color="000000"/>
-            </w:tcBorders>
-          </w:tcPr>
-          <w:p>
-            <w:pPr>
-              <w:pStyle w:val="TableContents"/>
-              <w:widowControl w:val="false"/>
-              <w:rPr/>
-            </w:pPr>
-            <w:r>
-              <w:rPr/>
-              <w:t>PTH copper ring hole coverage</w:t>
-            </w:r>
-          </w:p>
-        </w:tc>
-        <w:tc>
-          <w:tcPr>
-            <w:tcW w:w="2993" w:type="dxa"/>
-            <w:tcBorders>
-              <w:left w:val="single" w:sz="4" w:space="0" w:color="000000"/>
-              <w:bottom w:val="single" w:sz="4" w:space="0" w:color="000000"/>
-            </w:tcBorders>
-          </w:tcPr>
-          <w:p>
-            <w:pPr>
-              <w:pStyle w:val="TableContents"/>
-              <w:widowControl w:val="false"/>
-              <w:rPr/>
-            </w:pPr>
-            <w:r>
-              <w:rPr/>
-            </w:r>
-          </w:p>
-        </w:tc>
-        <w:tc>
-          <w:tcPr>
-            <w:tcW w:w="1993" w:type="dxa"/>
-            <w:tcBorders>
-              <w:left w:val="single" w:sz="4" w:space="0" w:color="000000"/>
-              <w:bottom w:val="single" w:sz="4" w:space="0" w:color="000000"/>
-            </w:tcBorders>
-          </w:tcPr>
-          <w:p>
-            <w:pPr>
-              <w:pStyle w:val="TableContents"/>
-              <w:widowControl w:val="false"/>
-              <w:rPr/>
-            </w:pPr>
-            <w:r>
-              <w:rPr/>
-              <w:t>10um</w:t>
-            </w:r>
-          </w:p>
-        </w:tc>
-        <w:tc>
-          <w:tcPr>
-            <w:tcW w:w="1995" w:type="dxa"/>
-            <w:tcBorders>
-              <w:left w:val="single" w:sz="4" w:space="0" w:color="000000"/>
-              <w:bottom w:val="single" w:sz="4" w:space="0" w:color="000000"/>
-              <w:right w:val="single" w:sz="4" w:space="0" w:color="000000"/>
-            </w:tcBorders>
-          </w:tcPr>
-          <w:p>
-            <w:pPr>
-              <w:pStyle w:val="TableContents"/>
-              <w:widowControl w:val="false"/>
-              <w:rPr/>
-            </w:pPr>
-            <w:r>
-              <w:rPr/>
-              <w:t>Full hole</w:t>
-            </w:r>
-          </w:p>
-        </w:tc>
-      </w:tr>
-    </w:tbl>
-    <w:p>
-      <w:pPr>
-        <w:pStyle w:val="TextBody"/>
-        <w:rPr/>
-      </w:pPr>
-      <w:r>
-        <w:rPr/>
+        <w:t xml:space="preserve">Min metal width, any geometry to any geometry, any net to any net, any plating thickness, any layer: 400um </w:t>
+      </w:r>
+    </w:p>
+    <w:p>
+      <w:pPr>
+        <w:pStyle w:val="TextBody"/>
+        <w:numPr>
+          <w:ilvl w:val="1"/>
+          <w:numId w:val="13"/>
+        </w:numPr>
+        <w:rPr/>
+      </w:pPr>
+      <w:r>
+        <w:rPr/>
+        <w:t>Min metal to metal spacing: same as min metal width</w:t>
       </w:r>
     </w:p>
     <w:p>
@@ -3317,6 +5170,174 @@
       <w:r>
         <w:rPr/>
         <w:t>compatible with DxDesigner</w:t>
+      </w:r>
+    </w:p>
+    <w:p>
+      <w:pPr>
+        <w:pStyle w:val="TextBody"/>
+        <w:numPr>
+          <w:ilvl w:val="0"/>
+          <w:numId w:val="12"/>
+        </w:numPr>
+        <w:rPr/>
+      </w:pPr>
+      <w:r>
+        <w:rPr/>
+        <w:t>Tools → Property Definition Editor</w:t>
+      </w:r>
+    </w:p>
+    <w:p>
+      <w:pPr>
+        <w:pStyle w:val="TextBody"/>
+        <w:numPr>
+          <w:ilvl w:val="1"/>
+          <w:numId w:val="12"/>
+        </w:numPr>
+        <w:rPr/>
+      </w:pPr>
+      <w:r>
+        <w:rPr/>
+        <w:t>Anytime modifications are made, the project has to be closed and reopened for the changes to be visible</w:t>
+      </w:r>
+    </w:p>
+    <w:p>
+      <w:pPr>
+        <w:pStyle w:val="TextBody"/>
+        <w:numPr>
+          <w:ilvl w:val="1"/>
+          <w:numId w:val="12"/>
+        </w:numPr>
+        <w:rPr/>
+      </w:pPr>
+      <w:r>
+        <w:rPr/>
+        <w:t>This includes the symbol editor – it must be closed and reopened along with the project</w:t>
+      </w:r>
+    </w:p>
+    <w:p>
+      <w:pPr>
+        <w:pStyle w:val="TextBody"/>
+        <w:numPr>
+          <w:ilvl w:val="1"/>
+          <w:numId w:val="12"/>
+        </w:numPr>
+        <w:rPr/>
+      </w:pPr>
+      <w:r>
+        <w:rPr/>
+        <w:t>Not all properties can be modified from this dialog</w:t>
+      </w:r>
+    </w:p>
+    <w:p>
+      <w:pPr>
+        <w:pStyle w:val="TextBody"/>
+        <w:numPr>
+          <w:ilvl w:val="1"/>
+          <w:numId w:val="12"/>
+        </w:numPr>
+        <w:rPr/>
+      </w:pPr>
+      <w:r>
+        <w:rPr/>
+        <w:t>The properties available depend on</w:t>
+      </w:r>
+    </w:p>
+    <w:p>
+      <w:pPr>
+        <w:pStyle w:val="TextBody"/>
+        <w:numPr>
+          <w:ilvl w:val="2"/>
+          <w:numId w:val="12"/>
+        </w:numPr>
+        <w:rPr/>
+      </w:pPr>
+      <w:r>
+        <w:rPr/>
+        <w:t xml:space="preserve">the selected design flow </w:t>
+      </w:r>
+    </w:p>
+    <w:p>
+      <w:pPr>
+        <w:pStyle w:val="TextBody"/>
+        <w:numPr>
+          <w:ilvl w:val="2"/>
+          <w:numId w:val="12"/>
+        </w:numPr>
+        <w:rPr/>
+      </w:pPr>
+      <w:r>
+        <w:rPr/>
+        <w:t>the object type (border, composite, etc.)</w:t>
+      </w:r>
+    </w:p>
+    <w:p>
+      <w:pPr>
+        <w:pStyle w:val="TextBody"/>
+        <w:numPr>
+          <w:ilvl w:val="2"/>
+          <w:numId w:val="12"/>
+        </w:numPr>
+        <w:rPr/>
+      </w:pPr>
+      <w:r>
+        <w:rPr/>
+        <w:t>the tool editing the properties (E.g. symbol editor vs. regular schematic editor)</w:t>
+      </w:r>
+    </w:p>
+    <w:p>
+      <w:pPr>
+        <w:pStyle w:val="TextBody"/>
+        <w:numPr>
+          <w:ilvl w:val="1"/>
+          <w:numId w:val="12"/>
+        </w:numPr>
+        <w:rPr/>
+      </w:pPr>
+      <w:r>
+        <w:rPr/>
+        <w:t>A workaround to get properties available anywhere is to manually add them to the properties file.</w:t>
+      </w:r>
+    </w:p>
+    <w:p>
+      <w:pPr>
+        <w:pStyle w:val="TextBody"/>
+        <w:numPr>
+          <w:ilvl w:val="1"/>
+          <w:numId w:val="12"/>
+        </w:numPr>
+        <w:rPr/>
+      </w:pPr>
+      <w:r>
+        <w:rPr/>
+        <w:t>An example of this is the @DATETIME property commonly used for borders. While it is an official property for a netlist flow project, for an unknown reason, it was not available in the symbol editor until it was manually added as a user defined property.</w:t>
+      </w:r>
+    </w:p>
+    <w:p>
+      <w:pPr>
+        <w:pStyle w:val="TextBody"/>
+        <w:numPr>
+          <w:ilvl w:val="2"/>
+          <w:numId w:val="12"/>
+        </w:numPr>
+        <w:rPr/>
+      </w:pPr>
+      <w:r>
+        <w:rPr/>
+        <w:t>Note that is is unclear if a custom property was necessary or PROPERTY_NAME=”@DATETIME” would also work</w:t>
+      </w:r>
+    </w:p>
+    <w:p>
+      <w:pPr>
+        <w:pStyle w:val="TextBody"/>
+        <w:numPr>
+          <w:ilvl w:val="2"/>
+          <w:numId w:val="12"/>
+        </w:numPr>
+        <w:rPr/>
+      </w:pPr>
+      <w:r>
+        <w:rPr/>
+        <w:t>@DATETIME function worked correctly with @DATETIME=”” and @DATETIME=”@DATETIME”. @DATETIME=”@DATETIME” is more practical for seeing and placing the property.</w:t>
       </w:r>
     </w:p>
     <w:p>
@@ -3841,7 +5862,9 @@
         </w:tabs>
         <w:ind w:left="0" w:hanging="0"/>
       </w:pPr>
-      <w:rPr/>
+      <w:rPr>
+        <w:b/>
+      </w:rPr>
     </w:lvl>
     <w:lvl w:ilvl="2">
       <w:start w:val="1"/>
@@ -6400,6 +8423,554 @@
     </w:lvl>
   </w:abstractNum>
   <w:abstractNum w:abstractNumId="20">
+    <w:lvl w:ilvl="0">
+      <w:start w:val="1"/>
+      <w:numFmt w:val="bullet"/>
+      <w:lvlText w:val=""/>
+      <w:lvlJc w:val="left"/>
+      <w:pPr>
+        <w:tabs>
+          <w:tab w:val="num" w:pos="720"/>
+        </w:tabs>
+        <w:ind w:left="720" w:hanging="360"/>
+      </w:pPr>
+      <w:rPr>
+        <w:rFonts w:ascii="Symbol" w:hAnsi="Symbol" w:cs="Symbol" w:hint="default"/>
+      </w:rPr>
+    </w:lvl>
+    <w:lvl w:ilvl="1">
+      <w:start w:val="1"/>
+      <w:numFmt w:val="bullet"/>
+      <w:lvlText w:val="◦"/>
+      <w:lvlJc w:val="left"/>
+      <w:pPr>
+        <w:tabs>
+          <w:tab w:val="num" w:pos="1080"/>
+        </w:tabs>
+        <w:ind w:left="1080" w:hanging="360"/>
+      </w:pPr>
+      <w:rPr>
+        <w:rFonts w:ascii="OpenSymbol" w:hAnsi="OpenSymbol" w:cs="OpenSymbol" w:hint="default"/>
+      </w:rPr>
+    </w:lvl>
+    <w:lvl w:ilvl="2">
+      <w:start w:val="1"/>
+      <w:numFmt w:val="bullet"/>
+      <w:lvlText w:val="▪"/>
+      <w:lvlJc w:val="left"/>
+      <w:pPr>
+        <w:tabs>
+          <w:tab w:val="num" w:pos="1440"/>
+        </w:tabs>
+        <w:ind w:left="1440" w:hanging="360"/>
+      </w:pPr>
+      <w:rPr>
+        <w:rFonts w:ascii="OpenSymbol" w:hAnsi="OpenSymbol" w:cs="OpenSymbol" w:hint="default"/>
+      </w:rPr>
+    </w:lvl>
+    <w:lvl w:ilvl="3">
+      <w:start w:val="1"/>
+      <w:numFmt w:val="bullet"/>
+      <w:lvlText w:val=""/>
+      <w:lvlJc w:val="left"/>
+      <w:pPr>
+        <w:tabs>
+          <w:tab w:val="num" w:pos="1800"/>
+        </w:tabs>
+        <w:ind w:left="1800" w:hanging="360"/>
+      </w:pPr>
+      <w:rPr>
+        <w:rFonts w:ascii="Symbol" w:hAnsi="Symbol" w:cs="Symbol" w:hint="default"/>
+      </w:rPr>
+    </w:lvl>
+    <w:lvl w:ilvl="4">
+      <w:start w:val="1"/>
+      <w:numFmt w:val="bullet"/>
+      <w:lvlText w:val="◦"/>
+      <w:lvlJc w:val="left"/>
+      <w:pPr>
+        <w:tabs>
+          <w:tab w:val="num" w:pos="2160"/>
+        </w:tabs>
+        <w:ind w:left="2160" w:hanging="360"/>
+      </w:pPr>
+      <w:rPr>
+        <w:rFonts w:ascii="OpenSymbol" w:hAnsi="OpenSymbol" w:cs="OpenSymbol" w:hint="default"/>
+      </w:rPr>
+    </w:lvl>
+    <w:lvl w:ilvl="5">
+      <w:start w:val="1"/>
+      <w:numFmt w:val="bullet"/>
+      <w:lvlText w:val="▪"/>
+      <w:lvlJc w:val="left"/>
+      <w:pPr>
+        <w:tabs>
+          <w:tab w:val="num" w:pos="2520"/>
+        </w:tabs>
+        <w:ind w:left="2520" w:hanging="360"/>
+      </w:pPr>
+      <w:rPr>
+        <w:rFonts w:ascii="OpenSymbol" w:hAnsi="OpenSymbol" w:cs="OpenSymbol" w:hint="default"/>
+      </w:rPr>
+    </w:lvl>
+    <w:lvl w:ilvl="6">
+      <w:start w:val="1"/>
+      <w:numFmt w:val="bullet"/>
+      <w:lvlText w:val=""/>
+      <w:lvlJc w:val="left"/>
+      <w:pPr>
+        <w:tabs>
+          <w:tab w:val="num" w:pos="2880"/>
+        </w:tabs>
+        <w:ind w:left="2880" w:hanging="360"/>
+      </w:pPr>
+      <w:rPr>
+        <w:rFonts w:ascii="Symbol" w:hAnsi="Symbol" w:cs="Symbol" w:hint="default"/>
+      </w:rPr>
+    </w:lvl>
+    <w:lvl w:ilvl="7">
+      <w:start w:val="1"/>
+      <w:numFmt w:val="bullet"/>
+      <w:lvlText w:val="◦"/>
+      <w:lvlJc w:val="left"/>
+      <w:pPr>
+        <w:tabs>
+          <w:tab w:val="num" w:pos="3240"/>
+        </w:tabs>
+        <w:ind w:left="3240" w:hanging="360"/>
+      </w:pPr>
+      <w:rPr>
+        <w:rFonts w:ascii="OpenSymbol" w:hAnsi="OpenSymbol" w:cs="OpenSymbol" w:hint="default"/>
+      </w:rPr>
+    </w:lvl>
+    <w:lvl w:ilvl="8">
+      <w:start w:val="1"/>
+      <w:numFmt w:val="bullet"/>
+      <w:lvlText w:val="▪"/>
+      <w:lvlJc w:val="left"/>
+      <w:pPr>
+        <w:tabs>
+          <w:tab w:val="num" w:pos="3600"/>
+        </w:tabs>
+        <w:ind w:left="3600" w:hanging="360"/>
+      </w:pPr>
+      <w:rPr>
+        <w:rFonts w:ascii="OpenSymbol" w:hAnsi="OpenSymbol" w:cs="OpenSymbol" w:hint="default"/>
+      </w:rPr>
+    </w:lvl>
+  </w:abstractNum>
+  <w:abstractNum w:abstractNumId="21">
+    <w:lvl w:ilvl="0">
+      <w:start w:val="1"/>
+      <w:numFmt w:val="bullet"/>
+      <w:lvlText w:val=""/>
+      <w:lvlJc w:val="left"/>
+      <w:pPr>
+        <w:tabs>
+          <w:tab w:val="num" w:pos="720"/>
+        </w:tabs>
+        <w:ind w:left="720" w:hanging="360"/>
+      </w:pPr>
+      <w:rPr>
+        <w:rFonts w:ascii="Symbol" w:hAnsi="Symbol" w:cs="Symbol" w:hint="default"/>
+      </w:rPr>
+    </w:lvl>
+    <w:lvl w:ilvl="1">
+      <w:start w:val="1"/>
+      <w:numFmt w:val="bullet"/>
+      <w:lvlText w:val="◦"/>
+      <w:lvlJc w:val="left"/>
+      <w:pPr>
+        <w:tabs>
+          <w:tab w:val="num" w:pos="1080"/>
+        </w:tabs>
+        <w:ind w:left="1080" w:hanging="360"/>
+      </w:pPr>
+      <w:rPr>
+        <w:rFonts w:ascii="OpenSymbol" w:hAnsi="OpenSymbol" w:cs="OpenSymbol" w:hint="default"/>
+      </w:rPr>
+    </w:lvl>
+    <w:lvl w:ilvl="2">
+      <w:start w:val="1"/>
+      <w:numFmt w:val="bullet"/>
+      <w:lvlText w:val="▪"/>
+      <w:lvlJc w:val="left"/>
+      <w:pPr>
+        <w:tabs>
+          <w:tab w:val="num" w:pos="1440"/>
+        </w:tabs>
+        <w:ind w:left="1440" w:hanging="360"/>
+      </w:pPr>
+      <w:rPr>
+        <w:rFonts w:ascii="OpenSymbol" w:hAnsi="OpenSymbol" w:cs="OpenSymbol" w:hint="default"/>
+      </w:rPr>
+    </w:lvl>
+    <w:lvl w:ilvl="3">
+      <w:start w:val="1"/>
+      <w:numFmt w:val="bullet"/>
+      <w:lvlText w:val=""/>
+      <w:lvlJc w:val="left"/>
+      <w:pPr>
+        <w:tabs>
+          <w:tab w:val="num" w:pos="1800"/>
+        </w:tabs>
+        <w:ind w:left="1800" w:hanging="360"/>
+      </w:pPr>
+      <w:rPr>
+        <w:rFonts w:ascii="Symbol" w:hAnsi="Symbol" w:cs="Symbol" w:hint="default"/>
+      </w:rPr>
+    </w:lvl>
+    <w:lvl w:ilvl="4">
+      <w:start w:val="1"/>
+      <w:numFmt w:val="bullet"/>
+      <w:lvlText w:val="◦"/>
+      <w:lvlJc w:val="left"/>
+      <w:pPr>
+        <w:tabs>
+          <w:tab w:val="num" w:pos="2160"/>
+        </w:tabs>
+        <w:ind w:left="2160" w:hanging="360"/>
+      </w:pPr>
+      <w:rPr>
+        <w:rFonts w:ascii="OpenSymbol" w:hAnsi="OpenSymbol" w:cs="OpenSymbol" w:hint="default"/>
+      </w:rPr>
+    </w:lvl>
+    <w:lvl w:ilvl="5">
+      <w:start w:val="1"/>
+      <w:numFmt w:val="bullet"/>
+      <w:lvlText w:val="▪"/>
+      <w:lvlJc w:val="left"/>
+      <w:pPr>
+        <w:tabs>
+          <w:tab w:val="num" w:pos="2520"/>
+        </w:tabs>
+        <w:ind w:left="2520" w:hanging="360"/>
+      </w:pPr>
+      <w:rPr>
+        <w:rFonts w:ascii="OpenSymbol" w:hAnsi="OpenSymbol" w:cs="OpenSymbol" w:hint="default"/>
+      </w:rPr>
+    </w:lvl>
+    <w:lvl w:ilvl="6">
+      <w:start w:val="1"/>
+      <w:numFmt w:val="bullet"/>
+      <w:lvlText w:val=""/>
+      <w:lvlJc w:val="left"/>
+      <w:pPr>
+        <w:tabs>
+          <w:tab w:val="num" w:pos="2880"/>
+        </w:tabs>
+        <w:ind w:left="2880" w:hanging="360"/>
+      </w:pPr>
+      <w:rPr>
+        <w:rFonts w:ascii="Symbol" w:hAnsi="Symbol" w:cs="Symbol" w:hint="default"/>
+      </w:rPr>
+    </w:lvl>
+    <w:lvl w:ilvl="7">
+      <w:start w:val="1"/>
+      <w:numFmt w:val="bullet"/>
+      <w:lvlText w:val="◦"/>
+      <w:lvlJc w:val="left"/>
+      <w:pPr>
+        <w:tabs>
+          <w:tab w:val="num" w:pos="3240"/>
+        </w:tabs>
+        <w:ind w:left="3240" w:hanging="360"/>
+      </w:pPr>
+      <w:rPr>
+        <w:rFonts w:ascii="OpenSymbol" w:hAnsi="OpenSymbol" w:cs="OpenSymbol" w:hint="default"/>
+      </w:rPr>
+    </w:lvl>
+    <w:lvl w:ilvl="8">
+      <w:start w:val="1"/>
+      <w:numFmt w:val="bullet"/>
+      <w:lvlText w:val="▪"/>
+      <w:lvlJc w:val="left"/>
+      <w:pPr>
+        <w:tabs>
+          <w:tab w:val="num" w:pos="3600"/>
+        </w:tabs>
+        <w:ind w:left="3600" w:hanging="360"/>
+      </w:pPr>
+      <w:rPr>
+        <w:rFonts w:ascii="OpenSymbol" w:hAnsi="OpenSymbol" w:cs="OpenSymbol" w:hint="default"/>
+      </w:rPr>
+    </w:lvl>
+  </w:abstractNum>
+  <w:abstractNum w:abstractNumId="22">
+    <w:lvl w:ilvl="0">
+      <w:start w:val="1"/>
+      <w:numFmt w:val="bullet"/>
+      <w:lvlText w:val=""/>
+      <w:lvlJc w:val="left"/>
+      <w:pPr>
+        <w:tabs>
+          <w:tab w:val="num" w:pos="720"/>
+        </w:tabs>
+        <w:ind w:left="720" w:hanging="360"/>
+      </w:pPr>
+      <w:rPr>
+        <w:rFonts w:ascii="Symbol" w:hAnsi="Symbol" w:cs="Symbol" w:hint="default"/>
+      </w:rPr>
+    </w:lvl>
+    <w:lvl w:ilvl="1">
+      <w:start w:val="1"/>
+      <w:numFmt w:val="bullet"/>
+      <w:lvlText w:val="◦"/>
+      <w:lvlJc w:val="left"/>
+      <w:pPr>
+        <w:tabs>
+          <w:tab w:val="num" w:pos="1080"/>
+        </w:tabs>
+        <w:ind w:left="1080" w:hanging="360"/>
+      </w:pPr>
+      <w:rPr>
+        <w:rFonts w:ascii="OpenSymbol" w:hAnsi="OpenSymbol" w:cs="OpenSymbol" w:hint="default"/>
+      </w:rPr>
+    </w:lvl>
+    <w:lvl w:ilvl="2">
+      <w:start w:val="1"/>
+      <w:numFmt w:val="bullet"/>
+      <w:lvlText w:val="▪"/>
+      <w:lvlJc w:val="left"/>
+      <w:pPr>
+        <w:tabs>
+          <w:tab w:val="num" w:pos="1440"/>
+        </w:tabs>
+        <w:ind w:left="1440" w:hanging="360"/>
+      </w:pPr>
+      <w:rPr>
+        <w:rFonts w:ascii="OpenSymbol" w:hAnsi="OpenSymbol" w:cs="OpenSymbol" w:hint="default"/>
+      </w:rPr>
+    </w:lvl>
+    <w:lvl w:ilvl="3">
+      <w:start w:val="1"/>
+      <w:numFmt w:val="bullet"/>
+      <w:lvlText w:val=""/>
+      <w:lvlJc w:val="left"/>
+      <w:pPr>
+        <w:tabs>
+          <w:tab w:val="num" w:pos="1800"/>
+        </w:tabs>
+        <w:ind w:left="1800" w:hanging="360"/>
+      </w:pPr>
+      <w:rPr>
+        <w:rFonts w:ascii="Symbol" w:hAnsi="Symbol" w:cs="Symbol" w:hint="default"/>
+      </w:rPr>
+    </w:lvl>
+    <w:lvl w:ilvl="4">
+      <w:start w:val="1"/>
+      <w:numFmt w:val="bullet"/>
+      <w:lvlText w:val="◦"/>
+      <w:lvlJc w:val="left"/>
+      <w:pPr>
+        <w:tabs>
+          <w:tab w:val="num" w:pos="2160"/>
+        </w:tabs>
+        <w:ind w:left="2160" w:hanging="360"/>
+      </w:pPr>
+      <w:rPr>
+        <w:rFonts w:ascii="OpenSymbol" w:hAnsi="OpenSymbol" w:cs="OpenSymbol" w:hint="default"/>
+      </w:rPr>
+    </w:lvl>
+    <w:lvl w:ilvl="5">
+      <w:start w:val="1"/>
+      <w:numFmt w:val="bullet"/>
+      <w:lvlText w:val="▪"/>
+      <w:lvlJc w:val="left"/>
+      <w:pPr>
+        <w:tabs>
+          <w:tab w:val="num" w:pos="2520"/>
+        </w:tabs>
+        <w:ind w:left="2520" w:hanging="360"/>
+      </w:pPr>
+      <w:rPr>
+        <w:rFonts w:ascii="OpenSymbol" w:hAnsi="OpenSymbol" w:cs="OpenSymbol" w:hint="default"/>
+      </w:rPr>
+    </w:lvl>
+    <w:lvl w:ilvl="6">
+      <w:start w:val="1"/>
+      <w:numFmt w:val="bullet"/>
+      <w:lvlText w:val=""/>
+      <w:lvlJc w:val="left"/>
+      <w:pPr>
+        <w:tabs>
+          <w:tab w:val="num" w:pos="2880"/>
+        </w:tabs>
+        <w:ind w:left="2880" w:hanging="360"/>
+      </w:pPr>
+      <w:rPr>
+        <w:rFonts w:ascii="Symbol" w:hAnsi="Symbol" w:cs="Symbol" w:hint="default"/>
+      </w:rPr>
+    </w:lvl>
+    <w:lvl w:ilvl="7">
+      <w:start w:val="1"/>
+      <w:numFmt w:val="bullet"/>
+      <w:lvlText w:val="◦"/>
+      <w:lvlJc w:val="left"/>
+      <w:pPr>
+        <w:tabs>
+          <w:tab w:val="num" w:pos="3240"/>
+        </w:tabs>
+        <w:ind w:left="3240" w:hanging="360"/>
+      </w:pPr>
+      <w:rPr>
+        <w:rFonts w:ascii="OpenSymbol" w:hAnsi="OpenSymbol" w:cs="OpenSymbol" w:hint="default"/>
+      </w:rPr>
+    </w:lvl>
+    <w:lvl w:ilvl="8">
+      <w:start w:val="1"/>
+      <w:numFmt w:val="bullet"/>
+      <w:lvlText w:val="▪"/>
+      <w:lvlJc w:val="left"/>
+      <w:pPr>
+        <w:tabs>
+          <w:tab w:val="num" w:pos="3600"/>
+        </w:tabs>
+        <w:ind w:left="3600" w:hanging="360"/>
+      </w:pPr>
+      <w:rPr>
+        <w:rFonts w:ascii="OpenSymbol" w:hAnsi="OpenSymbol" w:cs="OpenSymbol" w:hint="default"/>
+      </w:rPr>
+    </w:lvl>
+  </w:abstractNum>
+  <w:abstractNum w:abstractNumId="23">
+    <w:lvl w:ilvl="0">
+      <w:start w:val="1"/>
+      <w:numFmt w:val="bullet"/>
+      <w:lvlText w:val=""/>
+      <w:lvlJc w:val="left"/>
+      <w:pPr>
+        <w:tabs>
+          <w:tab w:val="num" w:pos="720"/>
+        </w:tabs>
+        <w:ind w:left="720" w:hanging="360"/>
+      </w:pPr>
+      <w:rPr>
+        <w:rFonts w:ascii="Symbol" w:hAnsi="Symbol" w:cs="Symbol" w:hint="default"/>
+      </w:rPr>
+    </w:lvl>
+    <w:lvl w:ilvl="1">
+      <w:start w:val="1"/>
+      <w:numFmt w:val="bullet"/>
+      <w:lvlText w:val="◦"/>
+      <w:lvlJc w:val="left"/>
+      <w:pPr>
+        <w:tabs>
+          <w:tab w:val="num" w:pos="1080"/>
+        </w:tabs>
+        <w:ind w:left="1080" w:hanging="360"/>
+      </w:pPr>
+      <w:rPr>
+        <w:rFonts w:ascii="OpenSymbol" w:hAnsi="OpenSymbol" w:cs="OpenSymbol" w:hint="default"/>
+      </w:rPr>
+    </w:lvl>
+    <w:lvl w:ilvl="2">
+      <w:start w:val="1"/>
+      <w:numFmt w:val="bullet"/>
+      <w:lvlText w:val="▪"/>
+      <w:lvlJc w:val="left"/>
+      <w:pPr>
+        <w:tabs>
+          <w:tab w:val="num" w:pos="1440"/>
+        </w:tabs>
+        <w:ind w:left="1440" w:hanging="360"/>
+      </w:pPr>
+      <w:rPr>
+        <w:rFonts w:ascii="OpenSymbol" w:hAnsi="OpenSymbol" w:cs="OpenSymbol" w:hint="default"/>
+      </w:rPr>
+    </w:lvl>
+    <w:lvl w:ilvl="3">
+      <w:start w:val="1"/>
+      <w:numFmt w:val="bullet"/>
+      <w:lvlText w:val=""/>
+      <w:lvlJc w:val="left"/>
+      <w:pPr>
+        <w:tabs>
+          <w:tab w:val="num" w:pos="1800"/>
+        </w:tabs>
+        <w:ind w:left="1800" w:hanging="360"/>
+      </w:pPr>
+      <w:rPr>
+        <w:rFonts w:ascii="Symbol" w:hAnsi="Symbol" w:cs="Symbol" w:hint="default"/>
+      </w:rPr>
+    </w:lvl>
+    <w:lvl w:ilvl="4">
+      <w:start w:val="1"/>
+      <w:numFmt w:val="bullet"/>
+      <w:lvlText w:val="◦"/>
+      <w:lvlJc w:val="left"/>
+      <w:pPr>
+        <w:tabs>
+          <w:tab w:val="num" w:pos="2160"/>
+        </w:tabs>
+        <w:ind w:left="2160" w:hanging="360"/>
+      </w:pPr>
+      <w:rPr>
+        <w:rFonts w:ascii="OpenSymbol" w:hAnsi="OpenSymbol" w:cs="OpenSymbol" w:hint="default"/>
+      </w:rPr>
+    </w:lvl>
+    <w:lvl w:ilvl="5">
+      <w:start w:val="1"/>
+      <w:numFmt w:val="bullet"/>
+      <w:lvlText w:val="▪"/>
+      <w:lvlJc w:val="left"/>
+      <w:pPr>
+        <w:tabs>
+          <w:tab w:val="num" w:pos="2520"/>
+        </w:tabs>
+        <w:ind w:left="2520" w:hanging="360"/>
+      </w:pPr>
+      <w:rPr>
+        <w:rFonts w:ascii="OpenSymbol" w:hAnsi="OpenSymbol" w:cs="OpenSymbol" w:hint="default"/>
+      </w:rPr>
+    </w:lvl>
+    <w:lvl w:ilvl="6">
+      <w:start w:val="1"/>
+      <w:numFmt w:val="bullet"/>
+      <w:lvlText w:val=""/>
+      <w:lvlJc w:val="left"/>
+      <w:pPr>
+        <w:tabs>
+          <w:tab w:val="num" w:pos="2880"/>
+        </w:tabs>
+        <w:ind w:left="2880" w:hanging="360"/>
+      </w:pPr>
+      <w:rPr>
+        <w:rFonts w:ascii="Symbol" w:hAnsi="Symbol" w:cs="Symbol" w:hint="default"/>
+      </w:rPr>
+    </w:lvl>
+    <w:lvl w:ilvl="7">
+      <w:start w:val="1"/>
+      <w:numFmt w:val="bullet"/>
+      <w:lvlText w:val="◦"/>
+      <w:lvlJc w:val="left"/>
+      <w:pPr>
+        <w:tabs>
+          <w:tab w:val="num" w:pos="3240"/>
+        </w:tabs>
+        <w:ind w:left="3240" w:hanging="360"/>
+      </w:pPr>
+      <w:rPr>
+        <w:rFonts w:ascii="OpenSymbol" w:hAnsi="OpenSymbol" w:cs="OpenSymbol" w:hint="default"/>
+      </w:rPr>
+    </w:lvl>
+    <w:lvl w:ilvl="8">
+      <w:start w:val="1"/>
+      <w:numFmt w:val="bullet"/>
+      <w:lvlText w:val="▪"/>
+      <w:lvlJc w:val="left"/>
+      <w:pPr>
+        <w:tabs>
+          <w:tab w:val="num" w:pos="3600"/>
+        </w:tabs>
+        <w:ind w:left="3600" w:hanging="360"/>
+      </w:pPr>
+      <w:rPr>
+        <w:rFonts w:ascii="OpenSymbol" w:hAnsi="OpenSymbol" w:cs="OpenSymbol" w:hint="default"/>
+      </w:rPr>
+    </w:lvl>
+  </w:abstractNum>
+  <w:abstractNum w:abstractNumId="24">
     <w:lvl w:ilvl="0">
       <w:start w:val="1"/>
       <w:numFmt w:val="none"/>
@@ -6577,6 +9148,18 @@
   </w:num>
   <w:num w:numId="20">
     <w:abstractNumId w:val="20"/>
+  </w:num>
+  <w:num w:numId="21">
+    <w:abstractNumId w:val="21"/>
+  </w:num>
+  <w:num w:numId="22">
+    <w:abstractNumId w:val="22"/>
+  </w:num>
+  <w:num w:numId="23">
+    <w:abstractNumId w:val="23"/>
+  </w:num>
+  <w:num w:numId="24">
+    <w:abstractNumId w:val="24"/>
   </w:num>
 </w:numbering>
 </file>
@@ -6743,5 +9326,18 @@
     </w:pPr>
     <w:rPr/>
   </w:style>
+  <w:style w:type="paragraph" w:styleId="TableHeading">
+    <w:name w:val="Table Heading"/>
+    <w:basedOn w:val="TableContents"/>
+    <w:qFormat/>
+    <w:pPr>
+      <w:suppressLineNumbers/>
+      <w:jc w:val="center"/>
+    </w:pPr>
+    <w:rPr>
+      <w:b/>
+      <w:bCs/>
+    </w:rPr>
+  </w:style>
 </w:styles>
 </file>
</xml_diff>

<commit_message>
Siemens new symbols and symbol improvements.
</commit_message>
<xml_diff>
--- a/documentation.docx
+++ b/documentation.docx
@@ -1242,11 +1242,7 @@
       </w:pPr>
       <w:r>
         <w:rPr/>
-        <w:t xml:space="preserve">Primary scale: 2.5mm </w:t>
-      </w:r>
-      <w:r>
-        <w:rPr/>
-        <w:t>= ½ of preferred, print ready, scale</w:t>
+        <w:t>Primary scale: 2.5mm = ½ of preferred, print ready, scale</w:t>
       </w:r>
     </w:p>
     <w:p>
@@ -1393,49 +1389,7 @@
         <w:rPr>
           <w:lang w:val="en-CA"/>
         </w:rPr>
-        <w:t xml:space="preserve">Preferred technical drafting paper would be </w:t>
-      </w:r>
-      <w:r>
-        <w:rPr>
-          <w:lang w:val="en-CA"/>
-        </w:rPr>
-        <w:t xml:space="preserve">5mmx5mm </w:t>
-      </w:r>
-      <w:r>
-        <w:rPr>
-          <w:lang w:val="en-CA"/>
-        </w:rPr>
-        <w:t xml:space="preserve">course grid with a 1mm fine grid </w:t>
-      </w:r>
-      <w:r>
-        <w:rPr>
-          <w:lang w:val="en-CA"/>
-        </w:rPr>
-        <w:t>(</w:t>
-      </w:r>
-      <w:r>
-        <w:rPr>
-          <w:lang w:val="en-CA"/>
-        </w:rPr>
-        <w:t xml:space="preserve">mm paper, </w:t>
-      </w:r>
-      <w:r>
-        <w:rPr>
-          <w:lang w:val="en-CA"/>
-        </w:rPr>
-        <w:t xml:space="preserve">2x the primary scale). </w:t>
-      </w:r>
-      <w:r>
-        <w:rPr>
-          <w:lang w:val="en-CA"/>
-        </w:rPr>
-        <w:t>T</w:t>
-      </w:r>
-      <w:r>
-        <w:rPr>
-          <w:lang w:val="en-CA"/>
-        </w:rPr>
-        <w:t>his is at small handwriting scale (4mm ~=10pt), hand drawing scale (~1mm tolerance), this is a standard grid paper size, and a decade increment.</w:t>
+        <w:t>Preferred technical drafting paper would be 5mmx5mm course grid with a 1mm fine grid (mm paper, 2x the primary scale). This is at small handwriting scale (4mm ~=10pt), hand drawing scale (~1mm tolerance), this is a standard grid paper size, and a decade increment.</w:t>
       </w:r>
     </w:p>
     <w:p>
@@ -1505,8 +1459,8 @@
       <w:tblGrid>
         <w:gridCol w:w="2242"/>
         <w:gridCol w:w="2345"/>
-        <w:gridCol w:w="2142"/>
-        <w:gridCol w:w="3245"/>
+        <w:gridCol w:w="2145"/>
+        <w:gridCol w:w="3242"/>
       </w:tblGrid>
       <w:tr>
         <w:trPr/>
@@ -1533,19 +1487,7 @@
               <w:rPr>
                 <w:lang w:val="en-CA"/>
               </w:rPr>
-              <w:t xml:space="preserve">(relative to </w:t>
-            </w:r>
-            <w:r>
-              <w:rPr>
-                <w:lang w:val="en-CA"/>
-              </w:rPr>
-              <w:t xml:space="preserve">drafting or component </w:t>
-            </w:r>
-            <w:r>
-              <w:rPr>
-                <w:lang w:val="en-CA"/>
-              </w:rPr>
-              <w:t>origin)</w:t>
+              <w:t>(relative to drafting or component origin)</w:t>
             </w:r>
           </w:p>
         </w:tc>
@@ -1572,7 +1514,7 @@
         </w:tc>
         <w:tc>
           <w:tcPr>
-            <w:tcW w:w="2142" w:type="dxa"/>
+            <w:tcW w:w="2145" w:type="dxa"/>
             <w:tcBorders>
               <w:top w:val="single" w:sz="4" w:space="0" w:color="000000"/>
               <w:left w:val="single" w:sz="4" w:space="0" w:color="000000"/>
@@ -1597,7 +1539,7 @@
         </w:tc>
         <w:tc>
           <w:tcPr>
-            <w:tcW w:w="3245" w:type="dxa"/>
+            <w:tcW w:w="3242" w:type="dxa"/>
             <w:tcBorders>
               <w:top w:val="single" w:sz="4" w:space="0" w:color="000000"/>
               <w:left w:val="single" w:sz="4" w:space="0" w:color="000000"/>
@@ -1636,15 +1578,7 @@
             </w:pPr>
             <w:r>
               <w:rPr/>
-              <w:t>p</w:t>
-            </w:r>
-            <w:r>
-              <w:rPr/>
-              <w:t xml:space="preserve">rimary </w:t>
-            </w:r>
-            <w:r>
-              <w:rPr/>
-              <w:t xml:space="preserve">imperial </w:t>
+              <w:t xml:space="preserve">primary imperial </w:t>
             </w:r>
             <w:r>
               <w:rPr>
@@ -1681,10 +1615,23 @@
               <w:t>2.54mm x 2.54mm</w:t>
             </w:r>
           </w:p>
+          <w:p>
+            <w:pPr>
+              <w:pStyle w:val="TableContents"/>
+              <w:widowControl w:val="false"/>
+              <w:rPr>
+                <w:lang w:val="en-US"/>
+              </w:rPr>
+            </w:pPr>
+            <w:r>
+              <w:rPr/>
+              <w:t>0.100” x 0.100”</w:t>
+            </w:r>
+          </w:p>
         </w:tc>
         <w:tc>
           <w:tcPr>
-            <w:tcW w:w="2142" w:type="dxa"/>
+            <w:tcW w:w="2145" w:type="dxa"/>
             <w:tcBorders>
               <w:left w:val="single" w:sz="4" w:space="0" w:color="000000"/>
               <w:bottom w:val="single" w:sz="4" w:space="0" w:color="000000"/>
@@ -1770,7 +1717,7 @@
         </w:tc>
         <w:tc>
           <w:tcPr>
-            <w:tcW w:w="3245" w:type="dxa"/>
+            <w:tcW w:w="3242" w:type="dxa"/>
             <w:tcBorders>
               <w:left w:val="single" w:sz="4" w:space="0" w:color="000000"/>
               <w:bottom w:val="single" w:sz="4" w:space="0" w:color="000000"/>
@@ -1892,10 +1839,33 @@
               <w:t>2.5mm x 2.5mm</w:t>
             </w:r>
           </w:p>
+          <w:p>
+            <w:pPr>
+              <w:pStyle w:val="TableContents"/>
+              <w:widowControl w:val="false"/>
+              <w:rPr>
+                <w:lang w:val="en-CA"/>
+              </w:rPr>
+            </w:pPr>
+            <w:r>
+              <w:rPr/>
+              <w:t>[</w:t>
+            </w:r>
+            <w:r>
+              <w:rPr/>
+              <w:t>0.098” x 0.098”</w:t>
+            </w:r>
+            <w:r>
+              <w:rPr>
+                <w:lang w:val="en-CA"/>
+              </w:rPr>
+              <w:t>]</w:t>
+            </w:r>
+          </w:p>
         </w:tc>
         <w:tc>
           <w:tcPr>
-            <w:tcW w:w="2142" w:type="dxa"/>
+            <w:tcW w:w="2145" w:type="dxa"/>
             <w:tcBorders>
               <w:left w:val="single" w:sz="4" w:space="0" w:color="000000"/>
               <w:bottom w:val="single" w:sz="4" w:space="0" w:color="000000"/>
@@ -1961,7 +1931,7 @@
         </w:tc>
         <w:tc>
           <w:tcPr>
-            <w:tcW w:w="3245" w:type="dxa"/>
+            <w:tcW w:w="3242" w:type="dxa"/>
             <w:tcBorders>
               <w:left w:val="single" w:sz="4" w:space="0" w:color="000000"/>
               <w:bottom w:val="single" w:sz="4" w:space="0" w:color="000000"/>
@@ -2002,11 +1972,7 @@
             </w:pPr>
             <w:r>
               <w:rPr/>
-              <w:t>t</w:t>
-            </w:r>
-            <w:r>
-              <w:rPr/>
-              <w:t>ext snap grid</w:t>
+              <w:t>text snap grid</w:t>
             </w:r>
           </w:p>
         </w:tc>
@@ -2033,10 +1999,47 @@
               <w:t>1.00mm x 1.00mm</w:t>
             </w:r>
           </w:p>
+          <w:p>
+            <w:pPr>
+              <w:pStyle w:val="TableContents"/>
+              <w:widowControl w:val="false"/>
+              <w:rPr>
+                <w:lang w:val="en-CA"/>
+              </w:rPr>
+            </w:pPr>
+            <w:r>
+              <w:rPr/>
+              <w:t>[</w:t>
+            </w:r>
+            <w:r>
+              <w:rPr/>
+              <w:t>0.039” x 0.039”</w:t>
+            </w:r>
+            <w:r>
+              <w:rPr>
+                <w:lang w:val="en-CA"/>
+              </w:rPr>
+              <w:t>]</w:t>
+            </w:r>
+          </w:p>
+          <w:p>
+            <w:pPr>
+              <w:pStyle w:val="TableContents"/>
+              <w:widowControl w:val="false"/>
+              <w:rPr>
+                <w:lang w:val="en-CA"/>
+              </w:rPr>
+            </w:pPr>
+            <w:r>
+              <w:rPr>
+                <w:lang w:val="en-CA"/>
+              </w:rPr>
+            </w:r>
+          </w:p>
         </w:tc>
         <w:tc>
           <w:tcPr>
-            <w:tcW w:w="2142" w:type="dxa"/>
+            <w:tcW w:w="2145" w:type="dxa"/>
             <w:tcBorders>
               <w:left w:val="single" w:sz="4" w:space="0" w:color="000000"/>
               <w:bottom w:val="single" w:sz="4" w:space="0" w:color="000000"/>
@@ -2083,7 +2086,7 @@
         </w:tc>
         <w:tc>
           <w:tcPr>
-            <w:tcW w:w="3245" w:type="dxa"/>
+            <w:tcW w:w="3242" w:type="dxa"/>
             <w:tcBorders>
               <w:left w:val="single" w:sz="4" w:space="0" w:color="000000"/>
               <w:bottom w:val="single" w:sz="4" w:space="0" w:color="000000"/>
@@ -2129,13 +2132,7 @@
               <w:rPr>
                 <w:lang w:val="en-CA"/>
               </w:rPr>
-              <w:t xml:space="preserve">imperial drawing </w:t>
-            </w:r>
-            <w:r>
-              <w:rPr>
-                <w:lang w:val="en-CA"/>
-              </w:rPr>
-              <w:t>snap grid</w:t>
+              <w:t>Imperial fine drawing snap grid</w:t>
             </w:r>
           </w:p>
         </w:tc>
@@ -2159,31 +2156,26 @@
               <w:rPr>
                 <w:lang w:val="en-CA"/>
               </w:rPr>
-              <w:t>0.508</w:t>
-            </w:r>
-            <w:r>
-              <w:rPr>
-                <w:lang w:val="en-CA"/>
-              </w:rPr>
-              <w:t xml:space="preserve">mm x </w:t>
-            </w:r>
-            <w:r>
-              <w:rPr>
-                <w:lang w:val="en-CA"/>
-              </w:rPr>
-              <w:t>0.508</w:t>
-            </w:r>
-            <w:r>
-              <w:rPr>
-                <w:lang w:val="en-CA"/>
-              </w:rPr>
-              <w:t>mm</w:t>
+              <w:t>0.508mm x 0.508mm</w:t>
+            </w:r>
+          </w:p>
+          <w:p>
+            <w:pPr>
+              <w:pStyle w:val="TableContents"/>
+              <w:widowControl w:val="false"/>
+              <w:rPr>
+                <w:lang w:val="en-CA"/>
+              </w:rPr>
+            </w:pPr>
+            <w:r>
+              <w:rPr/>
+              <w:t>[0.020” x 0.020”]</w:t>
             </w:r>
           </w:p>
         </w:tc>
         <w:tc>
           <w:tcPr>
-            <w:tcW w:w="2142" w:type="dxa"/>
+            <w:tcW w:w="2145" w:type="dxa"/>
             <w:tcBorders>
               <w:left w:val="single" w:sz="4" w:space="0" w:color="000000"/>
               <w:bottom w:val="single" w:sz="4" w:space="0" w:color="000000"/>
@@ -2260,11 +2252,7 @@
             </w:pPr>
             <w:r>
               <w:rPr/>
-              <w:t>shapes which intersect with pin</w:t>
-            </w:r>
-            <w:r>
-              <w:rPr/>
-              <w:t>s</w:t>
+              <w:t>shapes which intersect with pins</w:t>
             </w:r>
           </w:p>
           <w:p>
@@ -2304,7 +2292,7 @@
         </w:tc>
         <w:tc>
           <w:tcPr>
-            <w:tcW w:w="3245" w:type="dxa"/>
+            <w:tcW w:w="3242" w:type="dxa"/>
             <w:tcBorders>
               <w:left w:val="single" w:sz="4" w:space="0" w:color="000000"/>
               <w:bottom w:val="single" w:sz="4" w:space="0" w:color="000000"/>
@@ -2348,13 +2336,7 @@
               <w:rPr>
                 <w:lang w:val="en-CA"/>
               </w:rPr>
-              <w:t>f</w:t>
-            </w:r>
-            <w:r>
-              <w:rPr>
-                <w:lang w:val="en-CA"/>
-              </w:rPr>
-              <w:t>ine d</w:t>
+              <w:t>fine d</w:t>
             </w:r>
             <w:r>
               <w:rPr/>
@@ -2388,37 +2370,26 @@
               <w:rPr>
                 <w:lang w:val="en-CA"/>
               </w:rPr>
-              <w:t>0.</w:t>
-            </w:r>
-            <w:r>
-              <w:rPr>
-                <w:lang w:val="en-CA"/>
-              </w:rPr>
-              <w:t>5</w:t>
-            </w:r>
-            <w:r>
-              <w:rPr>
-                <w:lang w:val="en-CA"/>
-              </w:rPr>
-              <w:t>mm x 0.</w:t>
-            </w:r>
-            <w:r>
-              <w:rPr>
-                <w:lang w:val="en-CA"/>
-              </w:rPr>
-              <w:t>5</w:t>
-            </w:r>
-            <w:r>
-              <w:rPr>
-                <w:lang w:val="en-CA"/>
-              </w:rPr>
-              <w:t>mm</w:t>
+              <w:t>0.5mm x 0.5mm</w:t>
+            </w:r>
+          </w:p>
+          <w:p>
+            <w:pPr>
+              <w:pStyle w:val="TableContents"/>
+              <w:widowControl w:val="false"/>
+              <w:rPr>
+                <w:lang w:val="en-CA"/>
+              </w:rPr>
+            </w:pPr>
+            <w:r>
+              <w:rPr/>
+              <w:t>[0.017” x 0.017”]</w:t>
             </w:r>
           </w:p>
         </w:tc>
         <w:tc>
           <w:tcPr>
-            <w:tcW w:w="2142" w:type="dxa"/>
+            <w:tcW w:w="2145" w:type="dxa"/>
             <w:tcBorders>
               <w:left w:val="single" w:sz="4" w:space="0" w:color="000000"/>
               <w:bottom w:val="single" w:sz="4" w:space="0" w:color="000000"/>
@@ -2579,7 +2550,7 @@
         </w:tc>
         <w:tc>
           <w:tcPr>
-            <w:tcW w:w="3245" w:type="dxa"/>
+            <w:tcW w:w="3242" w:type="dxa"/>
             <w:tcBorders>
               <w:left w:val="single" w:sz="4" w:space="0" w:color="000000"/>
               <w:bottom w:val="single" w:sz="4" w:space="0" w:color="000000"/>
@@ -2648,10 +2619,23 @@
               <w:t>0.1mm x 0.1mm</w:t>
             </w:r>
           </w:p>
+          <w:p>
+            <w:pPr>
+              <w:pStyle w:val="TableContents"/>
+              <w:widowControl w:val="false"/>
+              <w:rPr>
+                <w:lang w:val="en-CA"/>
+              </w:rPr>
+            </w:pPr>
+            <w:r>
+              <w:rPr/>
+              <w:t>[0.004” x 0.004”]</w:t>
+            </w:r>
+          </w:p>
         </w:tc>
         <w:tc>
           <w:tcPr>
-            <w:tcW w:w="2142" w:type="dxa"/>
+            <w:tcW w:w="2145" w:type="dxa"/>
             <w:tcBorders>
               <w:left w:val="single" w:sz="4" w:space="0" w:color="000000"/>
               <w:bottom w:val="single" w:sz="4" w:space="0" w:color="000000"/>
@@ -2698,7 +2682,7 @@
         </w:tc>
         <w:tc>
           <w:tcPr>
-            <w:tcW w:w="3245" w:type="dxa"/>
+            <w:tcW w:w="3242" w:type="dxa"/>
             <w:tcBorders>
               <w:left w:val="single" w:sz="4" w:space="0" w:color="000000"/>
               <w:bottom w:val="single" w:sz="4" w:space="0" w:color="000000"/>
@@ -2767,10 +2751,23 @@
               <w:t>0.127mm x 0.127mm</w:t>
             </w:r>
           </w:p>
+          <w:p>
+            <w:pPr>
+              <w:pStyle w:val="TableContents"/>
+              <w:widowControl w:val="false"/>
+              <w:rPr>
+                <w:lang w:val="en-CA"/>
+              </w:rPr>
+            </w:pPr>
+            <w:r>
+              <w:rPr/>
+              <w:t>[0.005” x 0.005”]</w:t>
+            </w:r>
+          </w:p>
         </w:tc>
         <w:tc>
           <w:tcPr>
-            <w:tcW w:w="2142" w:type="dxa"/>
+            <w:tcW w:w="2145" w:type="dxa"/>
             <w:tcBorders>
               <w:left w:val="single" w:sz="4" w:space="0" w:color="000000"/>
               <w:bottom w:val="single" w:sz="4" w:space="0" w:color="000000"/>
@@ -2798,7 +2795,7 @@
         </w:tc>
         <w:tc>
           <w:tcPr>
-            <w:tcW w:w="3245" w:type="dxa"/>
+            <w:tcW w:w="3242" w:type="dxa"/>
             <w:tcBorders>
               <w:left w:val="single" w:sz="4" w:space="0" w:color="000000"/>
               <w:bottom w:val="single" w:sz="4" w:space="0" w:color="000000"/>
@@ -2868,31 +2865,7 @@
         <w:rPr>
           <w:lang w:val="en-CA"/>
         </w:rPr>
-        <w:t xml:space="preserve">Pins are sized on </w:t>
-      </w:r>
-      <w:r>
-        <w:rPr>
-          <w:lang w:val="en-CA"/>
-        </w:rPr>
-        <w:t xml:space="preserve">on the fine imperial </w:t>
-      </w:r>
-      <w:r>
-        <w:rPr>
-          <w:lang w:val="en-CA"/>
-        </w:rPr>
-        <w:t xml:space="preserve">grid and </w:t>
-      </w:r>
-      <w:r>
-        <w:rPr>
-          <w:lang w:val="en-CA"/>
-        </w:rPr>
-        <w:t xml:space="preserve">intersecting </w:t>
-      </w:r>
-      <w:r>
-        <w:rPr>
-          <w:lang w:val="en-CA"/>
-        </w:rPr>
-        <w:t xml:space="preserve">metric geometry is resnapped. </w:t>
+        <w:t xml:space="preserve">Pins are sized on on the fine imperial grid and intersecting metric geometry is resnapped. </w:t>
       </w:r>
     </w:p>
     <w:p>
@@ -2981,7 +2954,7 @@
         <w:rPr>
           <w:lang w:val="en-CA"/>
         </w:rPr>
-        <w:t>Pin and net labels and numbers: 2mm tall</w:t>
+        <w:t>Pin and net labels and numbers: 2mm [0.079”] tall</w:t>
       </w:r>
     </w:p>
     <w:p>
@@ -3017,7 +2990,7 @@
         <w:rPr>
           <w:lang w:val="en-CA"/>
         </w:rPr>
-        <w:t>Symbol adjacent text: 2mm tall</w:t>
+        <w:t>Symbol adjacent text: 2mm [0.079”] tall</w:t>
       </w:r>
     </w:p>
     <w:p>
@@ -3071,503 +3044,365 @@
         <w:rPr>
           <w:lang w:val="en-CA"/>
         </w:rPr>
-        <w:t>General writing text</w:t>
-      </w:r>
-      <w:r>
+        <w:t>General writing text: 2mm [0.079”] tall</w:t>
+      </w:r>
+    </w:p>
+    <w:p>
+      <w:pPr>
+        <w:pStyle w:val="TextBody"/>
+        <w:numPr>
+          <w:ilvl w:val="2"/>
+          <w:numId w:val="8"/>
+        </w:numPr>
         <w:rPr>
           <w:lang w:val="en-CA"/>
         </w:rPr>
-        <w:t xml:space="preserve">: </w:t>
-      </w:r>
+      </w:pPr>
       <w:r>
         <w:rPr>
           <w:lang w:val="en-CA"/>
         </w:rPr>
-        <w:t>2</w:t>
-      </w:r>
+        <w:t>For printing, text should not be smaller than 4mm in height but this value matches the primary scale and users are expected to scale as needed for printing.</w:t>
+      </w:r>
+    </w:p>
+    <w:p>
+      <w:pPr>
+        <w:pStyle w:val="TextBody"/>
+        <w:numPr>
+          <w:ilvl w:val="0"/>
+          <w:numId w:val="8"/>
+        </w:numPr>
+        <w:rPr/>
+      </w:pPr>
+      <w:r>
+        <w:rPr/>
+        <w:t>Pin length</w:t>
+      </w:r>
+    </w:p>
+    <w:p>
+      <w:pPr>
+        <w:pStyle w:val="TextBody"/>
+        <w:numPr>
+          <w:ilvl w:val="1"/>
+          <w:numId w:val="8"/>
+        </w:numPr>
+        <w:rPr/>
+      </w:pPr>
       <w:r>
         <w:rPr>
           <w:lang w:val="en-CA"/>
         </w:rPr>
-        <w:t xml:space="preserve">mm tall </w:t>
-      </w:r>
-    </w:p>
-    <w:p>
-      <w:pPr>
-        <w:pStyle w:val="TextBody"/>
-        <w:numPr>
-          <w:ilvl w:val="2"/>
+        <w:t>Minimum, no pin number label label: 0.5mm [0.020”]</w:t>
+      </w:r>
+    </w:p>
+    <w:p>
+      <w:pPr>
+        <w:pStyle w:val="TextBody"/>
+        <w:numPr>
+          <w:ilvl w:val="1"/>
           <w:numId w:val="8"/>
         </w:numPr>
+        <w:rPr/>
+      </w:pPr>
+      <w:r>
         <w:rPr>
           <w:lang w:val="en-CA"/>
         </w:rPr>
-      </w:pPr>
-      <w:r>
+        <w:t>Minimum, with pin number label: 2.5</w:t>
+      </w:r>
+      <w:r>
+        <w:rPr/>
+        <w:t>mm [0.098”]</w:t>
+      </w:r>
+    </w:p>
+    <w:p>
+      <w:pPr>
+        <w:pStyle w:val="TextBody"/>
+        <w:numPr>
+          <w:ilvl w:val="2"/>
+          <w:numId w:val="8"/>
+        </w:numPr>
         <w:rPr>
           <w:lang w:val="en-CA"/>
         </w:rPr>
-        <w:t>For print</w:t>
-      </w:r>
+      </w:pPr>
       <w:r>
         <w:rPr>
           <w:lang w:val="en-CA"/>
         </w:rPr>
-        <w:t>ing</w:t>
-      </w:r>
-      <w:r>
+        <w:t>Fits 3 small handwritten digits giving a highest pin number of 999. Prefer longer default if possible for cleanliness.</w:t>
+      </w:r>
+    </w:p>
+    <w:p>
+      <w:pPr>
+        <w:pStyle w:val="TextBody"/>
+        <w:numPr>
+          <w:ilvl w:val="1"/>
+          <w:numId w:val="8"/>
+        </w:numPr>
+        <w:rPr/>
+      </w:pPr>
+      <w:r>
+        <w:rPr/>
+        <w:t>Typical: 5mm [0.197”], 5.08mm [0.200”]</w:t>
+      </w:r>
+    </w:p>
+    <w:p>
+      <w:pPr>
+        <w:pStyle w:val="TextBody"/>
+        <w:numPr>
+          <w:ilvl w:val="1"/>
+          <w:numId w:val="8"/>
+        </w:numPr>
+        <w:rPr/>
+      </w:pPr>
+      <w:r>
+        <w:rPr/>
+        <w:t>Length integer multiples of 2.5mm or 2.54mm</w:t>
+      </w:r>
+    </w:p>
+    <w:p>
+      <w:pPr>
+        <w:pStyle w:val="TextBody"/>
+        <w:numPr>
+          <w:ilvl w:val="0"/>
+          <w:numId w:val="8"/>
+        </w:numPr>
+        <w:rPr/>
+      </w:pPr>
+      <w:r>
+        <w:rPr/>
+        <w:t>Lines</w:t>
+      </w:r>
+    </w:p>
+    <w:p>
+      <w:pPr>
+        <w:pStyle w:val="TextBody"/>
+        <w:numPr>
+          <w:ilvl w:val="1"/>
+          <w:numId w:val="8"/>
+        </w:numPr>
+        <w:rPr/>
+      </w:pPr>
+      <w:r>
+        <w:rPr/>
+        <w:t>Minimum length: 1mm</w:t>
+      </w:r>
+    </w:p>
+    <w:p>
+      <w:pPr>
+        <w:pStyle w:val="TextBody"/>
+        <w:numPr>
+          <w:ilvl w:val="1"/>
+          <w:numId w:val="8"/>
+        </w:numPr>
+        <w:rPr/>
+      </w:pPr>
+      <w:r>
+        <w:rPr/>
+        <w:t>Typical width for vector graphics: 1px / vector</w:t>
+      </w:r>
+    </w:p>
+    <w:p>
+      <w:pPr>
+        <w:pStyle w:val="TextBody"/>
+        <w:numPr>
+          <w:ilvl w:val="1"/>
+          <w:numId w:val="8"/>
+        </w:numPr>
+        <w:rPr/>
+      </w:pPr>
+      <w:r>
+        <w:rPr/>
+        <w:t>Typical width for raster graphics or vector graphics with line weight: 0.5mm</w:t>
+      </w:r>
+    </w:p>
+    <w:p>
+      <w:pPr>
+        <w:pStyle w:val="TextBody"/>
+        <w:numPr>
+          <w:ilvl w:val="1"/>
+          <w:numId w:val="8"/>
+        </w:numPr>
+        <w:rPr/>
+      </w:pPr>
+      <w:r>
+        <w:rPr/>
+        <w:t>Minimum parallel line spacing, center to center: 1mm = 1 fine grid point between lines</w:t>
+      </w:r>
+    </w:p>
+    <w:p>
+      <w:pPr>
+        <w:pStyle w:val="TextBody"/>
+        <w:numPr>
+          <w:ilvl w:val="0"/>
+          <w:numId w:val="8"/>
+        </w:numPr>
+        <w:rPr/>
+      </w:pPr>
+      <w:r>
+        <w:rPr/>
+        <w:t>Pin labels</w:t>
+      </w:r>
+    </w:p>
+    <w:p>
+      <w:pPr>
+        <w:pStyle w:val="TextBody"/>
+        <w:numPr>
+          <w:ilvl w:val="1"/>
+          <w:numId w:val="8"/>
+        </w:numPr>
+        <w:rPr/>
+      </w:pPr>
+      <w:r>
+        <w:rPr/>
+        <w:t>Pin number labels are not mandatory but are recommended for ease of use and clarity. E.g. large ICs, multi-component devices, etc.</w:t>
+      </w:r>
+    </w:p>
+    <w:p>
+      <w:pPr>
+        <w:pStyle w:val="TextBody"/>
+        <w:numPr>
+          <w:ilvl w:val="1"/>
+          <w:numId w:val="8"/>
+        </w:numPr>
+        <w:rPr/>
+      </w:pPr>
+      <w:r>
+        <w:rPr/>
+        <w:t xml:space="preserve">Pin name labels are not mandatory if the connectivity is clear. </w:t>
+      </w:r>
+    </w:p>
+    <w:p>
+      <w:pPr>
+        <w:pStyle w:val="TextBody"/>
+        <w:numPr>
+          <w:ilvl w:val="0"/>
+          <w:numId w:val="8"/>
+        </w:numPr>
+        <w:rPr/>
+      </w:pPr>
+      <w:r>
+        <w:rPr/>
+        <w:t>Triangles</w:t>
+      </w:r>
+    </w:p>
+    <w:p>
+      <w:pPr>
+        <w:pStyle w:val="TextBody"/>
+        <w:numPr>
+          <w:ilvl w:val="1"/>
+          <w:numId w:val="8"/>
+        </w:numPr>
+        <w:rPr/>
+      </w:pPr>
+      <w:r>
+        <w:rPr/>
+        <w:t>Perfectly equilateral triangles are preferred but have a base/height ratio of 2/sqrt(3)=1.1547 so they do not fit well onto a grid</w:t>
+      </w:r>
+    </w:p>
+    <w:p>
+      <w:pPr>
+        <w:pStyle w:val="TextBody"/>
+        <w:numPr>
+          <w:ilvl w:val="1"/>
+          <w:numId w:val="8"/>
+        </w:numPr>
+        <w:rPr/>
+      </w:pPr>
+      <w:r>
+        <w:rPr/>
+        <w:t>Closest preferred base/height ratios are</w:t>
+      </w:r>
+    </w:p>
+    <w:p>
+      <w:pPr>
+        <w:pStyle w:val="TextBody"/>
+        <w:numPr>
+          <w:ilvl w:val="2"/>
+          <w:numId w:val="8"/>
+        </w:numPr>
+        <w:rPr/>
+      </w:pPr>
+      <w:r>
+        <w:rPr/>
+        <w:t>4/3 = 1.333</w:t>
+      </w:r>
+    </w:p>
+    <w:p>
+      <w:pPr>
+        <w:pStyle w:val="TextBody"/>
+        <w:numPr>
+          <w:ilvl w:val="2"/>
+          <w:numId w:val="8"/>
+        </w:numPr>
+        <w:rPr/>
+      </w:pPr>
+      <w:r>
+        <w:rPr/>
+        <w:t>6/5 = 1.200</w:t>
+      </w:r>
+    </w:p>
+    <w:p>
+      <w:pPr>
+        <w:pStyle w:val="TextBody"/>
+        <w:numPr>
+          <w:ilvl w:val="2"/>
+          <w:numId w:val="8"/>
+        </w:numPr>
+        <w:rPr/>
+      </w:pPr>
+      <w:r>
+        <w:rPr/>
+        <w:t>8/7 = 1.142</w:t>
+      </w:r>
+    </w:p>
+    <w:p>
+      <w:pPr>
+        <w:pStyle w:val="TextBody"/>
+        <w:numPr>
+          <w:ilvl w:val="1"/>
+          <w:numId w:val="8"/>
+        </w:numPr>
+        <w:rPr/>
+      </w:pPr>
+      <w:r>
+        <w:rPr/>
+        <w:t>1/1 triangles are not recommended</w:t>
+      </w:r>
+    </w:p>
+    <w:p>
+      <w:pPr>
+        <w:pStyle w:val="TextBody"/>
+        <w:numPr>
+          <w:ilvl w:val="0"/>
+          <w:numId w:val="8"/>
+        </w:numPr>
         <w:rPr>
           <w:lang w:val="en-CA"/>
         </w:rPr>
-        <w:t xml:space="preserve">, text should not be smaller than </w:t>
-      </w:r>
+      </w:pPr>
       <w:r>
         <w:rPr>
           <w:lang w:val="en-CA"/>
         </w:rPr>
-        <w:t>4</w:t>
-      </w:r>
+        <w:t>Circle and arcs</w:t>
+      </w:r>
+    </w:p>
+    <w:p>
+      <w:pPr>
+        <w:pStyle w:val="TextBody"/>
+        <w:numPr>
+          <w:ilvl w:val="1"/>
+          <w:numId w:val="8"/>
+        </w:numPr>
+        <w:rPr/>
+      </w:pPr>
       <w:r>
         <w:rPr>
           <w:lang w:val="en-CA"/>
         </w:rPr>
-        <w:t xml:space="preserve">mm in height </w:t>
-      </w:r>
-      <w:r>
-        <w:rPr>
-          <w:lang w:val="en-CA"/>
-        </w:rPr>
-        <w:t>but this value matches the primary scale and users are expected to scale as needed for printing.</w:t>
-      </w:r>
-    </w:p>
-    <w:p>
-      <w:pPr>
-        <w:pStyle w:val="TextBody"/>
-        <w:numPr>
-          <w:ilvl w:val="0"/>
-          <w:numId w:val="8"/>
-        </w:numPr>
-        <w:rPr/>
-      </w:pPr>
-      <w:r>
-        <w:rPr/>
-        <w:t>P</w:t>
-      </w:r>
-      <w:r>
-        <w:rPr/>
-        <w:t>in length</w:t>
-      </w:r>
-    </w:p>
-    <w:p>
-      <w:pPr>
-        <w:pStyle w:val="TextBody"/>
-        <w:numPr>
-          <w:ilvl w:val="1"/>
-          <w:numId w:val="8"/>
-        </w:numPr>
-        <w:rPr/>
-      </w:pPr>
-      <w:r>
-        <w:rPr>
-          <w:lang w:val="en-CA"/>
-        </w:rPr>
-        <w:t>M</w:t>
-      </w:r>
-      <w:r>
-        <w:rPr>
-          <w:lang w:val="en-CA"/>
-        </w:rPr>
-        <w:t>inimum, no pin number label label: 0.5mm</w:t>
-      </w:r>
-    </w:p>
-    <w:p>
-      <w:pPr>
-        <w:pStyle w:val="TextBody"/>
-        <w:numPr>
-          <w:ilvl w:val="1"/>
-          <w:numId w:val="8"/>
-        </w:numPr>
-        <w:rPr/>
-      </w:pPr>
-      <w:r>
-        <w:rPr>
-          <w:lang w:val="en-CA"/>
-        </w:rPr>
-        <w:t xml:space="preserve">Minimum, with pin number label: </w:t>
-      </w:r>
-      <w:r>
-        <w:rPr>
-          <w:lang w:val="en-CA"/>
-        </w:rPr>
-        <w:t>2.5</w:t>
-      </w:r>
-      <w:r>
-        <w:rPr/>
-        <w:t>mm</w:t>
-      </w:r>
-    </w:p>
-    <w:p>
-      <w:pPr>
-        <w:pStyle w:val="TextBody"/>
-        <w:numPr>
-          <w:ilvl w:val="2"/>
-          <w:numId w:val="8"/>
-        </w:numPr>
-        <w:rPr>
-          <w:lang w:val="en-CA"/>
-        </w:rPr>
-      </w:pPr>
-      <w:r>
-        <w:rPr>
-          <w:lang w:val="en-CA"/>
-        </w:rPr>
-        <w:t>Fits 3 handwritten digits giving a highest pin number of 999</w:t>
-      </w:r>
-    </w:p>
-    <w:p>
-      <w:pPr>
-        <w:pStyle w:val="TextBody"/>
-        <w:numPr>
-          <w:ilvl w:val="1"/>
-          <w:numId w:val="8"/>
-        </w:numPr>
-        <w:rPr/>
-      </w:pPr>
-      <w:r>
-        <w:rPr/>
-        <w:t>Typical: 2.5mm or 2.54mm (for convenience)</w:t>
-      </w:r>
-    </w:p>
-    <w:p>
-      <w:pPr>
-        <w:pStyle w:val="TextBody"/>
-        <w:numPr>
-          <w:ilvl w:val="1"/>
-          <w:numId w:val="8"/>
-        </w:numPr>
-        <w:rPr/>
-      </w:pPr>
-      <w:r>
-        <w:rPr/>
-        <w:t>Length integer multiples of 2.5mm or 2.54mm</w:t>
-      </w:r>
-    </w:p>
-    <w:p>
-      <w:pPr>
-        <w:pStyle w:val="TextBody"/>
-        <w:numPr>
-          <w:ilvl w:val="0"/>
-          <w:numId w:val="8"/>
-        </w:numPr>
-        <w:rPr/>
-      </w:pPr>
-      <w:r>
-        <w:rPr/>
-        <w:t>Lines</w:t>
-      </w:r>
-    </w:p>
-    <w:p>
-      <w:pPr>
-        <w:pStyle w:val="TextBody"/>
-        <w:numPr>
-          <w:ilvl w:val="1"/>
-          <w:numId w:val="8"/>
-        </w:numPr>
-        <w:rPr/>
-      </w:pPr>
-      <w:r>
-        <w:rPr/>
-        <w:t>Minimum length: 1mm</w:t>
-      </w:r>
-    </w:p>
-    <w:p>
-      <w:pPr>
-        <w:pStyle w:val="TextBody"/>
-        <w:numPr>
-          <w:ilvl w:val="1"/>
-          <w:numId w:val="8"/>
-        </w:numPr>
-        <w:rPr/>
-      </w:pPr>
-      <w:r>
-        <w:rPr/>
-        <w:t>Typical width for vector graphics: 1px / vector</w:t>
-      </w:r>
-    </w:p>
-    <w:p>
-      <w:pPr>
-        <w:pStyle w:val="TextBody"/>
-        <w:numPr>
-          <w:ilvl w:val="1"/>
-          <w:numId w:val="8"/>
-        </w:numPr>
-        <w:rPr/>
-      </w:pPr>
-      <w:r>
-        <w:rPr/>
-        <w:t>Typical width for raster graphics or vector graphics with line weight: 0.5mm</w:t>
-      </w:r>
-    </w:p>
-    <w:p>
-      <w:pPr>
-        <w:pStyle w:val="TextBody"/>
-        <w:numPr>
-          <w:ilvl w:val="1"/>
-          <w:numId w:val="8"/>
-        </w:numPr>
-        <w:rPr/>
-      </w:pPr>
-      <w:r>
-        <w:rPr/>
-        <w:t>Minimum parallel line spacing, center to center: 1mm = 1 fine grid point between lines</w:t>
-      </w:r>
-    </w:p>
-    <w:p>
-      <w:pPr>
-        <w:pStyle w:val="TextBody"/>
-        <w:numPr>
-          <w:ilvl w:val="0"/>
-          <w:numId w:val="8"/>
-        </w:numPr>
-        <w:rPr/>
-      </w:pPr>
-      <w:r>
-        <w:rPr/>
-        <w:t>Pin labels</w:t>
-      </w:r>
-    </w:p>
-    <w:p>
-      <w:pPr>
-        <w:pStyle w:val="TextBody"/>
-        <w:numPr>
-          <w:ilvl w:val="1"/>
-          <w:numId w:val="8"/>
-        </w:numPr>
-        <w:rPr/>
-      </w:pPr>
-      <w:r>
-        <w:rPr/>
-        <w:t xml:space="preserve">Pin </w:t>
-      </w:r>
-      <w:r>
-        <w:rPr/>
-        <w:t xml:space="preserve">number labels are not mandatory but are recommended </w:t>
-      </w:r>
-      <w:r>
-        <w:rPr/>
-        <w:t xml:space="preserve">for ease of use </w:t>
-      </w:r>
-      <w:r>
-        <w:rPr/>
-        <w:t>and clarity. E.g. large ICs, multi-component devices, etc.</w:t>
-      </w:r>
-    </w:p>
-    <w:p>
-      <w:pPr>
-        <w:pStyle w:val="TextBody"/>
-        <w:numPr>
-          <w:ilvl w:val="1"/>
-          <w:numId w:val="8"/>
-        </w:numPr>
-        <w:rPr/>
-      </w:pPr>
-      <w:r>
-        <w:rPr/>
-        <w:t xml:space="preserve">Pin name labels are not mandatory if the connectivity is clear. </w:t>
-      </w:r>
-    </w:p>
-    <w:p>
-      <w:pPr>
-        <w:pStyle w:val="TextBody"/>
-        <w:numPr>
-          <w:ilvl w:val="0"/>
-          <w:numId w:val="8"/>
-        </w:numPr>
-        <w:rPr/>
-      </w:pPr>
-      <w:r>
-        <w:rPr/>
-        <w:t>Triangles</w:t>
-      </w:r>
-    </w:p>
-    <w:p>
-      <w:pPr>
-        <w:pStyle w:val="TextBody"/>
-        <w:numPr>
-          <w:ilvl w:val="1"/>
-          <w:numId w:val="8"/>
-        </w:numPr>
-        <w:rPr/>
-      </w:pPr>
-      <w:r>
-        <w:rPr/>
-        <w:t xml:space="preserve">Perfectly equilateral triangles </w:t>
-      </w:r>
-      <w:r>
-        <w:rPr/>
-        <w:t xml:space="preserve">are preferred but </w:t>
-      </w:r>
-      <w:r>
-        <w:rPr/>
-        <w:t>have a base/height ratio of 2/sqrt(3)=1.1547 so they do not fit well onto a grid</w:t>
-      </w:r>
-    </w:p>
-    <w:p>
-      <w:pPr>
-        <w:pStyle w:val="TextBody"/>
-        <w:numPr>
-          <w:ilvl w:val="1"/>
-          <w:numId w:val="8"/>
-        </w:numPr>
-        <w:rPr/>
-      </w:pPr>
-      <w:r>
-        <w:rPr/>
-        <w:t>Closest preferred base/height ratios are</w:t>
-      </w:r>
-    </w:p>
-    <w:p>
-      <w:pPr>
-        <w:pStyle w:val="TextBody"/>
-        <w:numPr>
-          <w:ilvl w:val="2"/>
-          <w:numId w:val="8"/>
-        </w:numPr>
-        <w:rPr/>
-      </w:pPr>
-      <w:r>
-        <w:rPr/>
-        <w:t>4/</w:t>
-      </w:r>
-      <w:r>
-        <w:rPr/>
-        <w:t xml:space="preserve">3 </w:t>
-      </w:r>
-      <w:r>
-        <w:rPr/>
-        <w:t>= 1.333</w:t>
-      </w:r>
-    </w:p>
-    <w:p>
-      <w:pPr>
-        <w:pStyle w:val="TextBody"/>
-        <w:numPr>
-          <w:ilvl w:val="2"/>
-          <w:numId w:val="8"/>
-        </w:numPr>
-        <w:rPr/>
-      </w:pPr>
-      <w:r>
-        <w:rPr/>
-        <w:t>6/5 = 1.200</w:t>
-      </w:r>
-    </w:p>
-    <w:p>
-      <w:pPr>
-        <w:pStyle w:val="TextBody"/>
-        <w:numPr>
-          <w:ilvl w:val="2"/>
-          <w:numId w:val="8"/>
-        </w:numPr>
-        <w:rPr/>
-      </w:pPr>
-      <w:r>
-        <w:rPr/>
-        <w:t>8/7 = 1.142</w:t>
-      </w:r>
-    </w:p>
-    <w:p>
-      <w:pPr>
-        <w:pStyle w:val="TextBody"/>
-        <w:numPr>
-          <w:ilvl w:val="1"/>
-          <w:numId w:val="8"/>
-        </w:numPr>
-        <w:rPr/>
-      </w:pPr>
-      <w:r>
-        <w:rPr/>
-        <w:t>1</w:t>
-      </w:r>
-      <w:r>
-        <w:rPr/>
-        <w:t>/</w:t>
-      </w:r>
-      <w:r>
-        <w:rPr/>
-        <w:t>1</w:t>
-      </w:r>
-      <w:r>
-        <w:rPr/>
-        <w:t xml:space="preserve"> triangles </w:t>
-      </w:r>
-      <w:r>
-        <w:rPr/>
-        <w:t>are not recommended</w:t>
-      </w:r>
-    </w:p>
-    <w:p>
-      <w:pPr>
-        <w:pStyle w:val="TextBody"/>
-        <w:numPr>
-          <w:ilvl w:val="0"/>
-          <w:numId w:val="8"/>
-        </w:numPr>
-        <w:rPr>
-          <w:lang w:val="en-CA"/>
-        </w:rPr>
-      </w:pPr>
-      <w:r>
-        <w:rPr>
-          <w:lang w:val="en-CA"/>
-        </w:rPr>
-        <w:t xml:space="preserve">Circle </w:t>
-      </w:r>
-      <w:r>
-        <w:rPr>
-          <w:lang w:val="en-CA"/>
-        </w:rPr>
-        <w:t>and arcs</w:t>
-      </w:r>
-    </w:p>
-    <w:p>
-      <w:pPr>
-        <w:pStyle w:val="TextBody"/>
-        <w:numPr>
-          <w:ilvl w:val="1"/>
-          <w:numId w:val="8"/>
-        </w:numPr>
-        <w:rPr/>
-      </w:pPr>
-      <w:r>
-        <w:rPr>
-          <w:lang w:val="en-CA"/>
-        </w:rPr>
-        <w:t xml:space="preserve">smallest </w:t>
-      </w:r>
-      <w:r>
-        <w:rPr>
-          <w:lang w:val="en-CA"/>
-        </w:rPr>
-        <w:t>radius</w:t>
-      </w:r>
-      <w:r>
-        <w:rPr>
-          <w:lang w:val="en-CA"/>
-        </w:rPr>
-        <w:t xml:space="preserve">, </w:t>
-      </w:r>
-      <w:r>
-        <w:rPr>
-          <w:lang w:val="en-CA"/>
-        </w:rPr>
-        <w:t>arc, filled circle, or hollow circle</w:t>
-      </w:r>
-      <w:r>
-        <w:rPr>
-          <w:lang w:val="en-CA"/>
-        </w:rPr>
-        <w:t>: 0.5mm</w:t>
+        <w:t>smallest radius, arc, filled circle, or hollow circle: 0.5mm [0.020”]</w:t>
       </w:r>
     </w:p>
     <w:p>
@@ -3593,7 +3428,7 @@
         <w:rPr>
           <w:lang w:val="en-CA"/>
         </w:rPr>
-        <w:t>0.5mm radius</w:t>
+        <w:t xml:space="preserve">0.5mm [0.020”] radius </w:t>
       </w:r>
     </w:p>
     <w:p>
@@ -3611,13 +3446,7 @@
         <w:rPr>
           <w:lang w:val="en-CA"/>
         </w:rPr>
-        <w:t xml:space="preserve">testpoints: </w:t>
-      </w:r>
-      <w:r>
-        <w:rPr>
-          <w:lang w:val="en-CA"/>
-        </w:rPr>
-        <w:t>0.5mm radius</w:t>
+        <w:t>testpoints: 0.5mm [0.020”] radius</w:t>
       </w:r>
     </w:p>
     <w:p>
@@ -9188,7 +9017,7 @@
     <w:pPr>
       <w:widowControl/>
       <w:suppressAutoHyphens w:val="true"/>
-      <w:overflowPunct w:val="false"/>
+      <w:overflowPunct w:val="true"/>
       <w:bidi w:val="0"/>
       <w:spacing w:before="0" w:after="0"/>
       <w:jc w:val="left"/>

</xml_diff>